<commit_message>
updated CV with Gurgaon address
</commit_message>
<xml_diff>
--- a/Hemant.CV.docx
+++ b/Hemant.CV.docx
@@ -370,7 +370,7 @@
                       <w:color w:val="3B3E42"/>
                       <w:lang w:val="fr-FR"/>
                     </w:rPr>
-                    <w:t>270</w:t>
+                    <w:t>B-405,</w:t>
                   </w:r>
                   <w:r>
                     <w:rPr>
@@ -378,37 +378,39 @@
                       <w:color w:val="3B3E42"/>
                       <w:lang w:val="fr-FR"/>
                     </w:rPr>
-                    <w:t xml:space="preserve">, </w:t>
-                  </w:r>
-                  <w:proofErr w:type="spellStart"/>
-                  <w:r>
-                    <w:rPr>
-                      <w:rFonts w:ascii="Arial" w:eastAsia="Arial" w:hAnsi="Arial" w:cs="Arial"/>
+                    <w:t xml:space="preserve"> </w:t>
+                  </w:r>
+                  <w:r>
+                    <w:rPr>
+                      <w:rFonts w:ascii="Arial" w:hAnsi="Arial" w:cs="Arial"/>
+                      <w:color w:val="3B3E42"/>
                       <w:lang w:val="fr-FR"/>
                     </w:rPr>
-                    <w:t>Sector</w:t>
-                  </w:r>
-                  <w:proofErr w:type="spellEnd"/>
-                  <w:r>
-                    <w:rPr>
-                      <w:rFonts w:ascii="Arial" w:eastAsia="Arial" w:hAnsi="Arial" w:cs="Arial"/>
+                    <w:t>GurgaonOne</w:t>
+                  </w:r>
+                  <w:r>
+                    <w:rPr>
+                      <w:rFonts w:ascii="Arial" w:hAnsi="Arial" w:cs="Arial"/>
+                      <w:color w:val="3B3E42"/>
                       <w:lang w:val="fr-FR"/>
                     </w:rPr>
-                    <w:t xml:space="preserve"> </w:t>
-                  </w:r>
-                  <w:r>
-                    <w:rPr>
-                      <w:rFonts w:ascii="Arial" w:eastAsia="Arial" w:hAnsi="Arial" w:cs="Arial"/>
+                    <w:t xml:space="preserve">, Sector 84, </w:t>
+                  </w:r>
+                  <w:r>
+                    <w:rPr>
+                      <w:rFonts w:ascii="Arial" w:hAnsi="Arial" w:cs="Arial"/>
+                      <w:color w:val="3B3E42"/>
                       <w:lang w:val="fr-FR"/>
                     </w:rPr>
-                    <w:t>1</w:t>
-                  </w:r>
-                  <w:r>
-                    <w:rPr>
-                      <w:rFonts w:ascii="Arial" w:eastAsia="Arial" w:hAnsi="Arial" w:cs="Arial"/>
+                    <w:t>Gurgaon</w:t>
+                  </w:r>
+                  <w:r>
+                    <w:rPr>
+                      <w:rFonts w:ascii="Arial" w:hAnsi="Arial" w:cs="Arial"/>
+                      <w:color w:val="3B3E42"/>
                       <w:lang w:val="fr-FR"/>
                     </w:rPr>
-                    <w:t>,</w:t>
+                    <w:t xml:space="preserve"> (Haryana) </w:t>
                   </w:r>
                   <w:r>
                     <w:rPr>
@@ -416,7 +418,7 @@
                       <w:color w:val="3B3E42"/>
                       <w:lang w:val="fr-FR"/>
                     </w:rPr>
-                    <w:t xml:space="preserve"> </w:t>
+                    <w:t>–</w:t>
                   </w:r>
                   <w:r>
                     <w:rPr>
@@ -424,7 +426,7 @@
                       <w:color w:val="3B3E42"/>
                       <w:lang w:val="fr-FR"/>
                     </w:rPr>
-                    <w:t>Rohtak</w:t>
+                    <w:t xml:space="preserve"> 12</w:t>
                   </w:r>
                   <w:r>
                     <w:rPr>
@@ -432,7 +434,7 @@
                       <w:color w:val="3B3E42"/>
                       <w:lang w:val="fr-FR"/>
                     </w:rPr>
-                    <w:t xml:space="preserve"> (Haryana) - 12</w:t>
+                    <w:t>2</w:t>
                   </w:r>
                   <w:r>
                     <w:rPr>
@@ -440,7 +442,15 @@
                       <w:color w:val="3B3E42"/>
                       <w:lang w:val="fr-FR"/>
                     </w:rPr>
-                    <w:t>4001</w:t>
+                    <w:t>00</w:t>
+                  </w:r>
+                  <w:r>
+                    <w:rPr>
+                      <w:rFonts w:ascii="Arial" w:hAnsi="Arial" w:cs="Arial"/>
+                      <w:color w:val="3B3E42"/>
+                      <w:lang w:val="fr-FR"/>
+                    </w:rPr>
+                    <w:t>4</w:t>
                   </w:r>
                 </w:p>
               </w:tc>
@@ -1525,15 +1535,13 @@
                     </w:rPr>
                     <w:t xml:space="preserve">Visual Basic 6.0, </w:t>
                   </w:r>
-                  <w:proofErr w:type="spellStart"/>
-                  <w:r>
-                    <w:rPr>
-                      <w:rFonts w:ascii="Arial" w:hAnsi="Arial" w:cs="Arial"/>
-                      <w:color w:val="3B3E42"/>
-                    </w:rPr>
-                    <w:t>Matlab</w:t>
-                  </w:r>
-                  <w:proofErr w:type="spellEnd"/>
+                  <w:r>
+                    <w:rPr>
+                      <w:rFonts w:ascii="Arial" w:hAnsi="Arial" w:cs="Arial"/>
+                      <w:color w:val="3B3E42"/>
+                    </w:rPr>
+                    <w:t>MATLAB</w:t>
+                  </w:r>
                 </w:p>
                 <w:p>
                   <w:pPr>

</xml_diff>

<commit_message>
updated CV, added post graduation degree
</commit_message>
<xml_diff>
--- a/Hemant.CV.docx
+++ b/Hemant.CV.docx
@@ -1,6 +1,6 @@
 
 <file path=word/document.xml><?xml version="1.0" encoding="utf-8"?>
-<w:document xmlns:wpc="http://schemas.microsoft.com/office/word/2010/wordprocessingCanvas" xmlns:cx="http://schemas.microsoft.com/office/drawing/2014/chartex" xmlns:cx1="http://schemas.microsoft.com/office/drawing/2015/9/8/chartex" xmlns:cx2="http://schemas.microsoft.com/office/drawing/2015/10/21/chartex" xmlns:cx3="http://schemas.microsoft.com/office/drawing/2016/5/9/chartex" xmlns:cx4="http://schemas.microsoft.com/office/drawing/2016/5/10/chartex" xmlns:cx5="http://schemas.microsoft.com/office/drawing/2016/5/11/chartex" xmlns:cx6="http://schemas.microsoft.com/office/drawing/2016/5/12/chartex" xmlns:cx7="http://schemas.microsoft.com/office/drawing/2016/5/13/chartex" xmlns:cx8="http://schemas.microsoft.com/office/drawing/2016/5/14/chartex" xmlns:mc="http://schemas.openxmlformats.org/markup-compatibility/2006" xmlns:aink="http://schemas.microsoft.com/office/drawing/2016/ink" xmlns:am3d="http://schemas.microsoft.com/office/drawing/2017/model3d" xmlns:o="urn:schemas-microsoft-com:office:office" xmlns:r="http://schemas.openxmlformats.org/officeDocument/2006/relationships" xmlns:m="http://schemas.openxmlformats.org/officeDocument/2006/math" xmlns:v="urn:schemas-microsoft-com:vml" xmlns:wp14="http://schemas.microsoft.com/office/word/2010/wordprocessingDrawing" xmlns:wp="http://schemas.openxmlformats.org/drawingml/2006/wordprocessingDrawing" xmlns:w10="urn:schemas-microsoft-com:office:word" xmlns:w="http://schemas.openxmlformats.org/wordprocessingml/2006/main" xmlns:w14="http://schemas.microsoft.com/office/word/2010/wordml" xmlns:w15="http://schemas.microsoft.com/office/word/2012/wordml" xmlns:w16cex="http://schemas.microsoft.com/office/word/2018/wordml/cex" xmlns:w16cid="http://schemas.microsoft.com/office/word/2016/wordml/cid" xmlns:w16="http://schemas.microsoft.com/office/word/2018/wordml" xmlns:w16se="http://schemas.microsoft.com/office/word/2015/wordml/symex" xmlns:wpg="http://schemas.microsoft.com/office/word/2010/wordprocessingGroup" xmlns:wpi="http://schemas.microsoft.com/office/word/2010/wordprocessingInk" xmlns:wne="http://schemas.microsoft.com/office/word/2006/wordml" xmlns:wps="http://schemas.microsoft.com/office/word/2010/wordprocessingShape" mc:Ignorable="w14 w15 w16se w16cid w16 w16cex wp14">
+<w:document xmlns:wpc="http://schemas.microsoft.com/office/word/2010/wordprocessingCanvas" xmlns:cx="http://schemas.microsoft.com/office/drawing/2014/chartex" xmlns:cx1="http://schemas.microsoft.com/office/drawing/2015/9/8/chartex" xmlns:cx2="http://schemas.microsoft.com/office/drawing/2015/10/21/chartex" xmlns:cx3="http://schemas.microsoft.com/office/drawing/2016/5/9/chartex" xmlns:cx4="http://schemas.microsoft.com/office/drawing/2016/5/10/chartex" xmlns:cx5="http://schemas.microsoft.com/office/drawing/2016/5/11/chartex" xmlns:cx6="http://schemas.microsoft.com/office/drawing/2016/5/12/chartex" xmlns:cx7="http://schemas.microsoft.com/office/drawing/2016/5/13/chartex" xmlns:cx8="http://schemas.microsoft.com/office/drawing/2016/5/14/chartex" xmlns:mc="http://schemas.openxmlformats.org/markup-compatibility/2006" xmlns:aink="http://schemas.microsoft.com/office/drawing/2016/ink" xmlns:am3d="http://schemas.microsoft.com/office/drawing/2017/model3d" xmlns:o="urn:schemas-microsoft-com:office:office" xmlns:r="http://schemas.openxmlformats.org/officeDocument/2006/relationships" xmlns:m="http://schemas.openxmlformats.org/officeDocument/2006/math" xmlns:v="urn:schemas-microsoft-com:vml" xmlns:wp14="http://schemas.microsoft.com/office/word/2010/wordprocessingDrawing" xmlns:wp="http://schemas.openxmlformats.org/drawingml/2006/wordprocessingDrawing" xmlns:w10="urn:schemas-microsoft-com:office:word" xmlns:w="http://schemas.openxmlformats.org/wordprocessingml/2006/main" xmlns:w14="http://schemas.microsoft.com/office/word/2010/wordml" xmlns:w15="http://schemas.microsoft.com/office/word/2012/wordml" xmlns:w16cex="http://schemas.microsoft.com/office/word/2018/wordml/cex" xmlns:w16cid="http://schemas.microsoft.com/office/word/2016/wordml/cid" xmlns:w16="http://schemas.microsoft.com/office/word/2018/wordml" xmlns:w16sdtdh="http://schemas.microsoft.com/office/word/2020/wordml/sdtdatahash" xmlns:w16se="http://schemas.microsoft.com/office/word/2015/wordml/symex" xmlns:wpg="http://schemas.microsoft.com/office/word/2010/wordprocessingGroup" xmlns:wpi="http://schemas.microsoft.com/office/word/2010/wordprocessingInk" xmlns:wne="http://schemas.microsoft.com/office/word/2006/wordml" xmlns:wps="http://schemas.microsoft.com/office/word/2010/wordprocessingShape" mc:Ignorable="w14 w15 w16se w16cid w16 w16cex w16sdtdh wp14">
   <w:body>
     <w:tbl>
       <w:tblPr>
@@ -3013,6 +3013,122 @@
                     <w:gridCol w:w="2150"/>
                     <w:gridCol w:w="8065"/>
                   </w:tblGrid>
+                  <w:tr>
+                    <w:tc>
+                      <w:tcPr>
+                        <w:tcW w:w="2150" w:type="dxa"/>
+                      </w:tcPr>
+                      <w:p>
+                        <w:pPr>
+                          <w:spacing w:before="80" w:after="0" w:line="240" w:lineRule="auto"/>
+                          <w:jc w:val="center"/>
+                          <w:rPr>
+                            <w:rFonts w:ascii="Arial" w:hAnsi="Arial" w:cs="Arial"/>
+                            <w:b/>
+                            <w:bCs/>
+                            <w:color w:val="3B3E42"/>
+                          </w:rPr>
+                        </w:pPr>
+                        <w:r>
+                          <w:rPr>
+                            <w:rFonts w:ascii="Arial" w:hAnsi="Arial" w:cs="Arial"/>
+                            <w:b/>
+                            <w:bCs/>
+                            <w:color w:val="3B3E42"/>
+                          </w:rPr>
+                          <w:t>20</w:t>
+                        </w:r>
+                        <w:r>
+                          <w:rPr>
+                            <w:rFonts w:ascii="Arial" w:hAnsi="Arial" w:cs="Arial"/>
+                            <w:b/>
+                            <w:bCs/>
+                            <w:color w:val="3B3E42"/>
+                          </w:rPr>
+                          <w:t>11</w:t>
+                        </w:r>
+                        <w:r>
+                          <w:rPr>
+                            <w:rFonts w:ascii="Arial" w:hAnsi="Arial" w:cs="Arial"/>
+                            <w:b/>
+                            <w:bCs/>
+                            <w:color w:val="3B3E42"/>
+                          </w:rPr>
+                          <w:t xml:space="preserve"> to 201</w:t>
+                        </w:r>
+                        <w:r>
+                          <w:rPr>
+                            <w:rFonts w:ascii="Arial" w:hAnsi="Arial" w:cs="Arial"/>
+                            <w:b/>
+                            <w:bCs/>
+                            <w:color w:val="3B3E42"/>
+                          </w:rPr>
+                          <w:t>3</w:t>
+                        </w:r>
+                      </w:p>
+                    </w:tc>
+                    <w:tc>
+                      <w:tcPr>
+                        <w:tcW w:w="8065" w:type="dxa"/>
+                      </w:tcPr>
+                      <w:p>
+                        <w:pPr>
+                          <w:spacing w:before="80" w:after="0" w:line="240" w:lineRule="auto"/>
+                          <w:rPr>
+                            <w:rFonts w:ascii="Arial" w:hAnsi="Arial" w:cs="Arial"/>
+                            <w:b/>
+                            <w:bCs/>
+                            <w:color w:val="3B3E42"/>
+                          </w:rPr>
+                        </w:pPr>
+                        <w:r>
+                          <w:rPr>
+                            <w:rFonts w:ascii="Arial" w:hAnsi="Arial" w:cs="Arial"/>
+                            <w:b/>
+                            <w:bCs/>
+                            <w:color w:val="3B3E42"/>
+                          </w:rPr>
+                          <w:t>M</w:t>
+                        </w:r>
+                        <w:r>
+                          <w:rPr>
+                            <w:rFonts w:ascii="Arial" w:hAnsi="Arial" w:cs="Arial"/>
+                            <w:b/>
+                            <w:bCs/>
+                            <w:color w:val="3B3E42"/>
+                          </w:rPr>
+                          <w:t>.Tech in Computer Science &amp; Engineering</w:t>
+                        </w:r>
+                      </w:p>
+                      <w:p>
+                        <w:pPr>
+                          <w:spacing w:after="0" w:line="240" w:lineRule="auto"/>
+                          <w:rPr>
+                            <w:rFonts w:ascii="Arial" w:hAnsi="Arial" w:cs="Arial"/>
+                            <w:color w:val="3B3E42"/>
+                          </w:rPr>
+                        </w:pPr>
+                        <w:r>
+                          <w:rPr>
+                            <w:rFonts w:ascii="Arial" w:hAnsi="Arial" w:cs="Arial"/>
+                            <w:color w:val="3B3E42"/>
+                          </w:rPr>
+                          <w:t>UIET, Maharshi Dayanand University, Rohtak</w:t>
+                        </w:r>
+                      </w:p>
+                      <w:p>
+                        <w:pPr>
+                          <w:spacing w:before="80" w:after="0" w:line="240" w:lineRule="auto"/>
+                          <w:rPr>
+                            <w:rFonts w:ascii="Arial" w:hAnsi="Arial" w:cs="Arial"/>
+                            <w:b/>
+                            <w:bCs/>
+                            <w:color w:val="3B3E42"/>
+                          </w:rPr>
+                        </w:pPr>
+                      </w:p>
+                    </w:tc>
+                  </w:tr>
                   <w:tr>
                     <w:tc>
                       <w:tcPr>
@@ -3412,7 +3528,7 @@
 </file>
 
 <file path=word/endnotes.xml><?xml version="1.0" encoding="utf-8"?>
-<w:endnotes xmlns:wpc="http://schemas.microsoft.com/office/word/2010/wordprocessingCanvas" xmlns:cx="http://schemas.microsoft.com/office/drawing/2014/chartex" xmlns:cx1="http://schemas.microsoft.com/office/drawing/2015/9/8/chartex" xmlns:cx2="http://schemas.microsoft.com/office/drawing/2015/10/21/chartex" xmlns:cx3="http://schemas.microsoft.com/office/drawing/2016/5/9/chartex" xmlns:cx4="http://schemas.microsoft.com/office/drawing/2016/5/10/chartex" xmlns:cx5="http://schemas.microsoft.com/office/drawing/2016/5/11/chartex" xmlns:cx6="http://schemas.microsoft.com/office/drawing/2016/5/12/chartex" xmlns:cx7="http://schemas.microsoft.com/office/drawing/2016/5/13/chartex" xmlns:cx8="http://schemas.microsoft.com/office/drawing/2016/5/14/chartex" xmlns:mc="http://schemas.openxmlformats.org/markup-compatibility/2006" xmlns:aink="http://schemas.microsoft.com/office/drawing/2016/ink" xmlns:am3d="http://schemas.microsoft.com/office/drawing/2017/model3d" xmlns:o="urn:schemas-microsoft-com:office:office" xmlns:r="http://schemas.openxmlformats.org/officeDocument/2006/relationships" xmlns:m="http://schemas.openxmlformats.org/officeDocument/2006/math" xmlns:v="urn:schemas-microsoft-com:vml" xmlns:wp14="http://schemas.microsoft.com/office/word/2010/wordprocessingDrawing" xmlns:wp="http://schemas.openxmlformats.org/drawingml/2006/wordprocessingDrawing" xmlns:w10="urn:schemas-microsoft-com:office:word" xmlns:w="http://schemas.openxmlformats.org/wordprocessingml/2006/main" xmlns:w14="http://schemas.microsoft.com/office/word/2010/wordml" xmlns:w15="http://schemas.microsoft.com/office/word/2012/wordml" xmlns:w16cex="http://schemas.microsoft.com/office/word/2018/wordml/cex" xmlns:w16cid="http://schemas.microsoft.com/office/word/2016/wordml/cid" xmlns:w16="http://schemas.microsoft.com/office/word/2018/wordml" xmlns:w16se="http://schemas.microsoft.com/office/word/2015/wordml/symex" xmlns:wpg="http://schemas.microsoft.com/office/word/2010/wordprocessingGroup" xmlns:wpi="http://schemas.microsoft.com/office/word/2010/wordprocessingInk" xmlns:wne="http://schemas.microsoft.com/office/word/2006/wordml" xmlns:wps="http://schemas.microsoft.com/office/word/2010/wordprocessingShape" mc:Ignorable="w14 w15 w16se w16cid w16 w16cex wp14">
+<w:endnotes xmlns:wpc="http://schemas.microsoft.com/office/word/2010/wordprocessingCanvas" xmlns:cx="http://schemas.microsoft.com/office/drawing/2014/chartex" xmlns:cx1="http://schemas.microsoft.com/office/drawing/2015/9/8/chartex" xmlns:cx2="http://schemas.microsoft.com/office/drawing/2015/10/21/chartex" xmlns:cx3="http://schemas.microsoft.com/office/drawing/2016/5/9/chartex" xmlns:cx4="http://schemas.microsoft.com/office/drawing/2016/5/10/chartex" xmlns:cx5="http://schemas.microsoft.com/office/drawing/2016/5/11/chartex" xmlns:cx6="http://schemas.microsoft.com/office/drawing/2016/5/12/chartex" xmlns:cx7="http://schemas.microsoft.com/office/drawing/2016/5/13/chartex" xmlns:cx8="http://schemas.microsoft.com/office/drawing/2016/5/14/chartex" xmlns:mc="http://schemas.openxmlformats.org/markup-compatibility/2006" xmlns:aink="http://schemas.microsoft.com/office/drawing/2016/ink" xmlns:am3d="http://schemas.microsoft.com/office/drawing/2017/model3d" xmlns:o="urn:schemas-microsoft-com:office:office" xmlns:r="http://schemas.openxmlformats.org/officeDocument/2006/relationships" xmlns:m="http://schemas.openxmlformats.org/officeDocument/2006/math" xmlns:v="urn:schemas-microsoft-com:vml" xmlns:wp14="http://schemas.microsoft.com/office/word/2010/wordprocessingDrawing" xmlns:wp="http://schemas.openxmlformats.org/drawingml/2006/wordprocessingDrawing" xmlns:w10="urn:schemas-microsoft-com:office:word" xmlns:w="http://schemas.openxmlformats.org/wordprocessingml/2006/main" xmlns:w14="http://schemas.microsoft.com/office/word/2010/wordml" xmlns:w15="http://schemas.microsoft.com/office/word/2012/wordml" xmlns:w16cex="http://schemas.microsoft.com/office/word/2018/wordml/cex" xmlns:w16cid="http://schemas.microsoft.com/office/word/2016/wordml/cid" xmlns:w16="http://schemas.microsoft.com/office/word/2018/wordml" xmlns:w16sdtdh="http://schemas.microsoft.com/office/word/2020/wordml/sdtdatahash" xmlns:w16se="http://schemas.microsoft.com/office/word/2015/wordml/symex" xmlns:wpg="http://schemas.microsoft.com/office/word/2010/wordprocessingGroup" xmlns:wpi="http://schemas.microsoft.com/office/word/2010/wordprocessingInk" xmlns:wne="http://schemas.microsoft.com/office/word/2006/wordml" xmlns:wps="http://schemas.microsoft.com/office/word/2010/wordprocessingShape" mc:Ignorable="w14 w15 w16se w16cid w16 w16cex w16sdtdh wp14">
   <w:endnote w:type="separator" w:id="-1">
     <w:p>
       <w:pPr>
@@ -3437,7 +3553,7 @@
 </file>
 
 <file path=word/footnotes.xml><?xml version="1.0" encoding="utf-8"?>
-<w:footnotes xmlns:wpc="http://schemas.microsoft.com/office/word/2010/wordprocessingCanvas" xmlns:cx="http://schemas.microsoft.com/office/drawing/2014/chartex" xmlns:cx1="http://schemas.microsoft.com/office/drawing/2015/9/8/chartex" xmlns:cx2="http://schemas.microsoft.com/office/drawing/2015/10/21/chartex" xmlns:cx3="http://schemas.microsoft.com/office/drawing/2016/5/9/chartex" xmlns:cx4="http://schemas.microsoft.com/office/drawing/2016/5/10/chartex" xmlns:cx5="http://schemas.microsoft.com/office/drawing/2016/5/11/chartex" xmlns:cx6="http://schemas.microsoft.com/office/drawing/2016/5/12/chartex" xmlns:cx7="http://schemas.microsoft.com/office/drawing/2016/5/13/chartex" xmlns:cx8="http://schemas.microsoft.com/office/drawing/2016/5/14/chartex" xmlns:mc="http://schemas.openxmlformats.org/markup-compatibility/2006" xmlns:aink="http://schemas.microsoft.com/office/drawing/2016/ink" xmlns:am3d="http://schemas.microsoft.com/office/drawing/2017/model3d" xmlns:o="urn:schemas-microsoft-com:office:office" xmlns:r="http://schemas.openxmlformats.org/officeDocument/2006/relationships" xmlns:m="http://schemas.openxmlformats.org/officeDocument/2006/math" xmlns:v="urn:schemas-microsoft-com:vml" xmlns:wp14="http://schemas.microsoft.com/office/word/2010/wordprocessingDrawing" xmlns:wp="http://schemas.openxmlformats.org/drawingml/2006/wordprocessingDrawing" xmlns:w10="urn:schemas-microsoft-com:office:word" xmlns:w="http://schemas.openxmlformats.org/wordprocessingml/2006/main" xmlns:w14="http://schemas.microsoft.com/office/word/2010/wordml" xmlns:w15="http://schemas.microsoft.com/office/word/2012/wordml" xmlns:w16cex="http://schemas.microsoft.com/office/word/2018/wordml/cex" xmlns:w16cid="http://schemas.microsoft.com/office/word/2016/wordml/cid" xmlns:w16="http://schemas.microsoft.com/office/word/2018/wordml" xmlns:w16se="http://schemas.microsoft.com/office/word/2015/wordml/symex" xmlns:wpg="http://schemas.microsoft.com/office/word/2010/wordprocessingGroup" xmlns:wpi="http://schemas.microsoft.com/office/word/2010/wordprocessingInk" xmlns:wne="http://schemas.microsoft.com/office/word/2006/wordml" xmlns:wps="http://schemas.microsoft.com/office/word/2010/wordprocessingShape" mc:Ignorable="w14 w15 w16se w16cid w16 w16cex wp14">
+<w:footnotes xmlns:wpc="http://schemas.microsoft.com/office/word/2010/wordprocessingCanvas" xmlns:cx="http://schemas.microsoft.com/office/drawing/2014/chartex" xmlns:cx1="http://schemas.microsoft.com/office/drawing/2015/9/8/chartex" xmlns:cx2="http://schemas.microsoft.com/office/drawing/2015/10/21/chartex" xmlns:cx3="http://schemas.microsoft.com/office/drawing/2016/5/9/chartex" xmlns:cx4="http://schemas.microsoft.com/office/drawing/2016/5/10/chartex" xmlns:cx5="http://schemas.microsoft.com/office/drawing/2016/5/11/chartex" xmlns:cx6="http://schemas.microsoft.com/office/drawing/2016/5/12/chartex" xmlns:cx7="http://schemas.microsoft.com/office/drawing/2016/5/13/chartex" xmlns:cx8="http://schemas.microsoft.com/office/drawing/2016/5/14/chartex" xmlns:mc="http://schemas.openxmlformats.org/markup-compatibility/2006" xmlns:aink="http://schemas.microsoft.com/office/drawing/2016/ink" xmlns:am3d="http://schemas.microsoft.com/office/drawing/2017/model3d" xmlns:o="urn:schemas-microsoft-com:office:office" xmlns:r="http://schemas.openxmlformats.org/officeDocument/2006/relationships" xmlns:m="http://schemas.openxmlformats.org/officeDocument/2006/math" xmlns:v="urn:schemas-microsoft-com:vml" xmlns:wp14="http://schemas.microsoft.com/office/word/2010/wordprocessingDrawing" xmlns:wp="http://schemas.openxmlformats.org/drawingml/2006/wordprocessingDrawing" xmlns:w10="urn:schemas-microsoft-com:office:word" xmlns:w="http://schemas.openxmlformats.org/wordprocessingml/2006/main" xmlns:w14="http://schemas.microsoft.com/office/word/2010/wordml" xmlns:w15="http://schemas.microsoft.com/office/word/2012/wordml" xmlns:w16cex="http://schemas.microsoft.com/office/word/2018/wordml/cex" xmlns:w16cid="http://schemas.microsoft.com/office/word/2016/wordml/cid" xmlns:w16="http://schemas.microsoft.com/office/word/2018/wordml" xmlns:w16sdtdh="http://schemas.microsoft.com/office/word/2020/wordml/sdtdatahash" xmlns:w16se="http://schemas.microsoft.com/office/word/2015/wordml/symex" xmlns:wpg="http://schemas.microsoft.com/office/word/2010/wordprocessingGroup" xmlns:wpi="http://schemas.microsoft.com/office/word/2010/wordprocessingInk" xmlns:wne="http://schemas.microsoft.com/office/word/2006/wordml" xmlns:wps="http://schemas.microsoft.com/office/word/2010/wordprocessingShape" mc:Ignorable="w14 w15 w16se w16cid w16 w16cex w16sdtdh wp14">
   <w:footnote w:type="separator" w:id="-1">
     <w:p>
       <w:pPr>
@@ -3462,7 +3578,7 @@
 </file>
 
 <file path=word/numbering.xml><?xml version="1.0" encoding="utf-8"?>
-<w:numbering xmlns:wpc="http://schemas.microsoft.com/office/word/2010/wordprocessingCanvas" xmlns:cx="http://schemas.microsoft.com/office/drawing/2014/chartex" xmlns:cx1="http://schemas.microsoft.com/office/drawing/2015/9/8/chartex" xmlns:cx2="http://schemas.microsoft.com/office/drawing/2015/10/21/chartex" xmlns:cx3="http://schemas.microsoft.com/office/drawing/2016/5/9/chartex" xmlns:cx4="http://schemas.microsoft.com/office/drawing/2016/5/10/chartex" xmlns:cx5="http://schemas.microsoft.com/office/drawing/2016/5/11/chartex" xmlns:cx6="http://schemas.microsoft.com/office/drawing/2016/5/12/chartex" xmlns:cx7="http://schemas.microsoft.com/office/drawing/2016/5/13/chartex" xmlns:cx8="http://schemas.microsoft.com/office/drawing/2016/5/14/chartex" xmlns:mc="http://schemas.openxmlformats.org/markup-compatibility/2006" xmlns:aink="http://schemas.microsoft.com/office/drawing/2016/ink" xmlns:am3d="http://schemas.microsoft.com/office/drawing/2017/model3d" xmlns:o="urn:schemas-microsoft-com:office:office" xmlns:r="http://schemas.openxmlformats.org/officeDocument/2006/relationships" xmlns:m="http://schemas.openxmlformats.org/officeDocument/2006/math" xmlns:v="urn:schemas-microsoft-com:vml" xmlns:wp14="http://schemas.microsoft.com/office/word/2010/wordprocessingDrawing" xmlns:wp="http://schemas.openxmlformats.org/drawingml/2006/wordprocessingDrawing" xmlns:w10="urn:schemas-microsoft-com:office:word" xmlns:w="http://schemas.openxmlformats.org/wordprocessingml/2006/main" xmlns:w14="http://schemas.microsoft.com/office/word/2010/wordml" xmlns:w15="http://schemas.microsoft.com/office/word/2012/wordml" xmlns:w16cex="http://schemas.microsoft.com/office/word/2018/wordml/cex" xmlns:w16cid="http://schemas.microsoft.com/office/word/2016/wordml/cid" xmlns:w16="http://schemas.microsoft.com/office/word/2018/wordml" xmlns:w16se="http://schemas.microsoft.com/office/word/2015/wordml/symex" xmlns:wpg="http://schemas.microsoft.com/office/word/2010/wordprocessingGroup" xmlns:wpi="http://schemas.microsoft.com/office/word/2010/wordprocessingInk" xmlns:wne="http://schemas.microsoft.com/office/word/2006/wordml" xmlns:wps="http://schemas.microsoft.com/office/word/2010/wordprocessingShape" mc:Ignorable="w14 w15 w16se w16cid w16 w16cex wp14">
+<w:numbering xmlns:wpc="http://schemas.microsoft.com/office/word/2010/wordprocessingCanvas" xmlns:cx="http://schemas.microsoft.com/office/drawing/2014/chartex" xmlns:cx1="http://schemas.microsoft.com/office/drawing/2015/9/8/chartex" xmlns:cx2="http://schemas.microsoft.com/office/drawing/2015/10/21/chartex" xmlns:cx3="http://schemas.microsoft.com/office/drawing/2016/5/9/chartex" xmlns:cx4="http://schemas.microsoft.com/office/drawing/2016/5/10/chartex" xmlns:cx5="http://schemas.microsoft.com/office/drawing/2016/5/11/chartex" xmlns:cx6="http://schemas.microsoft.com/office/drawing/2016/5/12/chartex" xmlns:cx7="http://schemas.microsoft.com/office/drawing/2016/5/13/chartex" xmlns:cx8="http://schemas.microsoft.com/office/drawing/2016/5/14/chartex" xmlns:mc="http://schemas.openxmlformats.org/markup-compatibility/2006" xmlns:aink="http://schemas.microsoft.com/office/drawing/2016/ink" xmlns:am3d="http://schemas.microsoft.com/office/drawing/2017/model3d" xmlns:o="urn:schemas-microsoft-com:office:office" xmlns:r="http://schemas.openxmlformats.org/officeDocument/2006/relationships" xmlns:m="http://schemas.openxmlformats.org/officeDocument/2006/math" xmlns:v="urn:schemas-microsoft-com:vml" xmlns:wp14="http://schemas.microsoft.com/office/word/2010/wordprocessingDrawing" xmlns:wp="http://schemas.openxmlformats.org/drawingml/2006/wordprocessingDrawing" xmlns:w10="urn:schemas-microsoft-com:office:word" xmlns:w="http://schemas.openxmlformats.org/wordprocessingml/2006/main" xmlns:w14="http://schemas.microsoft.com/office/word/2010/wordml" xmlns:w15="http://schemas.microsoft.com/office/word/2012/wordml" xmlns:w16cex="http://schemas.microsoft.com/office/word/2018/wordml/cex" xmlns:w16cid="http://schemas.microsoft.com/office/word/2016/wordml/cid" xmlns:w16="http://schemas.microsoft.com/office/word/2018/wordml" xmlns:w16sdtdh="http://schemas.microsoft.com/office/word/2020/wordml/sdtdatahash" xmlns:w16se="http://schemas.microsoft.com/office/word/2015/wordml/symex" xmlns:wpg="http://schemas.microsoft.com/office/word/2010/wordprocessingGroup" xmlns:wpi="http://schemas.microsoft.com/office/word/2010/wordprocessingInk" xmlns:wne="http://schemas.microsoft.com/office/word/2006/wordml" xmlns:wps="http://schemas.microsoft.com/office/word/2010/wordprocessingShape" mc:Ignorable="w14 w15 w16se w16cid w16 w16cex w16sdtdh wp14">
   <w:abstractNum w:abstractNumId="0" w15:restartNumberingAfterBreak="0">
     <w:nsid w:val="0E7F4B07"/>
     <w:multiLevelType w:val="hybridMultilevel"/>
@@ -4395,7 +4511,7 @@
 </file>
 
 <file path=word/styles.xml><?xml version="1.0" encoding="utf-8"?>
-<w:styles xmlns:mc="http://schemas.openxmlformats.org/markup-compatibility/2006" xmlns:r="http://schemas.openxmlformats.org/officeDocument/2006/relationships" xmlns:w="http://schemas.openxmlformats.org/wordprocessingml/2006/main" xmlns:w14="http://schemas.microsoft.com/office/word/2010/wordml" xmlns:w15="http://schemas.microsoft.com/office/word/2012/wordml" xmlns:w16cex="http://schemas.microsoft.com/office/word/2018/wordml/cex" xmlns:w16cid="http://schemas.microsoft.com/office/word/2016/wordml/cid" xmlns:w16="http://schemas.microsoft.com/office/word/2018/wordml" xmlns:w16se="http://schemas.microsoft.com/office/word/2015/wordml/symex" mc:Ignorable="w14 w15 w16se w16cid w16 w16cex">
+<w:styles xmlns:mc="http://schemas.openxmlformats.org/markup-compatibility/2006" xmlns:r="http://schemas.openxmlformats.org/officeDocument/2006/relationships" xmlns:w="http://schemas.openxmlformats.org/wordprocessingml/2006/main" xmlns:w14="http://schemas.microsoft.com/office/word/2010/wordml" xmlns:w15="http://schemas.microsoft.com/office/word/2012/wordml" xmlns:w16cex="http://schemas.microsoft.com/office/word/2018/wordml/cex" xmlns:w16cid="http://schemas.microsoft.com/office/word/2016/wordml/cid" xmlns:w16="http://schemas.microsoft.com/office/word/2018/wordml" xmlns:w16sdtdh="http://schemas.microsoft.com/office/word/2020/wordml/sdtdatahash" xmlns:w16se="http://schemas.microsoft.com/office/word/2015/wordml/symex" mc:Ignorable="w14 w15 w16se w16cid w16 w16cex w16sdtdh">
   <w:docDefaults>
     <w:rPrDefault>
       <w:rPr>

</xml_diff>

<commit_message>
updated CV major overhaul
</commit_message>
<xml_diff>
--- a/Hemant.CV.docx
+++ b/Hemant.CV.docx
@@ -84,7 +84,52 @@
                       <w:bCs/>
                       <w:color w:val="6D83B3"/>
                     </w:rPr>
-                    <w:t>Citizenship : Indian ▪ Date of birth : 12 November 1987</w:t>
+                    <w:t xml:space="preserve">Citizenship : Indian ▪ </w:t>
+                  </w:r>
+                  <w:r>
+                    <w:rPr>
+                      <w:rFonts w:ascii="Arial" w:hAnsi="Arial" w:cs="Arial"/>
+                      <w:b/>
+                      <w:bCs/>
+                      <w:color w:val="6D83B3"/>
+                    </w:rPr>
+                    <w:t xml:space="preserve">JavaScript </w:t>
+                  </w:r>
+                  <w:r>
+                    <w:rPr>
+                      <w:rFonts w:ascii="Arial" w:hAnsi="Arial" w:cs="Arial"/>
+                      <w:b/>
+                      <w:bCs/>
+                      <w:color w:val="6D83B3"/>
+                    </w:rPr>
+                    <w:t>▪</w:t>
+                  </w:r>
+                  <w:r>
+                    <w:rPr>
+                      <w:rFonts w:ascii="Arial" w:hAnsi="Arial" w:cs="Arial"/>
+                      <w:b/>
+                      <w:bCs/>
+                      <w:color w:val="6D83B3"/>
+                    </w:rPr>
+                    <w:t xml:space="preserve"> React </w:t>
+                  </w:r>
+                  <w:r>
+                    <w:rPr>
+                      <w:rFonts w:ascii="Arial" w:hAnsi="Arial" w:cs="Arial"/>
+                      <w:b/>
+                      <w:bCs/>
+                      <w:color w:val="6D83B3"/>
+                    </w:rPr>
+                    <w:t>▪</w:t>
+                  </w:r>
+                  <w:r>
+                    <w:rPr>
+                      <w:rFonts w:ascii="Arial" w:hAnsi="Arial" w:cs="Arial"/>
+                      <w:b/>
+                      <w:bCs/>
+                      <w:color w:val="6D83B3"/>
+                    </w:rPr>
+                    <w:t xml:space="preserve"> Chrome Extensions</w:t>
                   </w:r>
                 </w:p>
               </w:tc>
@@ -465,15 +510,6 @@
               </w:rPr>
             </w:pPr>
           </w:p>
-          <w:p>
-            <w:pPr>
-              <w:spacing w:after="0" w:line="240" w:lineRule="auto"/>
-              <w:rPr>
-                <w:rFonts w:ascii="Arial" w:hAnsi="Arial" w:cs="Arial"/>
-                <w:lang w:val="fr-FR"/>
-              </w:rPr>
-            </w:pPr>
-          </w:p>
         </w:tc>
       </w:tr>
       <w:tr>
@@ -482,150 +518,6 @@
             <w:tcW w:w="10682" w:type="dxa"/>
             <w:gridSpan w:val="2"/>
           </w:tcPr>
-          <w:tbl>
-            <w:tblPr>
-              <w:tblW w:w="0" w:type="auto"/>
-              <w:tblBorders>
-                <w:top w:val="single" w:sz="8" w:space="0" w:color="AEBAD5"/>
-                <w:left w:val="single" w:sz="8" w:space="0" w:color="AEBAD5"/>
-                <w:bottom w:val="single" w:sz="8" w:space="0" w:color="AEBAD5"/>
-                <w:right w:val="single" w:sz="8" w:space="0" w:color="AEBAD5"/>
-                <w:insideH w:val="single" w:sz="8" w:space="0" w:color="AEBAD5"/>
-                <w:insideV w:val="single" w:sz="8" w:space="0" w:color="AEBAD5"/>
-              </w:tblBorders>
-              <w:tblLook w:val="04C0" w:firstRow="0" w:lastRow="1" w:firstColumn="1" w:lastColumn="0" w:noHBand="0" w:noVBand="1"/>
-            </w:tblPr>
-            <w:tblGrid>
-              <w:gridCol w:w="10446"/>
-            </w:tblGrid>
-            <w:tr>
-              <w:tc>
-                <w:tcPr>
-                  <w:tcW w:w="10446" w:type="dxa"/>
-                  <w:tcBorders>
-                    <w:top w:val="single" w:sz="8" w:space="0" w:color="AEBAD5"/>
-                    <w:left w:val="single" w:sz="8" w:space="0" w:color="AEBAD5"/>
-                    <w:bottom w:val="single" w:sz="8" w:space="0" w:color="AEBAD5"/>
-                    <w:right w:val="single" w:sz="8" w:space="0" w:color="AEBAD5"/>
-                  </w:tcBorders>
-                  <w:shd w:val="clear" w:color="auto" w:fill="EAEDF4"/>
-                </w:tcPr>
-                <w:p>
-                  <w:pPr>
-                    <w:spacing w:after="0" w:line="240" w:lineRule="auto"/>
-                    <w:rPr>
-                      <w:rFonts w:ascii="Arial" w:hAnsi="Arial" w:cs="Arial"/>
-                      <w:b/>
-                      <w:bCs/>
-                      <w:color w:val="3B3E42"/>
-                    </w:rPr>
-                  </w:pPr>
-                  <w:r>
-                    <w:rPr>
-                      <w:rFonts w:ascii="Arial" w:hAnsi="Arial" w:cs="Arial"/>
-                      <w:b/>
-                      <w:bCs/>
-                      <w:color w:val="3B3E42"/>
-                    </w:rPr>
-                    <w:t>Profile</w:t>
-                  </w:r>
-                </w:p>
-              </w:tc>
-            </w:tr>
-            <w:tr>
-              <w:tc>
-                <w:tcPr>
-                  <w:tcW w:w="10446" w:type="dxa"/>
-                  <w:tcBorders>
-                    <w:top w:val="double" w:sz="6" w:space="0" w:color="AEBAD5"/>
-                    <w:left w:val="single" w:sz="8" w:space="0" w:color="AEBAD5"/>
-                    <w:bottom w:val="single" w:sz="8" w:space="0" w:color="AEBAD5"/>
-                    <w:right w:val="single" w:sz="8" w:space="0" w:color="AEBAD5"/>
-                  </w:tcBorders>
-                </w:tcPr>
-                <w:tbl>
-                  <w:tblPr>
-                    <w:tblW w:w="0" w:type="auto"/>
-                    <w:tblLook w:val="04A0" w:firstRow="1" w:lastRow="0" w:firstColumn="1" w:lastColumn="0" w:noHBand="0" w:noVBand="1"/>
-                  </w:tblPr>
-                  <w:tblGrid>
-                    <w:gridCol w:w="2145"/>
-                    <w:gridCol w:w="8070"/>
-                  </w:tblGrid>
-                  <w:tr>
-                    <w:tc>
-                      <w:tcPr>
-                        <w:tcW w:w="2145" w:type="dxa"/>
-                      </w:tcPr>
-                      <w:p>
-                        <w:pPr>
-                          <w:spacing w:before="80" w:after="0" w:line="240" w:lineRule="auto"/>
-                          <w:jc w:val="right"/>
-                          <w:rPr>
-                            <w:rFonts w:ascii="Arial" w:hAnsi="Arial" w:cs="Arial"/>
-                            <w:b/>
-                            <w:bCs/>
-                            <w:color w:val="3B3E42"/>
-                          </w:rPr>
-                        </w:pPr>
-                        <w:r>
-                          <w:rPr>
-                            <w:rFonts w:ascii="Arial" w:hAnsi="Arial" w:cs="Arial"/>
-                            <w:b/>
-                            <w:bCs/>
-                            <w:color w:val="3B3E42"/>
-                          </w:rPr>
-                          <w:t>Summary</w:t>
-                        </w:r>
-                      </w:p>
-                    </w:tc>
-                    <w:tc>
-                      <w:tcPr>
-                        <w:tcW w:w="8070" w:type="dxa"/>
-                      </w:tcPr>
-                      <w:p>
-                        <w:pPr>
-                          <w:spacing w:before="0" w:after="0" w:line="240" w:lineRule="auto"/>
-                          <w:jc w:val="left"/>
-                          <w:rPr>
-                            <w:rFonts w:ascii="Arial" w:hAnsi="Arial" w:cs="Arial"/>
-                            <w:shd w:val="clear" w:color="auto" w:fill="FFFFFF"/>
-                          </w:rPr>
-                        </w:pPr>
-                        <w:r>
-                          <w:rPr>
-                            <w:rFonts w:ascii="Arial" w:hAnsi="Arial" w:cs="Arial"/>
-                            <w:shd w:val="clear" w:color="auto" w:fill="FFFFFF"/>
-                          </w:rPr>
-                          <w:t>Passionate programmer experienced in Vanilla JavaScript and browser extension development.</w:t>
-                        </w:r>
-                      </w:p>
-                      <w:p>
-                        <w:pPr>
-                          <w:spacing w:before="0" w:after="0" w:line="240" w:lineRule="auto"/>
-                          <w:jc w:val="left"/>
-                          <w:rPr>
-                            <w:rFonts w:ascii="Arial" w:hAnsi="Arial" w:cs="Arial"/>
-                            <w:lang w:eastAsia="en-GB" w:bidi="ar-SA"/>
-                          </w:rPr>
-                        </w:pPr>
-                      </w:p>
-                    </w:tc>
-                  </w:tr>
-                </w:tbl>
-                <w:p>
-                  <w:pPr>
-                    <w:spacing w:after="0" w:line="240" w:lineRule="auto"/>
-                    <w:rPr>
-                      <w:rFonts w:ascii="Arial" w:hAnsi="Arial" w:cs="Arial"/>
-                      <w:b/>
-                      <w:bCs/>
-                    </w:rPr>
-                  </w:pPr>
-                </w:p>
-              </w:tc>
-            </w:tr>
-          </w:tbl>
           <w:p>
             <w:pPr>
               <w:spacing w:after="0" w:line="240" w:lineRule="auto"/>
@@ -639,844 +531,6 @@
               <w:spacing w:after="0" w:line="240" w:lineRule="auto"/>
               <w:rPr>
                 <w:rFonts w:ascii="Arial" w:hAnsi="Arial" w:cs="Arial"/>
-              </w:rPr>
-            </w:pPr>
-          </w:p>
-        </w:tc>
-      </w:tr>
-      <w:tr>
-        <w:tc>
-          <w:tcPr>
-            <w:tcW w:w="10682" w:type="dxa"/>
-            <w:gridSpan w:val="2"/>
-          </w:tcPr>
-          <w:tbl>
-            <w:tblPr>
-              <w:tblW w:w="0" w:type="auto"/>
-              <w:tblBorders>
-                <w:top w:val="single" w:sz="8" w:space="0" w:color="AEBAD5"/>
-                <w:left w:val="single" w:sz="8" w:space="0" w:color="AEBAD5"/>
-                <w:bottom w:val="single" w:sz="8" w:space="0" w:color="AEBAD5"/>
-                <w:right w:val="single" w:sz="8" w:space="0" w:color="AEBAD5"/>
-                <w:insideH w:val="single" w:sz="8" w:space="0" w:color="AEBAD5"/>
-                <w:insideV w:val="single" w:sz="8" w:space="0" w:color="AEBAD5"/>
-              </w:tblBorders>
-              <w:tblLook w:val="04C0" w:firstRow="0" w:lastRow="1" w:firstColumn="1" w:lastColumn="0" w:noHBand="0" w:noVBand="1"/>
-            </w:tblPr>
-            <w:tblGrid>
-              <w:gridCol w:w="10446"/>
-            </w:tblGrid>
-            <w:tr>
-              <w:tc>
-                <w:tcPr>
-                  <w:tcW w:w="10446" w:type="dxa"/>
-                  <w:tcBorders>
-                    <w:top w:val="single" w:sz="8" w:space="0" w:color="AEBAD5"/>
-                    <w:left w:val="single" w:sz="8" w:space="0" w:color="AEBAD5"/>
-                    <w:bottom w:val="single" w:sz="8" w:space="0" w:color="AEBAD5"/>
-                    <w:right w:val="single" w:sz="8" w:space="0" w:color="AEBAD5"/>
-                  </w:tcBorders>
-                  <w:shd w:val="clear" w:color="auto" w:fill="EAEDF4"/>
-                </w:tcPr>
-                <w:p>
-                  <w:pPr>
-                    <w:spacing w:after="0" w:line="240" w:lineRule="auto"/>
-                    <w:rPr>
-                      <w:rFonts w:ascii="Arial" w:hAnsi="Arial" w:cs="Arial"/>
-                      <w:b/>
-                      <w:bCs/>
-                      <w:color w:val="3B3E42"/>
-                    </w:rPr>
-                  </w:pPr>
-                  <w:r>
-                    <w:rPr>
-                      <w:rFonts w:ascii="Arial" w:hAnsi="Arial" w:cs="Arial"/>
-                      <w:b/>
-                      <w:bCs/>
-                      <w:color w:val="3B3E42"/>
-                    </w:rPr>
-                    <w:t>Experience</w:t>
-                  </w:r>
-                </w:p>
-              </w:tc>
-            </w:tr>
-            <w:tr>
-              <w:tc>
-                <w:tcPr>
-                  <w:tcW w:w="10446" w:type="dxa"/>
-                  <w:tcBorders>
-                    <w:top w:val="double" w:sz="6" w:space="0" w:color="AEBAD5"/>
-                    <w:left w:val="single" w:sz="8" w:space="0" w:color="AEBAD5"/>
-                    <w:bottom w:val="single" w:sz="8" w:space="0" w:color="AEBAD5"/>
-                    <w:right w:val="single" w:sz="8" w:space="0" w:color="AEBAD5"/>
-                  </w:tcBorders>
-                </w:tcPr>
-                <w:tbl>
-                  <w:tblPr>
-                    <w:tblW w:w="0" w:type="auto"/>
-                    <w:tblLook w:val="04A0" w:firstRow="1" w:lastRow="0" w:firstColumn="1" w:lastColumn="0" w:noHBand="0" w:noVBand="1"/>
-                  </w:tblPr>
-                  <w:tblGrid>
-                    <w:gridCol w:w="2145"/>
-                    <w:gridCol w:w="8070"/>
-                  </w:tblGrid>
-                  <w:tr>
-                    <w:tc>
-                      <w:tcPr>
-                        <w:tcW w:w="2145" w:type="dxa"/>
-                      </w:tcPr>
-                      <w:p>
-                        <w:pPr>
-                          <w:jc w:val="right"/>
-                          <w:rPr>
-                            <w:rFonts w:ascii="Arial" w:hAnsi="Arial" w:cs="Arial"/>
-                            <w:b/>
-                            <w:bCs/>
-                            <w:color w:val="3B3E42"/>
-                            <w:sz w:val="16"/>
-                            <w:szCs w:val="16"/>
-                          </w:rPr>
-                        </w:pPr>
-                        <w:r>
-                          <w:rPr>
-                            <w:rFonts w:ascii="Arial" w:hAnsi="Arial" w:cs="Arial"/>
-                            <w:b/>
-                            <w:bCs/>
-                            <w:color w:val="3B3E42"/>
-                          </w:rPr>
-                          <w:t>Advertise</w:t>
-                        </w:r>
-                        <w:r>
-                          <w:rPr>
-                            <w:rFonts w:ascii="Arial" w:hAnsi="Arial" w:cs="Arial"/>
-                            <w:b/>
-                            <w:bCs/>
-                            <w:color w:val="3B3E42"/>
-                          </w:rPr>
-                          <w:t>.com</w:t>
-                        </w:r>
-                        <w:r>
-                          <w:rPr>
-                            <w:rFonts w:ascii="Arial" w:hAnsi="Arial" w:cs="Arial"/>
-                            <w:b/>
-                            <w:bCs/>
-                            <w:color w:val="3B3E42"/>
-                          </w:rPr>
-                          <w:br/>
-                        </w:r>
-                        <w:r>
-                          <w:rPr>
-                            <w:rFonts w:ascii="Arial" w:hAnsi="Arial" w:cs="Arial"/>
-                            <w:b/>
-                            <w:bCs/>
-                            <w:color w:val="3B3E42"/>
-                            <w:sz w:val="16"/>
-                            <w:szCs w:val="16"/>
-                          </w:rPr>
-                          <w:t>(</w:t>
-                        </w:r>
-                        <w:r>
-                          <w:rPr>
-                            <w:rFonts w:ascii="Arial" w:hAnsi="Arial" w:cs="Arial"/>
-                            <w:b/>
-                            <w:bCs/>
-                            <w:color w:val="3B3E42"/>
-                            <w:sz w:val="16"/>
-                            <w:szCs w:val="16"/>
-                          </w:rPr>
-                          <w:t xml:space="preserve">April, 2022- April,2023 &amp; </w:t>
-                        </w:r>
-                        <w:r>
-                          <w:rPr>
-                            <w:rFonts w:ascii="Arial" w:hAnsi="Arial" w:cs="Arial"/>
-                            <w:b/>
-                            <w:bCs/>
-                            <w:color w:val="3B3E42"/>
-                            <w:sz w:val="16"/>
-                            <w:szCs w:val="16"/>
-                          </w:rPr>
-                          <w:t xml:space="preserve">April, 2018- </w:t>
-                        </w:r>
-                        <w:r>
-                          <w:rPr>
-                            <w:rFonts w:ascii="Arial" w:hAnsi="Arial" w:cs="Arial"/>
-                            <w:b/>
-                            <w:bCs/>
-                            <w:color w:val="3B3E42"/>
-                            <w:sz w:val="16"/>
-                            <w:szCs w:val="16"/>
-                          </w:rPr>
-                          <w:t>Nov., 2019</w:t>
-                        </w:r>
-                        <w:r>
-                          <w:rPr>
-                            <w:rFonts w:ascii="Arial" w:hAnsi="Arial" w:cs="Arial"/>
-                            <w:b/>
-                            <w:bCs/>
-                            <w:color w:val="3B3E42"/>
-                            <w:sz w:val="16"/>
-                            <w:szCs w:val="16"/>
-                          </w:rPr>
-                          <w:t>)</w:t>
-                        </w:r>
-                        <w:r>
-                          <w:rPr>
-                            <w:rFonts w:ascii="Arial" w:hAnsi="Arial" w:cs="Arial"/>
-                            <w:b/>
-                            <w:bCs/>
-                            <w:color w:val="3B3E42"/>
-                          </w:rPr>
-                          <w:br/>
-                        </w:r>
-                        <w:r>
-                          <w:rPr>
-                            <w:rFonts w:ascii="Arial" w:hAnsi="Arial" w:cs="Arial"/>
-                            <w:b/>
-                            <w:bCs/>
-                            <w:color w:val="3B3E42"/>
-                          </w:rPr>
-                          <w:br/>
-                        </w:r>
-                        <w:r>
-                          <w:rPr>
-                            <w:rFonts w:ascii="Arial" w:hAnsi="Arial" w:cs="Arial"/>
-                            <w:b/>
-                            <w:bCs/>
-                            <w:color w:val="3B3E42"/>
-                            <w:sz w:val="18"/>
-                            <w:szCs w:val="18"/>
-                          </w:rPr>
-                          <w:t>ILANTUS</w:t>
-                        </w:r>
-                        <w:r>
-                          <w:rPr>
-                            <w:rFonts w:ascii="Arial" w:hAnsi="Arial" w:cs="Arial"/>
-                            <w:b/>
-                            <w:bCs/>
-                            <w:color w:val="3B3E42"/>
-                            <w:sz w:val="18"/>
-                            <w:szCs w:val="18"/>
-                          </w:rPr>
-                          <w:t xml:space="preserve"> </w:t>
-                        </w:r>
-                        <w:r>
-                          <w:rPr>
-                            <w:rFonts w:ascii="Arial" w:hAnsi="Arial" w:cs="Arial"/>
-                            <w:b/>
-                            <w:bCs/>
-                            <w:color w:val="3B3E42"/>
-                            <w:sz w:val="18"/>
-                            <w:szCs w:val="18"/>
-                          </w:rPr>
-                          <w:t>Technologies</w:t>
-                        </w:r>
-                      </w:p>
-                      <w:p>
-                        <w:pPr>
-                          <w:jc w:val="right"/>
-                          <w:rPr>
-                            <w:rFonts w:ascii="Arial" w:hAnsi="Arial" w:cs="Arial"/>
-                            <w:b/>
-                            <w:bCs/>
-                            <w:color w:val="3B3E42"/>
-                            <w:sz w:val="16"/>
-                            <w:szCs w:val="16"/>
-                          </w:rPr>
-                        </w:pPr>
-                        <w:r>
-                          <w:rPr>
-                            <w:rFonts w:ascii="Arial" w:hAnsi="Arial" w:cs="Arial"/>
-                            <w:b/>
-                            <w:bCs/>
-                            <w:color w:val="3B3E42"/>
-                            <w:sz w:val="16"/>
-                            <w:szCs w:val="16"/>
-                          </w:rPr>
-                          <w:t>(Sept., 2014 – Oct., 2015)</w:t>
-                        </w:r>
-                      </w:p>
-                    </w:tc>
-                    <w:tc>
-                      <w:tcPr>
-                        <w:tcW w:w="8070" w:type="dxa"/>
-                      </w:tcPr>
-                      <w:p>
-                        <w:pPr>
-                          <w:spacing w:after="240"/>
-                          <w:jc w:val="left"/>
-                          <w:rPr>
-                            <w:rFonts w:ascii="Arial" w:eastAsia="Arial" w:hAnsi="Arial" w:cs="Arial"/>
-                          </w:rPr>
-                        </w:pPr>
-                        <w:r>
-                          <w:rPr>
-                            <w:rFonts w:ascii="Arial" w:eastAsia="Arial" w:hAnsi="Arial" w:cs="Arial"/>
-                            <w:b/>
-                          </w:rPr>
-                          <w:t>Sr. Software Engineer</w:t>
-                        </w:r>
-                        <w:r>
-                          <w:rPr>
-                            <w:rFonts w:ascii="Arial" w:eastAsia="Arial" w:hAnsi="Arial" w:cs="Arial"/>
-                          </w:rPr>
-                          <w:t xml:space="preserve"> in </w:t>
-                        </w:r>
-                        <w:r>
-                          <w:rPr>
-                            <w:rFonts w:ascii="Arial" w:eastAsia="Arial" w:hAnsi="Arial" w:cs="Arial"/>
-                            <w:b/>
-                          </w:rPr>
-                          <w:t>Advertise</w:t>
-                        </w:r>
-                        <w:r>
-                          <w:rPr>
-                            <w:rFonts w:ascii="Arial" w:eastAsia="Arial" w:hAnsi="Arial" w:cs="Arial"/>
-                            <w:b/>
-                          </w:rPr>
-                          <w:t>.com (Advertise</w:t>
-                        </w:r>
-                        <w:r>
-                          <w:rPr>
-                            <w:rFonts w:ascii="Arial" w:eastAsia="Arial" w:hAnsi="Arial" w:cs="Arial"/>
-                            <w:b/>
-                          </w:rPr>
-                          <w:t xml:space="preserve"> Technologies Pvt. Ltd.</w:t>
-                        </w:r>
-                        <w:r>
-                          <w:rPr>
-                            <w:rFonts w:ascii="Arial" w:eastAsia="Arial" w:hAnsi="Arial" w:cs="Arial"/>
-                            <w:b/>
-                          </w:rPr>
-                          <w:t>), Hyderabad</w:t>
-                        </w:r>
-                        <w:r>
-                          <w:rPr>
-                            <w:rFonts w:ascii="Arial" w:eastAsia="Arial" w:hAnsi="Arial" w:cs="Arial"/>
-                            <w:b/>
-                          </w:rPr>
-                          <w:t xml:space="preserve"> </w:t>
-                        </w:r>
-                        <w:r>
-                          <w:rPr>
-                            <w:rFonts w:ascii="Arial" w:eastAsia="Arial" w:hAnsi="Arial" w:cs="Arial"/>
-                            <w:i/>
-                            <w:iCs/>
-                          </w:rPr>
-                          <w:t>(a B2B product company</w:t>
-                        </w:r>
-                        <w:r>
-                          <w:rPr>
-                            <w:rFonts w:ascii="Arial" w:eastAsia="Arial" w:hAnsi="Arial" w:cs="Arial"/>
-                            <w:i/>
-                            <w:iCs/>
-                          </w:rPr>
-                          <w:t>).</w:t>
-                        </w:r>
-                        <w:r>
-                          <w:rPr>
-                            <w:rFonts w:ascii="Arial" w:eastAsia="Arial" w:hAnsi="Arial" w:cs="Arial"/>
-                          </w:rPr>
-                          <w:t xml:space="preserve"> Responsible for managing their browser </w:t>
-                        </w:r>
-                        <w:r>
-                          <w:rPr>
-                            <w:rFonts w:ascii="Arial" w:eastAsia="Arial" w:hAnsi="Arial" w:cs="Arial"/>
-                          </w:rPr>
-                          <w:t>extension and other products.</w:t>
-                        </w:r>
-                        <w:r>
-                          <w:rPr>
-                            <w:rFonts w:ascii="Arial" w:eastAsia="Arial" w:hAnsi="Arial" w:cs="Arial"/>
-                          </w:rPr>
-                          <w:br/>
-                        </w:r>
-                        <w:r>
-                          <w:rPr>
-                            <w:rFonts w:ascii="Arial" w:eastAsia="Arial" w:hAnsi="Arial" w:cs="Arial"/>
-                          </w:rPr>
-                          <w:br/>
-                        </w:r>
-                        <w:r>
-                          <w:rPr>
-                            <w:rFonts w:ascii="Arial" w:eastAsia="Arial" w:hAnsi="Arial" w:cs="Arial"/>
-                          </w:rPr>
-                          <w:t xml:space="preserve">Working as a </w:t>
-                        </w:r>
-                        <w:r>
-                          <w:rPr>
-                            <w:rFonts w:ascii="Arial" w:eastAsia="Arial" w:hAnsi="Arial" w:cs="Arial"/>
-                            <w:b/>
-                            <w:bCs/>
-                          </w:rPr>
-                          <w:t>Sr. Software Engineer</w:t>
-                        </w:r>
-                        <w:r>
-                          <w:rPr>
-                            <w:rFonts w:ascii="Arial" w:eastAsia="Arial" w:hAnsi="Arial" w:cs="Arial"/>
-                          </w:rPr>
-                          <w:t xml:space="preserve"> in </w:t>
-                        </w:r>
-                        <w:r>
-                          <w:rPr>
-                            <w:rFonts w:ascii="Arial" w:eastAsia="Arial" w:hAnsi="Arial" w:cs="Arial"/>
-                            <w:b/>
-                            <w:bCs/>
-                          </w:rPr>
-                          <w:t>Ilantus Technologies Pvt. Ltd., Bangalore</w:t>
-                        </w:r>
-                        <w:r>
-                          <w:rPr>
-                            <w:rFonts w:ascii="Arial" w:eastAsia="Arial" w:hAnsi="Arial" w:cs="Arial"/>
-                          </w:rPr>
-                          <w:t xml:space="preserve"> </w:t>
-                        </w:r>
-                        <w:r>
-                          <w:rPr>
-                            <w:rFonts w:ascii="Arial" w:eastAsia="Arial" w:hAnsi="Arial" w:cs="Arial"/>
-                            <w:i/>
-                            <w:iCs/>
-                          </w:rPr>
-                          <w:t xml:space="preserve">(a B2B product company) </w:t>
-                        </w:r>
-                        <w:r>
-                          <w:rPr>
-                            <w:rFonts w:ascii="Arial" w:eastAsia="Arial" w:hAnsi="Arial" w:cs="Arial"/>
-                          </w:rPr>
-                          <w:t>in products department and responsible for developing and managing the browser extension for Firefox and Google Chrome</w:t>
-                        </w:r>
-                        <w:r>
-                          <w:rPr>
-                            <w:rFonts w:ascii="Arial" w:eastAsia="Arial" w:hAnsi="Arial" w:cs="Arial"/>
-                          </w:rPr>
-                          <w:t>.</w:t>
-                        </w:r>
-                      </w:p>
-                    </w:tc>
-                  </w:tr>
-                  <w:tr>
-                    <w:tc>
-                      <w:tcPr>
-                        <w:tcW w:w="2145" w:type="dxa"/>
-                      </w:tcPr>
-                      <w:p>
-                        <w:pPr>
-                          <w:spacing w:before="80" w:after="0" w:line="240" w:lineRule="auto"/>
-                          <w:jc w:val="right"/>
-                          <w:rPr>
-                            <w:rFonts w:ascii="Arial" w:hAnsi="Arial" w:cs="Arial"/>
-                            <w:b/>
-                            <w:bCs/>
-                            <w:color w:val="3B3E42"/>
-                          </w:rPr>
-                        </w:pPr>
-                        <w:r>
-                          <w:rPr>
-                            <w:rFonts w:ascii="Arial" w:hAnsi="Arial" w:cs="Arial"/>
-                            <w:b/>
-                            <w:bCs/>
-                            <w:color w:val="3B3E42"/>
-                          </w:rPr>
-                          <w:t>QScript</w:t>
-                        </w:r>
-                      </w:p>
-                      <w:p>
-                        <w:pPr>
-                          <w:spacing w:before="80" w:after="0" w:line="240" w:lineRule="auto"/>
-                          <w:jc w:val="right"/>
-                          <w:rPr>
-                            <w:rFonts w:ascii="Arial" w:hAnsi="Arial" w:cs="Arial"/>
-                            <w:b/>
-                            <w:bCs/>
-                            <w:color w:val="3B3E42"/>
-                            <w:sz w:val="16"/>
-                            <w:szCs w:val="16"/>
-                          </w:rPr>
-                        </w:pPr>
-                        <w:r>
-                          <w:rPr>
-                            <w:rFonts w:ascii="Arial" w:hAnsi="Arial" w:cs="Arial"/>
-                            <w:b/>
-                            <w:bCs/>
-                            <w:color w:val="3B3E42"/>
-                            <w:sz w:val="16"/>
-                            <w:szCs w:val="16"/>
-                          </w:rPr>
-                          <w:t>(July, 2013 – July, 2014)</w:t>
-                        </w:r>
-                      </w:p>
-                    </w:tc>
-                    <w:tc>
-                      <w:tcPr>
-                        <w:tcW w:w="8070" w:type="dxa"/>
-                      </w:tcPr>
-                      <w:p>
-                        <w:pPr>
-                          <w:spacing w:before="80" w:after="0" w:line="240" w:lineRule="auto"/>
-                          <w:jc w:val="left"/>
-                          <w:rPr>
-                            <w:rFonts w:ascii="Arial" w:hAnsi="Arial" w:cs="Arial"/>
-                            <w:color w:val="3B3E42"/>
-                          </w:rPr>
-                        </w:pPr>
-                        <w:r>
-                          <w:rPr>
-                            <w:rFonts w:ascii="Arial" w:hAnsi="Arial" w:cs="Arial"/>
-                            <w:color w:val="3B3E42"/>
-                          </w:rPr>
-                          <w:t xml:space="preserve">QScript </w:t>
-                        </w:r>
-                        <w:r>
-                          <w:rPr>
-                            <w:rFonts w:ascii="Arial" w:hAnsi="Arial" w:cs="Arial"/>
-                            <w:i/>
-                            <w:iCs/>
-                            <w:color w:val="3B3E42"/>
-                          </w:rPr>
-                          <w:t>(a market research B2B startup)</w:t>
-                        </w:r>
-                        <w:r>
-                          <w:rPr>
-                            <w:rFonts w:ascii="Arial" w:hAnsi="Arial" w:cs="Arial"/>
-                            <w:color w:val="3B3E42"/>
-                          </w:rPr>
-                          <w:t xml:space="preserve"> incubated from </w:t>
-                        </w:r>
-                        <w:r>
-                          <w:rPr>
-                            <w:rFonts w:ascii="Arial" w:hAnsi="Arial" w:cs="Arial"/>
-                            <w:b/>
-                            <w:bCs/>
-                            <w:color w:val="3B3E42"/>
-                          </w:rPr>
-                          <w:t>iAccelerator, CIIE, IIM Ahmedabad</w:t>
-                        </w:r>
-                        <w:r>
-                          <w:rPr>
-                            <w:rFonts w:ascii="Arial" w:hAnsi="Arial" w:cs="Arial"/>
-                            <w:color w:val="3B3E42"/>
-                          </w:rPr>
-                          <w:t xml:space="preserve"> (2013 batch). I was with them during incubation program where along with some other tasks like </w:t>
-                        </w:r>
-                        <w:r>
-                          <w:rPr>
-                            <w:rFonts w:ascii="Arial" w:hAnsi="Arial" w:cs="Arial"/>
-                            <w:b/>
-                            <w:bCs/>
-                            <w:color w:val="3B3E42"/>
-                          </w:rPr>
-                          <w:t>QScript compiler</w:t>
-                        </w:r>
-                        <w:r>
-                          <w:rPr>
-                            <w:rFonts w:ascii="Arial" w:hAnsi="Arial" w:cs="Arial"/>
-                            <w:color w:val="3B3E42"/>
-                          </w:rPr>
-                          <w:t xml:space="preserve"> development etc., I was the guy who was responsible for building our </w:t>
-                        </w:r>
-                        <w:r>
-                          <w:rPr>
-                            <w:rFonts w:ascii="Arial" w:hAnsi="Arial" w:cs="Arial"/>
-                            <w:b/>
-                            <w:bCs/>
-                            <w:color w:val="3B3E42"/>
-                          </w:rPr>
-                          <w:t>PhoneGap</w:t>
-                        </w:r>
-                        <w:r>
-                          <w:rPr>
-                            <w:rFonts w:ascii="Arial" w:hAnsi="Arial" w:cs="Arial"/>
-                            <w:color w:val="3B3E42"/>
-                          </w:rPr>
-                          <w:t xml:space="preserve"> Android App.</w:t>
-                        </w:r>
-                        <w:r>
-                          <w:br/>
-                        </w:r>
-                      </w:p>
-                    </w:tc>
-                  </w:tr>
-                  <w:tr>
-                    <w:tc>
-                      <w:tcPr>
-                        <w:tcW w:w="2145" w:type="dxa"/>
-                      </w:tcPr>
-                      <w:p>
-                        <w:pPr>
-                          <w:spacing w:before="80" w:after="0" w:line="240" w:lineRule="auto"/>
-                          <w:jc w:val="right"/>
-                          <w:rPr>
-                            <w:rFonts w:ascii="Arial" w:hAnsi="Arial" w:cs="Arial"/>
-                            <w:b/>
-                            <w:bCs/>
-                            <w:color w:val="3B3E42"/>
-                          </w:rPr>
-                        </w:pPr>
-                        <w:r>
-                          <w:rPr>
-                            <w:rFonts w:ascii="Arial" w:hAnsi="Arial" w:cs="Arial"/>
-                            <w:b/>
-                            <w:bCs/>
-                            <w:color w:val="3B3E42"/>
-                          </w:rPr>
-                          <w:t>Freelancer</w:t>
-                        </w:r>
-                      </w:p>
-                      <w:p>
-                        <w:pPr>
-                          <w:spacing w:before="80" w:after="0" w:line="240" w:lineRule="auto"/>
-                          <w:jc w:val="right"/>
-                          <w:rPr>
-                            <w:rFonts w:ascii="Arial" w:hAnsi="Arial" w:cs="Arial"/>
-                            <w:b/>
-                            <w:bCs/>
-                            <w:color w:val="3B3E42"/>
-                            <w:sz w:val="16"/>
-                            <w:szCs w:val="16"/>
-                          </w:rPr>
-                        </w:pPr>
-                        <w:r>
-                          <w:rPr>
-                            <w:rFonts w:ascii="Arial" w:hAnsi="Arial" w:cs="Arial"/>
-                            <w:b/>
-                            <w:bCs/>
-                            <w:color w:val="3B3E42"/>
-                            <w:sz w:val="16"/>
-                            <w:szCs w:val="16"/>
-                          </w:rPr>
-                          <w:t>(August, 2009 – Present)</w:t>
-                        </w:r>
-                      </w:p>
-                    </w:tc>
-                    <w:tc>
-                      <w:tcPr>
-                        <w:tcW w:w="8070" w:type="dxa"/>
-                      </w:tcPr>
-                      <w:p>
-                        <w:pPr>
-                          <w:spacing w:before="80" w:after="0" w:line="240" w:lineRule="auto"/>
-                          <w:jc w:val="left"/>
-                          <w:rPr>
-                            <w:rFonts w:ascii="Arial" w:hAnsi="Arial" w:cs="Arial"/>
-                            <w:color w:val="3B3E42"/>
-                          </w:rPr>
-                        </w:pPr>
-                        <w:r>
-                          <w:rPr>
-                            <w:rFonts w:ascii="Arial" w:hAnsi="Arial" w:cs="Arial"/>
-                            <w:color w:val="3B3E42"/>
-                          </w:rPr>
-                          <w:t>I started freelancing during my college days. I develop</w:t>
-                        </w:r>
-                        <w:r>
-                          <w:rPr>
-                            <w:rFonts w:ascii="Arial" w:hAnsi="Arial" w:cs="Arial"/>
-                            <w:b/>
-                            <w:bCs/>
-                            <w:color w:val="3B3E42"/>
-                          </w:rPr>
-                          <w:t xml:space="preserve"> extensions for Firefox &amp; Google Chrome </w:t>
-                        </w:r>
-                        <w:r>
-                          <w:rPr>
-                            <w:rFonts w:ascii="Arial" w:hAnsi="Arial" w:cs="Arial"/>
-                            <w:color w:val="3B3E42"/>
-                          </w:rPr>
-                          <w:t xml:space="preserve">(mainly in JavaScript) and one time I was the ranked no. 1 freelancer in browser extension category for almost a year (this </w:t>
-                        </w:r>
-                        <w:r>
-                          <w:rPr>
-                            <w:rFonts w:ascii="Arial" w:hAnsi="Arial" w:cs="Arial"/>
-                            <w:color w:val="3B3E42"/>
-                          </w:rPr>
-                          <w:t>was</w:t>
-                        </w:r>
-                        <w:r>
-                          <w:rPr>
-                            <w:rFonts w:ascii="Arial" w:hAnsi="Arial" w:cs="Arial"/>
-                            <w:color w:val="3B3E42"/>
-                          </w:rPr>
-                          <w:t xml:space="preserve"> the biggest freelancing website</w:t>
-                        </w:r>
-                        <w:r>
-                          <w:rPr>
-                            <w:rFonts w:ascii="Arial" w:hAnsi="Arial" w:cs="Arial"/>
-                            <w:color w:val="3B3E42"/>
-                          </w:rPr>
-                          <w:t xml:space="preserve"> at the time</w:t>
-                        </w:r>
-                        <w:r>
-                          <w:rPr>
-                            <w:rFonts w:ascii="Arial" w:hAnsi="Arial" w:cs="Arial"/>
-                            <w:color w:val="3B3E42"/>
-                          </w:rPr>
-                          <w:t xml:space="preserve">). I completed </w:t>
-                        </w:r>
-                        <w:r>
-                          <w:rPr>
-                            <w:rFonts w:ascii="Arial" w:hAnsi="Arial" w:cs="Arial"/>
-                            <w:b/>
-                            <w:bCs/>
-                            <w:color w:val="3B3E42"/>
-                          </w:rPr>
-                          <w:t>5</w:t>
-                        </w:r>
-                        <w:r>
-                          <w:rPr>
-                            <w:rFonts w:ascii="Arial" w:hAnsi="Arial" w:cs="Arial"/>
-                            <w:b/>
-                            <w:bCs/>
-                            <w:color w:val="3B3E42"/>
-                          </w:rPr>
-                          <w:t xml:space="preserve">0+ </w:t>
-                        </w:r>
-                        <w:r>
-                          <w:rPr>
-                            <w:rFonts w:ascii="Arial" w:hAnsi="Arial" w:cs="Arial"/>
-                            <w:b/>
-                            <w:bCs/>
-                            <w:color w:val="3B3E42"/>
-                          </w:rPr>
-                          <w:t xml:space="preserve">browser extension </w:t>
-                        </w:r>
-                        <w:r>
-                          <w:rPr>
-                            <w:rFonts w:ascii="Arial" w:hAnsi="Arial" w:cs="Arial"/>
-                            <w:b/>
-                            <w:bCs/>
-                            <w:color w:val="3B3E42"/>
-                          </w:rPr>
-                          <w:t>projects</w:t>
-                        </w:r>
-                        <w:r>
-                          <w:rPr>
-                            <w:rFonts w:ascii="Arial" w:hAnsi="Arial" w:cs="Arial"/>
-                            <w:color w:val="3B3E42"/>
-                          </w:rPr>
-                          <w:t xml:space="preserve"> successfully as a freelancer</w:t>
-                        </w:r>
-                        <w:r>
-                          <w:rPr>
-                            <w:rFonts w:ascii="Arial" w:hAnsi="Arial" w:cs="Arial"/>
-                            <w:color w:val="3B3E42"/>
-                          </w:rPr>
-                          <w:t>,</w:t>
-                        </w:r>
-                        <w:r>
-                          <w:rPr>
-                            <w:rFonts w:ascii="Arial" w:hAnsi="Arial" w:cs="Arial"/>
-                            <w:color w:val="3B3E42"/>
-                          </w:rPr>
-                          <w:t xml:space="preserve"> </w:t>
-                        </w:r>
-                        <w:r>
-                          <w:rPr>
-                            <w:rFonts w:ascii="Arial" w:hAnsi="Arial" w:cs="Arial"/>
-                            <w:color w:val="3B3E42"/>
-                          </w:rPr>
-                          <w:t>at</w:t>
-                        </w:r>
-                        <w:r>
-                          <w:rPr>
-                            <w:rFonts w:ascii="Arial" w:hAnsi="Arial" w:cs="Arial"/>
-                            <w:color w:val="3B3E42"/>
-                          </w:rPr>
-                          <w:t>:</w:t>
-                        </w:r>
-                        <w:r>
-                          <w:rPr>
-                            <w:rFonts w:ascii="Arial" w:hAnsi="Arial" w:cs="Arial"/>
-                            <w:color w:val="3B3E42"/>
-                          </w:rPr>
-                          <w:t xml:space="preserve"> </w:t>
-                        </w:r>
-                        <w:r>
-                          <w:rPr>
-                            <w:rFonts w:ascii="Arial" w:hAnsi="Arial" w:cs="Arial"/>
-                            <w:b/>
-                            <w:bCs/>
-                            <w:color w:val="3B3E42"/>
-                          </w:rPr>
-                          <w:t>(</w:t>
-                        </w:r>
-                        <w:r>
-                          <w:rPr>
-                            <w:rFonts w:ascii="Arial" w:hAnsi="Arial" w:cs="Arial"/>
-                            <w:b/>
-                            <w:bCs/>
-                            <w:color w:val="3B3E42"/>
-                          </w:rPr>
-                          <w:t xml:space="preserve"> </w:t>
-                        </w:r>
-                        <w:r>
-                          <w:rPr>
-                            <w:rFonts w:ascii="Arial" w:hAnsi="Arial" w:cs="Arial"/>
-                            <w:b/>
-                            <w:bCs/>
-                            <w:color w:val="3B3E42"/>
-                          </w:rPr>
-                          <w:t>https://www.freelancer.com/u/hemantonpc</w:t>
-                        </w:r>
-                        <w:r>
-                          <w:rPr>
-                            <w:rFonts w:ascii="Arial" w:hAnsi="Arial" w:cs="Arial"/>
-                            <w:b/>
-                            <w:bCs/>
-                            <w:color w:val="3B3E42"/>
-                          </w:rPr>
-                          <w:t xml:space="preserve"> </w:t>
-                        </w:r>
-                        <w:r>
-                          <w:rPr>
-                            <w:rFonts w:ascii="Arial" w:hAnsi="Arial" w:cs="Arial"/>
-                            <w:b/>
-                            <w:bCs/>
-                            <w:color w:val="3B3E42"/>
-                          </w:rPr>
-                          <w:t>)</w:t>
-                        </w:r>
-                      </w:p>
-                      <w:p>
-                        <w:pPr>
-                          <w:spacing w:before="80" w:after="0" w:line="240" w:lineRule="auto"/>
-                          <w:rPr>
-                            <w:rFonts w:ascii="Arial" w:hAnsi="Arial" w:cs="Arial"/>
-                            <w:color w:val="3B3E42"/>
-                          </w:rPr>
-                        </w:pPr>
-                      </w:p>
-                    </w:tc>
-                  </w:tr>
-                </w:tbl>
-                <w:p>
-                  <w:pPr>
-                    <w:spacing w:after="0" w:line="240" w:lineRule="auto"/>
-                    <w:rPr>
-                      <w:rFonts w:ascii="Arial" w:hAnsi="Arial" w:cs="Arial"/>
-                      <w:b/>
-                      <w:bCs/>
-                    </w:rPr>
-                  </w:pPr>
-                </w:p>
-              </w:tc>
-            </w:tr>
-          </w:tbl>
-          <w:p>
-            <w:pPr>
-              <w:spacing w:after="0" w:line="240" w:lineRule="auto"/>
-              <w:rPr>
-                <w:rFonts w:ascii="Arial" w:hAnsi="Arial" w:cs="Arial"/>
-                <w:sz w:val="16"/>
-                <w:szCs w:val="16"/>
-              </w:rPr>
-            </w:pPr>
-          </w:p>
-          <w:p>
-            <w:pPr>
-              <w:spacing w:after="0" w:line="240" w:lineRule="auto"/>
-              <w:rPr>
-                <w:rFonts w:ascii="Arial" w:hAnsi="Arial" w:cs="Arial"/>
-                <w:sz w:val="16"/>
-                <w:szCs w:val="16"/>
               </w:rPr>
             </w:pPr>
           </w:p>
@@ -1543,8 +597,14 @@
                 </w:tcPr>
                 <w:p>
                   <w:pPr>
+                    <w:pStyle w:val="ListParagraph"/>
+                    <w:numPr>
+                      <w:ilvl w:val="0"/>
+                      <w:numId w:val="13"/>
+                    </w:numPr>
                     <w:spacing w:before="80" w:after="120" w:line="240" w:lineRule="auto"/>
-                    <w:jc w:val="center"/>
+                    <w:ind w:left="1448"/>
+                    <w:jc w:val="left"/>
                     <w:rPr>
                       <w:rFonts w:ascii="Arial" w:hAnsi="Arial" w:cs="Arial"/>
                       <w:color w:val="3B3E42"/>
@@ -1553,9 +613,57 @@
                   <w:r>
                     <w:rPr>
                       <w:rFonts w:ascii="Arial" w:hAnsi="Arial" w:cs="Arial"/>
-                      <w:color w:val="3B3E42"/>
-                    </w:rPr>
-                    <w:t>Proficient or familiar with a vast array of programming languages, concepts and technologies, including:</w:t>
+                      <w:b/>
+                      <w:bCs/>
+                      <w:color w:val="3B3E42"/>
+                    </w:rPr>
+                    <w:t>Primary</w:t>
+                  </w:r>
+                  <w:r>
+                    <w:rPr>
+                      <w:rFonts w:ascii="Arial" w:hAnsi="Arial" w:cs="Arial"/>
+                      <w:b/>
+                      <w:bCs/>
+                      <w:color w:val="3B3E42"/>
+                    </w:rPr>
+                    <w:t xml:space="preserve"> </w:t>
+                  </w:r>
+                  <w:r>
+                    <w:rPr>
+                      <w:rFonts w:ascii="Arial" w:hAnsi="Arial" w:cs="Arial"/>
+                      <w:b/>
+                      <w:bCs/>
+                      <w:color w:val="3B3E42"/>
+                    </w:rPr>
+                    <w:t>:</w:t>
+                  </w:r>
+                  <w:r>
+                    <w:rPr>
+                      <w:rFonts w:ascii="Arial" w:hAnsi="Arial" w:cs="Arial"/>
+                      <w:color w:val="3B3E42"/>
+                    </w:rPr>
+                    <w:t xml:space="preserve"> JavaScript | </w:t>
+                  </w:r>
+                  <w:r>
+                    <w:rPr>
+                      <w:rFonts w:ascii="Arial" w:hAnsi="Arial" w:cs="Arial"/>
+                      <w:color w:val="3B3E42"/>
+                    </w:rPr>
+                    <w:t xml:space="preserve">React | Chrome </w:t>
+                  </w:r>
+                  <w:r>
+                    <w:rPr>
+                      <w:rFonts w:ascii="Arial" w:hAnsi="Arial" w:cs="Arial"/>
+                      <w:color w:val="3B3E42"/>
+                    </w:rPr>
+                    <w:t>E</w:t>
+                  </w:r>
+                  <w:r>
+                    <w:rPr>
+                      <w:rFonts w:ascii="Arial" w:hAnsi="Arial" w:cs="Arial"/>
+                      <w:color w:val="3B3E42"/>
+                    </w:rPr>
+                    <w:t>xtension</w:t>
                   </w:r>
                 </w:p>
                 <w:p>
@@ -1563,10 +671,10 @@
                     <w:pStyle w:val="ListParagraph"/>
                     <w:numPr>
                       <w:ilvl w:val="0"/>
-                      <w:numId w:val="8"/>
+                      <w:numId w:val="13"/>
                     </w:numPr>
                     <w:spacing w:before="80" w:after="120" w:line="240" w:lineRule="auto"/>
-                    <w:ind w:left="2292"/>
+                    <w:ind w:left="1448"/>
                     <w:jc w:val="left"/>
                     <w:rPr>
                       <w:rFonts w:ascii="Arial" w:hAnsi="Arial" w:cs="Arial"/>
@@ -1576,36 +684,17 @@
                   <w:r>
                     <w:rPr>
                       <w:rFonts w:ascii="Arial" w:hAnsi="Arial" w:cs="Arial"/>
-                      <w:color w:val="3B3E42"/>
-                    </w:rPr>
-                    <w:t>JavaScript</w:t>
-                  </w:r>
-                </w:p>
-                <w:p>
-                  <w:pPr>
-                    <w:pStyle w:val="ListParagraph"/>
-                    <w:numPr>
-                      <w:ilvl w:val="0"/>
-                      <w:numId w:val="8"/>
-                    </w:numPr>
-                    <w:spacing w:before="80" w:after="120" w:line="240" w:lineRule="auto"/>
-                    <w:ind w:left="2292"/>
-                    <w:jc w:val="left"/>
-                    <w:rPr>
-                      <w:rFonts w:ascii="Arial" w:hAnsi="Arial" w:cs="Arial"/>
-                      <w:color w:val="3B3E42"/>
-                    </w:rPr>
-                  </w:pPr>
-                  <w:r>
-                    <w:rPr>
-                      <w:rFonts w:ascii="Arial" w:hAnsi="Arial" w:cs="Arial"/>
-                      <w:color w:val="3B3E42"/>
-                    </w:rPr>
-                    <w:t>Google Chrome extensions,</w:t>
-                  </w:r>
-                  <w:r>
-                    <w:rPr>
-                      <w:rFonts w:ascii="Arial" w:hAnsi="Arial" w:cs="Arial"/>
+                      <w:b/>
+                      <w:bCs/>
+                      <w:color w:val="3B3E42"/>
+                    </w:rPr>
+                    <w:t>Other</w:t>
+                  </w:r>
+                  <w:r>
+                    <w:rPr>
+                      <w:rFonts w:ascii="Arial" w:hAnsi="Arial" w:cs="Arial"/>
+                      <w:b/>
+                      <w:bCs/>
                       <w:color w:val="3B3E42"/>
                     </w:rPr>
                     <w:t xml:space="preserve"> </w:t>
@@ -1613,78 +702,39 @@
                   <w:r>
                     <w:rPr>
                       <w:rFonts w:ascii="Arial" w:hAnsi="Arial" w:cs="Arial"/>
-                      <w:color w:val="3B3E42"/>
-                    </w:rPr>
-                    <w:t xml:space="preserve">Firefox add-ons, </w:t>
-                  </w:r>
-                  <w:proofErr w:type="spellStart"/>
-                  <w:r>
-                    <w:rPr>
-                      <w:rFonts w:ascii="Arial" w:hAnsi="Arial" w:cs="Arial"/>
-                      <w:color w:val="3B3E42"/>
-                    </w:rPr>
-                    <w:t>Greasemonkey</w:t>
-                  </w:r>
-                  <w:proofErr w:type="spellEnd"/>
-                  <w:r>
-                    <w:rPr>
-                      <w:rFonts w:ascii="Arial" w:hAnsi="Arial" w:cs="Arial"/>
-                      <w:color w:val="3B3E42"/>
-                    </w:rPr>
-                    <w:t xml:space="preserve"> user scripts, PhoneGap</w:t>
-                  </w:r>
-                </w:p>
-                <w:p>
-                  <w:pPr>
-                    <w:pStyle w:val="ListParagraph"/>
-                    <w:numPr>
-                      <w:ilvl w:val="0"/>
-                      <w:numId w:val="8"/>
-                    </w:numPr>
-                    <w:spacing w:before="80" w:after="120" w:line="240" w:lineRule="auto"/>
-                    <w:ind w:left="2292"/>
-                    <w:jc w:val="left"/>
-                    <w:rPr>
-                      <w:rFonts w:ascii="Arial" w:hAnsi="Arial" w:cs="Arial"/>
-                      <w:color w:val="3B3E42"/>
-                    </w:rPr>
-                  </w:pPr>
-                  <w:r>
-                    <w:rPr>
-                      <w:rFonts w:ascii="Arial" w:hAnsi="Arial" w:cs="Arial"/>
-                      <w:color w:val="3B3E42"/>
-                    </w:rPr>
-                    <w:t xml:space="preserve">Visual Basic 6.0, </w:t>
-                  </w:r>
-                  <w:r>
-                    <w:rPr>
-                      <w:rFonts w:ascii="Arial" w:hAnsi="Arial" w:cs="Arial"/>
-                      <w:color w:val="3B3E42"/>
-                    </w:rPr>
-                    <w:t>MATLAB</w:t>
-                  </w:r>
-                </w:p>
-                <w:p>
-                  <w:pPr>
-                    <w:pStyle w:val="ListParagraph"/>
-                    <w:numPr>
-                      <w:ilvl w:val="0"/>
-                      <w:numId w:val="8"/>
-                    </w:numPr>
-                    <w:spacing w:before="80" w:after="120" w:line="240" w:lineRule="auto"/>
-                    <w:ind w:left="2292"/>
-                    <w:jc w:val="left"/>
-                    <w:rPr>
-                      <w:rFonts w:ascii="Arial" w:hAnsi="Arial" w:cs="Arial"/>
-                      <w:color w:val="3B3E42"/>
-                    </w:rPr>
-                  </w:pPr>
-                  <w:r>
-                    <w:rPr>
-                      <w:rFonts w:ascii="Arial" w:hAnsi="Arial" w:cs="Arial"/>
-                      <w:color w:val="3B3E42"/>
-                    </w:rPr>
-                    <w:t>Flex, Bison (</w:t>
+                      <w:b/>
+                      <w:bCs/>
+                      <w:color w:val="3B3E42"/>
+                    </w:rPr>
+                    <w:t>:</w:t>
+                  </w:r>
+                  <w:r>
+                    <w:rPr>
+                      <w:rFonts w:ascii="Arial" w:hAnsi="Arial" w:cs="Arial"/>
+                      <w:color w:val="3B3E42"/>
+                    </w:rPr>
+                    <w:t xml:space="preserve"> Visual Basic 6.0 | MATLAB</w:t>
+                  </w:r>
+                  <w:r>
+                    <w:rPr>
+                      <w:rFonts w:ascii="Arial" w:hAnsi="Arial" w:cs="Arial"/>
+                      <w:color w:val="3B3E42"/>
+                    </w:rPr>
+                    <w:t xml:space="preserve"> </w:t>
+                  </w:r>
+                  <w:r>
+                    <w:rPr>
+                      <w:rFonts w:ascii="Arial" w:hAnsi="Arial" w:cs="Arial"/>
+                      <w:color w:val="3B3E42"/>
+                    </w:rPr>
+                    <w:t xml:space="preserve">| Flex and Bison </w:t>
+                  </w:r>
+                  <w:r>
+                    <w:rPr>
+                      <w:rFonts w:ascii="Arial" w:hAnsi="Arial" w:cs="Arial"/>
+                      <w:color w:val="3B3E42"/>
+                    </w:rPr>
+                    <w:t>(</w:t>
                   </w:r>
                   <w:r>
                     <w:rPr>
@@ -1702,136 +752,13 @@
                     </w:rPr>
                     <w:t>)</w:t>
                   </w:r>
-                </w:p>
-                <w:p>
-                  <w:pPr>
-                    <w:pStyle w:val="ListParagraph"/>
-                    <w:numPr>
-                      <w:ilvl w:val="0"/>
-                      <w:numId w:val="8"/>
-                    </w:numPr>
-                    <w:spacing w:before="80" w:after="120" w:line="240" w:lineRule="auto"/>
-                    <w:ind w:left="2292"/>
-                    <w:jc w:val="left"/>
-                    <w:rPr>
-                      <w:rFonts w:ascii="Arial" w:hAnsi="Arial" w:cs="Arial"/>
-                      <w:color w:val="3B3E42"/>
-                    </w:rPr>
-                  </w:pPr>
-                  <w:r>
-                    <w:rPr>
-                      <w:rFonts w:ascii="Arial" w:hAnsi="Arial" w:cs="Arial"/>
-                      <w:color w:val="3B3E42"/>
-                    </w:rPr>
-                    <w:t>Git</w:t>
-                  </w:r>
-                </w:p>
-                <w:p>
-                  <w:pPr>
-                    <w:pStyle w:val="ListParagraph"/>
-                    <w:numPr>
-                      <w:ilvl w:val="0"/>
-                      <w:numId w:val="8"/>
-                    </w:numPr>
-                    <w:spacing w:before="80" w:after="120" w:line="240" w:lineRule="auto"/>
-                    <w:ind w:left="2292"/>
-                    <w:jc w:val="left"/>
-                    <w:rPr>
-                      <w:rFonts w:ascii="Arial" w:hAnsi="Arial" w:cs="Arial"/>
-                      <w:color w:val="3B3E42"/>
-                    </w:rPr>
-                  </w:pPr>
-                  <w:proofErr w:type="spellStart"/>
-                  <w:r>
-                    <w:rPr>
-                      <w:rFonts w:ascii="Arial" w:hAnsi="Arial" w:cs="Arial"/>
-                      <w:color w:val="3B3E42"/>
-                    </w:rPr>
-                    <w:t>Zsh</w:t>
-                  </w:r>
-                  <w:proofErr w:type="spellEnd"/>
-                  <w:r>
-                    <w:rPr>
-                      <w:rFonts w:ascii="Arial" w:hAnsi="Arial" w:cs="Arial"/>
-                      <w:color w:val="3B3E42"/>
-                    </w:rPr>
-                    <w:t xml:space="preserve"> / Bash</w:t>
-                  </w:r>
-                </w:p>
-                <w:p>
-                  <w:pPr>
-                    <w:pStyle w:val="ListParagraph"/>
-                    <w:numPr>
-                      <w:ilvl w:val="0"/>
-                      <w:numId w:val="8"/>
-                    </w:numPr>
-                    <w:spacing w:before="80" w:after="120" w:line="240" w:lineRule="auto"/>
-                    <w:ind w:left="2292"/>
-                    <w:jc w:val="left"/>
-                    <w:rPr>
-                      <w:rFonts w:ascii="Arial" w:hAnsi="Arial" w:cs="Arial"/>
-                      <w:color w:val="3B3E42"/>
-                    </w:rPr>
-                  </w:pPr>
-                  <w:r>
-                    <w:rPr>
-                      <w:rFonts w:ascii="Arial" w:hAnsi="Arial" w:cs="Arial"/>
-                      <w:color w:val="3B3E42"/>
-                    </w:rPr>
-                    <w:t>NSIS (</w:t>
-                  </w:r>
-                  <w:proofErr w:type="spellStart"/>
-                  <w:r>
-                    <w:rPr>
-                      <w:rFonts w:ascii="Arial" w:hAnsi="Arial" w:cs="Arial"/>
-                      <w:i/>
-                      <w:iCs/>
-                      <w:color w:val="3B3E42"/>
-                    </w:rPr>
-                    <w:t>Nullsoft</w:t>
-                  </w:r>
-                  <w:proofErr w:type="spellEnd"/>
-                  <w:r>
-                    <w:rPr>
-                      <w:rFonts w:ascii="Arial" w:hAnsi="Arial" w:cs="Arial"/>
-                      <w:i/>
-                      <w:iCs/>
-                      <w:color w:val="3B3E42"/>
-                    </w:rPr>
-                    <w:t xml:space="preserve"> Scriptable Install System</w:t>
-                  </w:r>
-                  <w:r>
-                    <w:rPr>
-                      <w:rFonts w:ascii="Arial" w:hAnsi="Arial" w:cs="Arial"/>
-                      <w:color w:val="3B3E42"/>
-                    </w:rPr>
-                    <w:t>)</w:t>
-                  </w:r>
-                </w:p>
-                <w:p>
-                  <w:pPr>
-                    <w:pStyle w:val="ListParagraph"/>
-                    <w:numPr>
-                      <w:ilvl w:val="0"/>
-                      <w:numId w:val="8"/>
-                    </w:numPr>
-                    <w:spacing w:before="80" w:after="120" w:line="240" w:lineRule="auto"/>
-                    <w:ind w:left="2292"/>
-                    <w:jc w:val="left"/>
-                    <w:rPr>
-                      <w:rFonts w:ascii="Arial" w:hAnsi="Arial" w:cs="Arial"/>
-                      <w:color w:val="3B3E42"/>
-                    </w:rPr>
-                  </w:pPr>
-                  <w:proofErr w:type="spellStart"/>
-                  <w:r>
-                    <w:rPr>
-                      <w:rFonts w:ascii="Arial" w:hAnsi="Arial" w:cs="Arial"/>
-                      <w:color w:val="3B3E42"/>
-                    </w:rPr>
-                    <w:t>AutoIT</w:t>
-                  </w:r>
-                  <w:proofErr w:type="spellEnd"/>
+                  <w:r>
+                    <w:rPr>
+                      <w:rFonts w:ascii="Arial" w:hAnsi="Arial" w:cs="Arial"/>
+                      <w:color w:val="3B3E42"/>
+                    </w:rPr>
+                    <w:t xml:space="preserve"> | AutoIT</w:t>
+                  </w:r>
                 </w:p>
               </w:tc>
             </w:tr>
@@ -1841,18 +768,41 @@
               <w:spacing w:after="0" w:line="240" w:lineRule="auto"/>
               <w:rPr>
                 <w:rFonts w:ascii="Arial" w:hAnsi="Arial" w:cs="Arial"/>
-                <w:sz w:val="16"/>
-                <w:szCs w:val="16"/>
               </w:rPr>
             </w:pPr>
           </w:p>
+        </w:tc>
+      </w:tr>
+      <w:tr>
+        <w:tc>
+          <w:tcPr>
+            <w:tcW w:w="10682" w:type="dxa"/>
+            <w:gridSpan w:val="2"/>
+          </w:tcPr>
           <w:p>
             <w:pPr>
               <w:spacing w:after="0" w:line="240" w:lineRule="auto"/>
               <w:rPr>
                 <w:rFonts w:ascii="Arial" w:hAnsi="Arial" w:cs="Arial"/>
-                <w:sz w:val="16"/>
-                <w:szCs w:val="16"/>
+                <w:b/>
+                <w:bCs/>
+                <w:color w:val="3B3E42"/>
+              </w:rPr>
+            </w:pPr>
+          </w:p>
+        </w:tc>
+      </w:tr>
+      <w:tr>
+        <w:tc>
+          <w:tcPr>
+            <w:tcW w:w="10682" w:type="dxa"/>
+            <w:gridSpan w:val="2"/>
+          </w:tcPr>
+          <w:p>
+            <w:pPr>
+              <w:spacing w:after="0" w:line="240" w:lineRule="auto"/>
+              <w:rPr>
+                <w:rFonts w:ascii="Arial" w:hAnsi="Arial" w:cs="Arial"/>
               </w:rPr>
             </w:pPr>
           </w:p>
@@ -1901,7 +851,7 @@
                       <w:bCs/>
                       <w:color w:val="3B3E42"/>
                     </w:rPr>
-                    <w:t>Projects I’ve Done</w:t>
+                    <w:t>Experience (4.5+ years)</w:t>
                   </w:r>
                 </w:p>
               </w:tc>
@@ -1917,147 +867,221 @@
                     <w:right w:val="single" w:sz="8" w:space="0" w:color="AEBAD5"/>
                   </w:tcBorders>
                 </w:tcPr>
-                <w:tbl>
-                  <w:tblPr>
-                    <w:tblW w:w="0" w:type="auto"/>
-                    <w:tblLook w:val="04A0" w:firstRow="1" w:lastRow="0" w:firstColumn="1" w:lastColumn="0" w:noHBand="0" w:noVBand="1"/>
-                  </w:tblPr>
-                  <w:tblGrid>
-                    <w:gridCol w:w="2145"/>
-                    <w:gridCol w:w="8070"/>
-                  </w:tblGrid>
-                  <w:tr>
-                    <w:tc>
-                      <w:tcPr>
-                        <w:tcW w:w="2145" w:type="dxa"/>
-                      </w:tcPr>
-                      <w:p>
-                        <w:pPr>
-                          <w:spacing w:before="80" w:after="0" w:line="240" w:lineRule="auto"/>
-                          <w:jc w:val="right"/>
-                          <w:rPr>
-                            <w:rFonts w:ascii="Arial" w:hAnsi="Arial" w:cs="Arial"/>
-                            <w:b/>
-                            <w:bCs/>
-                            <w:color w:val="3B3E42"/>
-                          </w:rPr>
-                        </w:pPr>
-                        <w:r>
-                          <w:rPr>
-                            <w:rFonts w:ascii="Arial" w:hAnsi="Arial" w:cs="Arial"/>
-                            <w:b/>
-                            <w:bCs/>
-                            <w:color w:val="3B3E42"/>
-                          </w:rPr>
-                          <w:t>1)</w:t>
-                        </w:r>
-                      </w:p>
-                    </w:tc>
-                    <w:tc>
-                      <w:tcPr>
-                        <w:tcW w:w="8070" w:type="dxa"/>
-                      </w:tcPr>
-                      <w:p>
-                        <w:pPr>
-                          <w:spacing w:before="80" w:after="0" w:line="240" w:lineRule="auto"/>
-                          <w:rPr>
-                            <w:rFonts w:ascii="Arial" w:hAnsi="Arial" w:cs="Arial"/>
-                            <w:color w:val="3B3E42"/>
-                          </w:rPr>
-                        </w:pPr>
-                        <w:r>
-                          <w:rPr>
-                            <w:rFonts w:ascii="Arial" w:hAnsi="Arial" w:cs="Arial"/>
-                            <w:color w:val="3B3E42"/>
-                          </w:rPr>
-                          <w:t xml:space="preserve">Built a </w:t>
-                        </w:r>
-                        <w:r>
-                          <w:rPr>
-                            <w:rFonts w:ascii="Arial" w:hAnsi="Arial" w:cs="Arial"/>
-                            <w:b/>
-                            <w:bCs/>
-                            <w:color w:val="3B3E42"/>
-                          </w:rPr>
-                          <w:t>PhoneGap</w:t>
-                        </w:r>
-                        <w:r>
-                          <w:rPr>
-                            <w:rFonts w:ascii="Arial" w:hAnsi="Arial" w:cs="Arial"/>
-                            <w:color w:val="3B3E42"/>
-                          </w:rPr>
-                          <w:t xml:space="preserve"> Android App and made some contribution in QScript compiler to make this app capable of directly taking the output from compiler for </w:t>
-                        </w:r>
-                        <w:r>
-                          <w:rPr>
-                            <w:rFonts w:ascii="Arial" w:hAnsi="Arial" w:cs="Arial"/>
-                            <w:b/>
-                            <w:bCs/>
-                            <w:color w:val="3B3E42"/>
-                          </w:rPr>
-                          <w:t>QScript</w:t>
-                        </w:r>
-                        <w:r>
-                          <w:rPr>
-                            <w:rFonts w:ascii="Arial" w:hAnsi="Arial" w:cs="Arial"/>
-                            <w:color w:val="3B3E42"/>
-                          </w:rPr>
-                          <w:t xml:space="preserve"> </w:t>
-                        </w:r>
-                        <w:r>
-                          <w:rPr>
-                            <w:rFonts w:ascii="Arial" w:hAnsi="Arial" w:cs="Arial"/>
-                            <w:i/>
-                            <w:iCs/>
-                            <w:color w:val="3B3E42"/>
-                          </w:rPr>
-                          <w:t>(www.qscript.co).</w:t>
-                        </w:r>
-                      </w:p>
-                      <w:p>
-                        <w:pPr>
-                          <w:spacing w:before="80" w:after="0" w:line="240" w:lineRule="auto"/>
-                          <w:rPr>
-                            <w:rFonts w:ascii="Arial" w:hAnsi="Arial" w:cs="Arial"/>
-                            <w:color w:val="3B3E42"/>
-                          </w:rPr>
-                        </w:pPr>
-                      </w:p>
-                    </w:tc>
-                  </w:tr>
-                </w:tbl>
                 <w:p>
                   <w:pPr>
-                    <w:spacing w:after="0" w:line="240" w:lineRule="auto"/>
-                    <w:rPr>
-                      <w:rFonts w:ascii="Arial" w:hAnsi="Arial" w:cs="Arial"/>
-                      <w:b/>
-                      <w:bCs/>
+                    <w:spacing w:before="80" w:after="120" w:line="240" w:lineRule="auto"/>
+                    <w:ind w:left="589"/>
+                    <w:jc w:val="left"/>
+                    <w:rPr>
+                      <w:rFonts w:ascii="Arial" w:hAnsi="Arial" w:cs="Arial"/>
+                      <w:b/>
+                      <w:bCs/>
+                    </w:rPr>
+                  </w:pPr>
+                  <w:r>
+                    <w:rPr>
+                      <w:rFonts w:ascii="Arial" w:hAnsi="Arial" w:cs="Arial"/>
+                      <w:b/>
+                      <w:bCs/>
+                    </w:rPr>
+                    <w:t>Senior Software Engineer - Advertise.com, Hyderabad</w:t>
+                  </w:r>
+                  <w:r>
+                    <w:rPr>
+                      <w:rFonts w:ascii="Arial" w:hAnsi="Arial" w:cs="Arial"/>
+                      <w:b/>
+                      <w:bCs/>
+                    </w:rPr>
+                    <w:t xml:space="preserve"> </w:t>
+                  </w:r>
+                  <w:r>
+                    <w:rPr>
+                      <w:rFonts w:ascii="Arial" w:hAnsi="Arial" w:cs="Arial"/>
+                      <w:b/>
+                      <w:bCs/>
+                      <w:color w:val="3B3E42"/>
+                      <w:sz w:val="16"/>
+                      <w:szCs w:val="16"/>
+                    </w:rPr>
+                    <w:t>(</w:t>
+                  </w:r>
+                  <w:r>
+                    <w:rPr>
+                      <w:rFonts w:ascii="Arial" w:hAnsi="Arial" w:cs="Arial"/>
+                      <w:b/>
+                      <w:bCs/>
+                      <w:color w:val="3B3E42"/>
+                      <w:sz w:val="16"/>
+                      <w:szCs w:val="16"/>
+                    </w:rPr>
+                    <w:t>April</w:t>
+                  </w:r>
+                  <w:r>
+                    <w:rPr>
+                      <w:rFonts w:ascii="Arial" w:hAnsi="Arial" w:cs="Arial"/>
+                      <w:b/>
+                      <w:bCs/>
+                      <w:color w:val="3B3E42"/>
+                      <w:sz w:val="16"/>
+                      <w:szCs w:val="16"/>
+                    </w:rPr>
+                    <w:t xml:space="preserve"> 2022</w:t>
+                  </w:r>
+                  <w:r>
+                    <w:rPr>
+                      <w:rFonts w:ascii="Arial" w:hAnsi="Arial" w:cs="Arial"/>
+                      <w:b/>
+                      <w:bCs/>
+                      <w:color w:val="3B3E42"/>
+                      <w:sz w:val="16"/>
+                      <w:szCs w:val="16"/>
+                    </w:rPr>
+                    <w:t xml:space="preserve"> -</w:t>
+                  </w:r>
+                  <w:r>
+                    <w:rPr>
+                      <w:rFonts w:ascii="Arial" w:hAnsi="Arial" w:cs="Arial"/>
+                      <w:b/>
+                      <w:bCs/>
+                      <w:color w:val="3B3E42"/>
+                      <w:sz w:val="16"/>
+                      <w:szCs w:val="16"/>
+                    </w:rPr>
+                    <w:t xml:space="preserve"> April,</w:t>
+                  </w:r>
+                  <w:r>
+                    <w:rPr>
+                      <w:rFonts w:ascii="Arial" w:hAnsi="Arial" w:cs="Arial"/>
+                      <w:b/>
+                      <w:bCs/>
+                      <w:color w:val="3B3E42"/>
+                      <w:sz w:val="16"/>
+                      <w:szCs w:val="16"/>
+                    </w:rPr>
+                    <w:t xml:space="preserve"> </w:t>
+                  </w:r>
+                  <w:r>
+                    <w:rPr>
+                      <w:rFonts w:ascii="Arial" w:hAnsi="Arial" w:cs="Arial"/>
+                      <w:b/>
+                      <w:bCs/>
+                      <w:color w:val="3B3E42"/>
+                      <w:sz w:val="16"/>
+                      <w:szCs w:val="16"/>
+                    </w:rPr>
+                    <w:t xml:space="preserve">2023 &amp; </w:t>
+                  </w:r>
+                  <w:r>
+                    <w:rPr>
+                      <w:rFonts w:ascii="Arial" w:hAnsi="Arial" w:cs="Arial"/>
+                      <w:b/>
+                      <w:bCs/>
+                      <w:color w:val="3B3E42"/>
+                      <w:sz w:val="16"/>
+                      <w:szCs w:val="16"/>
+                    </w:rPr>
+                    <w:t>April, 2018</w:t>
+                  </w:r>
+                  <w:r>
+                    <w:rPr>
+                      <w:rFonts w:ascii="Arial" w:hAnsi="Arial" w:cs="Arial"/>
+                      <w:b/>
+                      <w:bCs/>
+                      <w:color w:val="3B3E42"/>
+                      <w:sz w:val="16"/>
+                      <w:szCs w:val="16"/>
+                    </w:rPr>
+                    <w:t xml:space="preserve"> - </w:t>
+                  </w:r>
+                  <w:r>
+                    <w:rPr>
+                      <w:rFonts w:ascii="Arial" w:hAnsi="Arial" w:cs="Arial"/>
+                      <w:b/>
+                      <w:bCs/>
+                      <w:color w:val="3B3E42"/>
+                      <w:sz w:val="16"/>
+                      <w:szCs w:val="16"/>
+                    </w:rPr>
+                    <w:t>Nov., 2019</w:t>
+                  </w:r>
+                  <w:r>
+                    <w:rPr>
+                      <w:rFonts w:ascii="Arial" w:hAnsi="Arial" w:cs="Arial"/>
+                      <w:b/>
+                      <w:bCs/>
+                      <w:color w:val="3B3E42"/>
+                      <w:sz w:val="16"/>
+                      <w:szCs w:val="16"/>
+                    </w:rPr>
+                    <w:t>)</w:t>
+                  </w:r>
+                </w:p>
+                <w:p>
+                  <w:pPr>
+                    <w:pStyle w:val="ListParagraph"/>
+                    <w:numPr>
+                      <w:ilvl w:val="0"/>
+                      <w:numId w:val="9"/>
+                    </w:numPr>
+                    <w:spacing w:before="80" w:after="120" w:line="240" w:lineRule="auto"/>
+                    <w:ind w:left="1448"/>
+                    <w:jc w:val="left"/>
+                    <w:rPr>
+                      <w:rFonts w:ascii="Arial" w:hAnsi="Arial" w:cs="Arial"/>
+                    </w:rPr>
+                  </w:pPr>
+                  <w:r>
+                    <w:rPr>
+                      <w:rFonts w:ascii="Arial" w:hAnsi="Arial" w:cs="Arial"/>
+                    </w:rPr>
+                    <w:t>B2B product company</w:t>
+                  </w:r>
+                  <w:r>
+                    <w:rPr>
+                      <w:rFonts w:ascii="Arial" w:hAnsi="Arial" w:cs="Arial"/>
+                    </w:rPr>
+                    <w:t>.</w:t>
+                  </w:r>
+                </w:p>
+                <w:p>
+                  <w:pPr>
+                    <w:pStyle w:val="ListParagraph"/>
+                    <w:numPr>
+                      <w:ilvl w:val="0"/>
+                      <w:numId w:val="9"/>
+                    </w:numPr>
+                    <w:spacing w:before="80" w:after="120" w:line="240" w:lineRule="auto"/>
+                    <w:ind w:left="1448"/>
+                    <w:jc w:val="left"/>
+                    <w:rPr>
+                      <w:rFonts w:ascii="Arial" w:hAnsi="Arial" w:cs="Arial"/>
+                    </w:rPr>
+                  </w:pPr>
+                  <w:r>
+                    <w:rPr>
+                      <w:rFonts w:ascii="Arial" w:hAnsi="Arial" w:cs="Arial"/>
+                    </w:rPr>
+                    <w:t>Responsible for managing their browser extension and other products.</w:t>
+                  </w:r>
+                </w:p>
+                <w:p>
+                  <w:pPr>
+                    <w:spacing w:before="80" w:after="120" w:line="240" w:lineRule="auto"/>
+                    <w:jc w:val="left"/>
+                    <w:rPr>
+                      <w:rFonts w:ascii="Arial" w:hAnsi="Arial" w:cs="Arial"/>
                     </w:rPr>
                   </w:pPr>
                 </w:p>
-              </w:tc>
-            </w:tr>
-            <w:tr>
-              <w:tc>
-                <w:tcPr>
-                  <w:tcW w:w="10446" w:type="dxa"/>
-                  <w:tcBorders>
-                    <w:top w:val="single" w:sz="8" w:space="0" w:color="AEBAD5"/>
-                    <w:left w:val="single" w:sz="8" w:space="0" w:color="AEBAD5"/>
-                    <w:bottom w:val="single" w:sz="8" w:space="0" w:color="AEBAD5"/>
-                    <w:right w:val="single" w:sz="8" w:space="0" w:color="AEBAD5"/>
-                  </w:tcBorders>
-                  <w:shd w:val="clear" w:color="auto" w:fill="EAEDF4"/>
-                </w:tcPr>
                 <w:p>
                   <w:pPr>
-                    <w:spacing w:after="0" w:line="240" w:lineRule="auto"/>
-                    <w:rPr>
-                      <w:rFonts w:ascii="Arial" w:hAnsi="Arial" w:cs="Arial"/>
-                      <w:b/>
-                      <w:bCs/>
-                      <w:color w:val="3B3E42"/>
+                    <w:spacing w:before="80" w:after="120" w:line="240" w:lineRule="auto"/>
+                    <w:ind w:left="597"/>
+                    <w:jc w:val="left"/>
+                    <w:rPr>
+                      <w:rFonts w:ascii="Arial" w:hAnsi="Arial" w:cs="Arial"/>
+                      <w:b/>
+                      <w:bCs/>
                     </w:rPr>
                   </w:pPr>
                   <w:r>
@@ -2065,450 +1089,188 @@
                       <w:rFonts w:ascii="Arial" w:hAnsi="Arial" w:cs="Arial"/>
                       <w:b/>
                       <w:bCs/>
-                      <w:color w:val="3B3E42"/>
-                    </w:rPr>
-                    <w:lastRenderedPageBreak/>
-                    <w:t>Projects I’ve Done</w:t>
+                    </w:rPr>
+                    <w:t>Senior Software Engineer -</w:t>
+                  </w:r>
+                  <w:r>
+                    <w:rPr>
+                      <w:rFonts w:ascii="Arial" w:hAnsi="Arial" w:cs="Arial"/>
+                      <w:b/>
+                      <w:bCs/>
+                    </w:rPr>
+                    <w:t xml:space="preserve"> </w:t>
+                  </w:r>
+                  <w:r>
+                    <w:rPr>
+                      <w:rFonts w:ascii="Arial" w:hAnsi="Arial" w:cs="Arial"/>
+                      <w:b/>
+                      <w:bCs/>
+                    </w:rPr>
+                    <w:t>ILANTUS Technologies</w:t>
+                  </w:r>
+                  <w:r>
+                    <w:rPr>
+                      <w:rFonts w:ascii="Arial" w:hAnsi="Arial" w:cs="Arial"/>
+                      <w:b/>
+                      <w:bCs/>
+                    </w:rPr>
+                    <w:t xml:space="preserve">, </w:t>
+                  </w:r>
+                  <w:r>
+                    <w:rPr>
+                      <w:rFonts w:ascii="Arial" w:hAnsi="Arial" w:cs="Arial"/>
+                      <w:b/>
+                      <w:bCs/>
+                    </w:rPr>
+                    <w:t>Bangalore</w:t>
+                  </w:r>
+                  <w:r>
+                    <w:rPr>
+                      <w:rFonts w:ascii="Arial" w:hAnsi="Arial" w:cs="Arial"/>
+                      <w:b/>
+                      <w:bCs/>
+                    </w:rPr>
+                    <w:t xml:space="preserve"> </w:t>
+                  </w:r>
+                  <w:r>
+                    <w:rPr>
+                      <w:rFonts w:ascii="Arial" w:hAnsi="Arial" w:cs="Arial"/>
+                      <w:b/>
+                      <w:bCs/>
+                      <w:color w:val="3B3E42"/>
+                      <w:sz w:val="16"/>
+                      <w:szCs w:val="16"/>
+                    </w:rPr>
+                    <w:t xml:space="preserve">(Sept., 2014 </w:t>
+                  </w:r>
+                  <w:r>
+                    <w:rPr>
+                      <w:rFonts w:ascii="Arial" w:hAnsi="Arial" w:cs="Arial"/>
+                      <w:b/>
+                      <w:bCs/>
+                      <w:color w:val="3B3E42"/>
+                      <w:sz w:val="16"/>
+                      <w:szCs w:val="16"/>
+                    </w:rPr>
+                    <w:t xml:space="preserve">- </w:t>
+                  </w:r>
+                  <w:r>
+                    <w:rPr>
+                      <w:rFonts w:ascii="Arial" w:hAnsi="Arial" w:cs="Arial"/>
+                      <w:b/>
+                      <w:bCs/>
+                      <w:color w:val="3B3E42"/>
+                      <w:sz w:val="16"/>
+                      <w:szCs w:val="16"/>
+                    </w:rPr>
+                    <w:t>Oct., 2015)</w:t>
                   </w:r>
                 </w:p>
-              </w:tc>
-            </w:tr>
-            <w:tr>
-              <w:tc>
-                <w:tcPr>
-                  <w:tcW w:w="10446" w:type="dxa"/>
-                  <w:tcBorders>
-                    <w:top w:val="double" w:sz="6" w:space="0" w:color="AEBAD5"/>
-                    <w:left w:val="single" w:sz="8" w:space="0" w:color="AEBAD5"/>
-                    <w:bottom w:val="single" w:sz="8" w:space="0" w:color="AEBAD5"/>
-                    <w:right w:val="single" w:sz="8" w:space="0" w:color="AEBAD5"/>
-                  </w:tcBorders>
-                </w:tcPr>
-                <w:tbl>
-                  <w:tblPr>
-                    <w:tblW w:w="0" w:type="auto"/>
-                    <w:tblLook w:val="04A0" w:firstRow="1" w:lastRow="0" w:firstColumn="1" w:lastColumn="0" w:noHBand="0" w:noVBand="1"/>
-                  </w:tblPr>
-                  <w:tblGrid>
-                    <w:gridCol w:w="2145"/>
-                    <w:gridCol w:w="8070"/>
-                  </w:tblGrid>
-                  <w:tr>
-                    <w:tc>
-                      <w:tcPr>
-                        <w:tcW w:w="2145" w:type="dxa"/>
-                      </w:tcPr>
-                      <w:p>
-                        <w:pPr>
-                          <w:spacing w:before="80" w:after="0" w:line="240" w:lineRule="auto"/>
-                          <w:jc w:val="right"/>
-                          <w:rPr>
-                            <w:rFonts w:ascii="Arial" w:hAnsi="Arial" w:cs="Arial"/>
-                            <w:b/>
-                            <w:bCs/>
-                            <w:color w:val="3B3E42"/>
-                          </w:rPr>
-                        </w:pPr>
-                        <w:r>
-                          <w:rPr>
-                            <w:rFonts w:ascii="Arial" w:hAnsi="Arial" w:cs="Arial"/>
-                            <w:b/>
-                            <w:bCs/>
-                            <w:color w:val="3B3E42"/>
-                          </w:rPr>
-                          <w:t>2)</w:t>
-                        </w:r>
-                      </w:p>
-                    </w:tc>
-                    <w:tc>
-                      <w:tcPr>
-                        <w:tcW w:w="8070" w:type="dxa"/>
-                      </w:tcPr>
-                      <w:p>
-                        <w:pPr>
-                          <w:spacing w:before="80" w:after="0" w:line="240" w:lineRule="auto"/>
-                          <w:rPr>
-                            <w:rFonts w:ascii="Arial" w:hAnsi="Arial" w:cs="Arial"/>
-                            <w:color w:val="3B3E42"/>
-                          </w:rPr>
-                        </w:pPr>
-                        <w:r>
-                          <w:rPr>
-                            <w:rFonts w:ascii="Arial" w:hAnsi="Arial" w:cs="Arial"/>
-                            <w:color w:val="3B3E42"/>
-                          </w:rPr>
-                          <w:t xml:space="preserve">Created an Internet Explorer &amp; Firefox plugin which provide the functionality very similar to Skype plugin &amp; allows to integrate the communication application files with the web browser for </w:t>
-                        </w:r>
-                        <w:r>
-                          <w:rPr>
-                            <w:rFonts w:ascii="Arial" w:hAnsi="Arial" w:cs="Arial"/>
-                            <w:b/>
-                            <w:bCs/>
-                            <w:color w:val="3B3E42"/>
-                          </w:rPr>
-                          <w:t>Bridge Communication, Fargo, USA</w:t>
-                        </w:r>
-                        <w:r>
-                          <w:rPr>
-                            <w:rFonts w:ascii="Arial" w:hAnsi="Arial" w:cs="Arial"/>
-                            <w:color w:val="3B3E42"/>
-                          </w:rPr>
-                          <w:t xml:space="preserve"> </w:t>
-                        </w:r>
-                        <w:r>
-                          <w:rPr>
-                            <w:rFonts w:ascii="Arial" w:hAnsi="Arial" w:cs="Arial"/>
-                            <w:i/>
-                            <w:iCs/>
-                            <w:color w:val="3B3E42"/>
-                          </w:rPr>
-                          <w:t>(</w:t>
-                        </w:r>
-                        <w:r>
-                          <w:rPr>
-                            <w:rFonts w:ascii="Arial" w:hAnsi="Arial" w:cs="Arial"/>
-                            <w:i/>
-                            <w:iCs/>
-                            <w:color w:val="3B3E42"/>
-                          </w:rPr>
-                          <w:t>www.ndbridge.com</w:t>
-                        </w:r>
-                        <w:r>
-                          <w:rPr>
-                            <w:rFonts w:ascii="Arial" w:hAnsi="Arial" w:cs="Arial"/>
-                            <w:i/>
-                            <w:iCs/>
-                            <w:color w:val="3B3E42"/>
-                          </w:rPr>
-                          <w:t>)</w:t>
-                        </w:r>
-                        <w:r>
-                          <w:rPr>
-                            <w:rFonts w:ascii="Arial" w:hAnsi="Arial" w:cs="Arial"/>
-                            <w:color w:val="3B3E42"/>
-                          </w:rPr>
-                          <w:t>.</w:t>
-                        </w:r>
-                      </w:p>
-                      <w:p>
-                        <w:pPr>
-                          <w:spacing w:before="80" w:after="0" w:line="240" w:lineRule="auto"/>
-                          <w:rPr>
-                            <w:rFonts w:ascii="Arial" w:hAnsi="Arial" w:cs="Arial"/>
-                            <w:color w:val="3B3E42"/>
-                          </w:rPr>
-                        </w:pPr>
-                      </w:p>
-                    </w:tc>
-                  </w:tr>
-                  <w:tr>
-                    <w:tc>
-                      <w:tcPr>
-                        <w:tcW w:w="2145" w:type="dxa"/>
-                      </w:tcPr>
-                      <w:p>
-                        <w:pPr>
-                          <w:jc w:val="right"/>
-                        </w:pPr>
-                        <w:r>
-                          <w:rPr>
-                            <w:rFonts w:ascii="Arial" w:hAnsi="Arial" w:cs="Arial"/>
-                            <w:b/>
-                            <w:bCs/>
-                            <w:color w:val="3B3E42"/>
-                          </w:rPr>
-                          <w:t>3)</w:t>
-                        </w:r>
-                      </w:p>
-                    </w:tc>
-                    <w:tc>
-                      <w:tcPr>
-                        <w:tcW w:w="8070" w:type="dxa"/>
-                      </w:tcPr>
-                      <w:p>
-                        <w:pPr>
-                          <w:spacing w:before="80" w:after="0" w:line="240" w:lineRule="auto"/>
-                          <w:rPr>
-                            <w:rFonts w:ascii="Arial" w:hAnsi="Arial" w:cs="Arial"/>
-                            <w:color w:val="3B3E42"/>
-                          </w:rPr>
-                        </w:pPr>
-                        <w:r>
-                          <w:rPr>
-                            <w:rFonts w:ascii="Arial" w:hAnsi="Arial" w:cs="Arial"/>
-                            <w:color w:val="3B3E42"/>
-                          </w:rPr>
-                          <w:t xml:space="preserve">Developed an Firefox Status bar extension which shows the various SEO statistics of the current URL in the status bar of the Firefox by providing a very simple but effective GUI, for </w:t>
-                        </w:r>
-                        <w:r>
-                          <w:rPr>
-                            <w:rFonts w:ascii="Arial" w:hAnsi="Arial" w:cs="Arial"/>
-                            <w:b/>
-                            <w:bCs/>
-                            <w:color w:val="3B3E42"/>
-                          </w:rPr>
-                          <w:t>Domain Hammer Inc., Brazil</w:t>
-                        </w:r>
-                        <w:r>
-                          <w:rPr>
-                            <w:rFonts w:ascii="Arial" w:hAnsi="Arial" w:cs="Arial"/>
-                            <w:color w:val="3B3E42"/>
-                          </w:rPr>
-                          <w:t xml:space="preserve"> </w:t>
-                        </w:r>
-                        <w:r>
-                          <w:rPr>
-                            <w:rFonts w:ascii="Arial" w:hAnsi="Arial" w:cs="Arial"/>
-                            <w:i/>
-                            <w:iCs/>
-                            <w:color w:val="3B3E42"/>
-                          </w:rPr>
-                          <w:t>(</w:t>
-                        </w:r>
-                        <w:r>
-                          <w:rPr>
-                            <w:rFonts w:ascii="Arial" w:hAnsi="Arial" w:cs="Arial"/>
-                            <w:i/>
-                            <w:iCs/>
-                            <w:color w:val="3B3E42"/>
-                          </w:rPr>
-                          <w:t>www.domainhammer.com)</w:t>
-                        </w:r>
-                        <w:r>
-                          <w:rPr>
-                            <w:rFonts w:ascii="Arial" w:hAnsi="Arial" w:cs="Arial"/>
-                            <w:color w:val="3B3E42"/>
-                          </w:rPr>
-                          <w:t>.</w:t>
-                        </w:r>
-                      </w:p>
-                      <w:p>
-                        <w:pPr>
-                          <w:spacing w:before="80" w:after="0" w:line="240" w:lineRule="auto"/>
-                          <w:rPr>
-                            <w:rFonts w:ascii="Arial" w:hAnsi="Arial" w:cs="Arial"/>
-                            <w:color w:val="3B3E42"/>
-                          </w:rPr>
-                        </w:pPr>
-                      </w:p>
-                    </w:tc>
-                  </w:tr>
-                  <w:tr>
-                    <w:tc>
-                      <w:tcPr>
-                        <w:tcW w:w="2145" w:type="dxa"/>
-                      </w:tcPr>
-                      <w:p>
-                        <w:pPr>
-                          <w:jc w:val="right"/>
-                        </w:pPr>
-                        <w:r>
-                          <w:rPr>
-                            <w:rFonts w:ascii="Arial" w:hAnsi="Arial" w:cs="Arial"/>
-                            <w:b/>
-                            <w:bCs/>
-                            <w:color w:val="3B3E42"/>
-                          </w:rPr>
-                          <w:t>4)</w:t>
-                        </w:r>
-                      </w:p>
-                    </w:tc>
-                    <w:tc>
-                      <w:tcPr>
-                        <w:tcW w:w="8070" w:type="dxa"/>
-                      </w:tcPr>
-                      <w:p>
-                        <w:pPr>
-                          <w:spacing w:before="80" w:after="0" w:line="240" w:lineRule="auto"/>
-                          <w:rPr>
-                            <w:rFonts w:ascii="Arial" w:hAnsi="Arial" w:cs="Arial"/>
-                            <w:color w:val="3B3E42"/>
-                          </w:rPr>
-                        </w:pPr>
-                        <w:r>
-                          <w:rPr>
-                            <w:rFonts w:ascii="Arial" w:hAnsi="Arial" w:cs="Arial"/>
-                            <w:color w:val="3B3E42"/>
-                          </w:rPr>
-                          <w:t xml:space="preserve">Built a robust Kiosk system over the top of Firefox on Ubuntu 12.04 which restricts the users to break the Kiosk environment and can be managed by a remote server for </w:t>
-                        </w:r>
-                        <w:r>
-                          <w:rPr>
-                            <w:rFonts w:ascii="Arial" w:hAnsi="Arial" w:cs="Arial"/>
-                            <w:b/>
-                            <w:bCs/>
-                            <w:color w:val="3B3E42"/>
-                          </w:rPr>
-                          <w:t>Infoknowlogy, South Africa</w:t>
-                        </w:r>
-                        <w:r>
-                          <w:rPr>
-                            <w:rFonts w:ascii="Arial" w:hAnsi="Arial" w:cs="Arial"/>
-                            <w:color w:val="3B3E42"/>
-                          </w:rPr>
-                          <w:t xml:space="preserve"> </w:t>
-                        </w:r>
-                        <w:r>
-                          <w:rPr>
-                            <w:rFonts w:ascii="Arial" w:hAnsi="Arial" w:cs="Arial"/>
-                            <w:i/>
-                            <w:iCs/>
-                            <w:color w:val="3B3E42"/>
-                          </w:rPr>
-                          <w:t>(www.infoknowlogy.co.za).</w:t>
-                        </w:r>
-                      </w:p>
-                      <w:p>
-                        <w:pPr>
-                          <w:rPr>
-                            <w:rFonts w:ascii="Arial" w:hAnsi="Arial" w:cs="Arial"/>
-                            <w:color w:val="3B3E42"/>
-                          </w:rPr>
-                        </w:pPr>
-                      </w:p>
-                    </w:tc>
-                  </w:tr>
-                  <w:tr>
-                    <w:tc>
-                      <w:tcPr>
-                        <w:tcW w:w="2145" w:type="dxa"/>
-                      </w:tcPr>
-                      <w:p>
-                        <w:pPr>
-                          <w:rPr>
-                            <w:rFonts w:ascii="Arial" w:hAnsi="Arial" w:cs="Arial"/>
-                            <w:b/>
-                            <w:bCs/>
-                            <w:color w:val="3B3E42"/>
-                          </w:rPr>
-                        </w:pPr>
-                      </w:p>
-                    </w:tc>
-                    <w:tc>
-                      <w:tcPr>
-                        <w:tcW w:w="8070" w:type="dxa"/>
-                      </w:tcPr>
-                      <w:p>
-                        <w:pPr>
-                          <w:spacing w:before="80" w:after="0" w:line="240" w:lineRule="auto"/>
-                          <w:rPr>
-                            <w:rFonts w:ascii="Arial" w:hAnsi="Arial" w:cs="Arial"/>
-                            <w:color w:val="3B3E42"/>
-                          </w:rPr>
-                        </w:pPr>
-                        <w:r>
-                          <w:rPr>
-                            <w:rFonts w:ascii="Arial" w:hAnsi="Arial" w:cs="Arial"/>
-                            <w:color w:val="3B3E42"/>
-                          </w:rPr>
-                          <w:t xml:space="preserve">And completed </w:t>
-                        </w:r>
-                        <w:r>
-                          <w:rPr>
-                            <w:rFonts w:ascii="Arial" w:hAnsi="Arial" w:cs="Arial"/>
-                            <w:color w:val="3B3E42"/>
-                          </w:rPr>
-                          <w:t>5</w:t>
-                        </w:r>
-                        <w:r>
-                          <w:rPr>
-                            <w:rFonts w:ascii="Arial" w:hAnsi="Arial" w:cs="Arial"/>
-                            <w:color w:val="3B3E42"/>
-                          </w:rPr>
-                          <w:t>0+ projects successfully in different domains as a freelancer:</w:t>
-                        </w:r>
-                      </w:p>
-                      <w:p>
-                        <w:pPr>
-                          <w:spacing w:before="80" w:after="0" w:line="240" w:lineRule="auto"/>
-                          <w:rPr>
-                            <w:rFonts w:ascii="Arial" w:hAnsi="Arial" w:cs="Arial"/>
-                            <w:b/>
-                            <w:bCs/>
-                            <w:color w:val="3B3E42"/>
-                          </w:rPr>
-                        </w:pPr>
-                        <w:r>
-                          <w:rPr>
-                            <w:rFonts w:ascii="Arial" w:hAnsi="Arial" w:cs="Arial"/>
-                            <w:b/>
-                            <w:bCs/>
-                            <w:color w:val="3B3E42"/>
-                          </w:rPr>
-                          <w:t>https://www.freelancer.com/u/hemantonpc</w:t>
-                        </w:r>
-                      </w:p>
-                    </w:tc>
-                  </w:tr>
-                </w:tbl>
                 <w:p>
                   <w:pPr>
-                    <w:rPr>
-                      <w:rFonts w:ascii="Arial" w:hAnsi="Arial" w:cs="Arial"/>
-                      <w:b/>
-                      <w:bCs/>
+                    <w:pStyle w:val="ListParagraph"/>
+                    <w:numPr>
+                      <w:ilvl w:val="0"/>
+                      <w:numId w:val="9"/>
+                    </w:numPr>
+                    <w:spacing w:before="80" w:after="120" w:line="240" w:lineRule="auto"/>
+                    <w:ind w:left="1448"/>
+                    <w:jc w:val="left"/>
+                    <w:rPr>
+                      <w:rFonts w:ascii="Arial" w:hAnsi="Arial" w:cs="Arial"/>
+                    </w:rPr>
+                  </w:pPr>
+                  <w:r>
+                    <w:rPr>
+                      <w:rFonts w:ascii="Arial" w:hAnsi="Arial" w:cs="Arial"/>
+                    </w:rPr>
+                    <w:t xml:space="preserve">B2B product company </w:t>
+                  </w:r>
+                  <w:r>
+                    <w:rPr>
+                      <w:rFonts w:ascii="Arial" w:hAnsi="Arial" w:cs="Arial"/>
+                    </w:rPr>
+                    <w:t xml:space="preserve">in </w:t>
+                  </w:r>
+                  <w:r>
+                    <w:rPr>
+                      <w:rFonts w:ascii="Arial" w:hAnsi="Arial" w:cs="Arial"/>
+                    </w:rPr>
+                    <w:t>Identity &amp; Access Management</w:t>
+                  </w:r>
+                  <w:r>
+                    <w:rPr>
+                      <w:rFonts w:ascii="Arial" w:hAnsi="Arial" w:cs="Arial"/>
+                    </w:rPr>
+                    <w:t xml:space="preserve"> domain.</w:t>
+                  </w:r>
+                </w:p>
+                <w:p>
+                  <w:pPr>
+                    <w:pStyle w:val="ListParagraph"/>
+                    <w:numPr>
+                      <w:ilvl w:val="0"/>
+                      <w:numId w:val="9"/>
+                    </w:numPr>
+                    <w:spacing w:before="80" w:after="120" w:line="240" w:lineRule="auto"/>
+                    <w:ind w:left="1448"/>
+                    <w:jc w:val="left"/>
+                    <w:rPr>
+                      <w:rFonts w:ascii="Arial" w:hAnsi="Arial" w:cs="Arial"/>
+                    </w:rPr>
+                  </w:pPr>
+                  <w:r>
+                    <w:rPr>
+                      <w:rFonts w:ascii="Arial" w:hAnsi="Arial" w:cs="Arial"/>
+                    </w:rPr>
+                    <w:t>R</w:t>
+                  </w:r>
+                  <w:r>
+                    <w:rPr>
+                      <w:rFonts w:ascii="Arial" w:hAnsi="Arial" w:cs="Arial"/>
+                    </w:rPr>
+                    <w:t>esponsible for developing and managing the browser extension for Firefox and Google Chrome.</w:t>
+                  </w:r>
+                </w:p>
+                <w:p>
+                  <w:pPr>
+                    <w:pStyle w:val="ListParagraph"/>
+                    <w:numPr>
+                      <w:ilvl w:val="0"/>
+                      <w:numId w:val="9"/>
+                    </w:numPr>
+                    <w:spacing w:before="80" w:after="120" w:line="240" w:lineRule="auto"/>
+                    <w:ind w:left="1448"/>
+                    <w:jc w:val="left"/>
+                    <w:rPr>
+                      <w:rFonts w:ascii="Arial" w:hAnsi="Arial" w:cs="Arial"/>
+                    </w:rPr>
+                  </w:pPr>
+                  <w:r>
+                    <w:rPr>
+                      <w:rFonts w:ascii="Arial" w:hAnsi="Arial" w:cs="Arial"/>
+                    </w:rPr>
+                    <w:t>Introduced Thick Client SSO which helped company getting their biggest client. Company now holds patent for it.</w:t>
+                  </w:r>
+                </w:p>
+                <w:p>
+                  <w:pPr>
+                    <w:spacing w:before="80" w:after="120" w:line="240" w:lineRule="auto"/>
+                    <w:jc w:val="left"/>
+                    <w:rPr>
+                      <w:rFonts w:ascii="Arial" w:hAnsi="Arial" w:cs="Arial"/>
                     </w:rPr>
                   </w:pPr>
                 </w:p>
-              </w:tc>
-            </w:tr>
-          </w:tbl>
-          <w:p>
-            <w:pPr>
-              <w:spacing w:after="0" w:line="240" w:lineRule="auto"/>
-              <w:rPr>
-                <w:rFonts w:ascii="Arial" w:hAnsi="Arial" w:cs="Arial"/>
-                <w:sz w:val="16"/>
-                <w:szCs w:val="16"/>
-              </w:rPr>
-            </w:pPr>
-          </w:p>
-          <w:p>
-            <w:pPr>
-              <w:spacing w:after="0" w:line="240" w:lineRule="auto"/>
-              <w:rPr>
-                <w:rFonts w:ascii="Arial" w:hAnsi="Arial" w:cs="Arial"/>
-                <w:sz w:val="16"/>
-                <w:szCs w:val="16"/>
-              </w:rPr>
-            </w:pPr>
-          </w:p>
-          <w:tbl>
-            <w:tblPr>
-              <w:tblW w:w="0" w:type="auto"/>
-              <w:tblBorders>
-                <w:top w:val="single" w:sz="8" w:space="0" w:color="AEBAD5"/>
-                <w:left w:val="single" w:sz="8" w:space="0" w:color="AEBAD5"/>
-                <w:bottom w:val="single" w:sz="8" w:space="0" w:color="AEBAD5"/>
-                <w:right w:val="single" w:sz="8" w:space="0" w:color="AEBAD5"/>
-                <w:insideH w:val="single" w:sz="8" w:space="0" w:color="AEBAD5"/>
-                <w:insideV w:val="single" w:sz="8" w:space="0" w:color="AEBAD5"/>
-              </w:tblBorders>
-              <w:tblLook w:val="04C0" w:firstRow="0" w:lastRow="1" w:firstColumn="1" w:lastColumn="0" w:noHBand="0" w:noVBand="1"/>
-            </w:tblPr>
-            <w:tblGrid>
-              <w:gridCol w:w="10446"/>
-            </w:tblGrid>
-            <w:tr>
-              <w:tc>
-                <w:tcPr>
-                  <w:tcW w:w="10446" w:type="dxa"/>
-                  <w:tcBorders>
-                    <w:top w:val="single" w:sz="8" w:space="0" w:color="AEBAD5"/>
-                    <w:left w:val="single" w:sz="8" w:space="0" w:color="AEBAD5"/>
-                    <w:bottom w:val="single" w:sz="8" w:space="0" w:color="AEBAD5"/>
-                    <w:right w:val="single" w:sz="8" w:space="0" w:color="AEBAD5"/>
-                  </w:tcBorders>
-                  <w:shd w:val="clear" w:color="auto" w:fill="EAEDF4"/>
-                </w:tcPr>
                 <w:p>
                   <w:pPr>
-                    <w:spacing w:after="0" w:line="240" w:lineRule="auto"/>
-                    <w:rPr>
-                      <w:rFonts w:ascii="Arial" w:hAnsi="Arial" w:cs="Arial"/>
-                      <w:b/>
-                      <w:bCs/>
-                      <w:color w:val="3B3E42"/>
+                    <w:spacing w:before="80" w:after="120" w:line="240" w:lineRule="auto"/>
+                    <w:ind w:left="597"/>
+                    <w:jc w:val="left"/>
+                    <w:rPr>
+                      <w:rFonts w:ascii="Arial" w:hAnsi="Arial" w:cs="Arial"/>
+                      <w:b/>
+                      <w:bCs/>
                     </w:rPr>
                   </w:pPr>
                   <w:r>
@@ -2516,191 +1278,407 @@
                       <w:rFonts w:ascii="Arial" w:hAnsi="Arial" w:cs="Arial"/>
                       <w:b/>
                       <w:bCs/>
-                      <w:color w:val="3B3E42"/>
-                    </w:rPr>
-                    <w:t>Activities and Interests</w:t>
+                    </w:rPr>
+                    <w:t xml:space="preserve">Software Developer </w:t>
+                  </w:r>
+                  <w:r>
+                    <w:rPr>
+                      <w:rFonts w:ascii="Arial" w:hAnsi="Arial" w:cs="Arial"/>
+                      <w:b/>
+                      <w:bCs/>
+                    </w:rPr>
+                    <w:t>–</w:t>
+                  </w:r>
+                  <w:r>
+                    <w:rPr>
+                      <w:rFonts w:ascii="Arial" w:hAnsi="Arial" w:cs="Arial"/>
+                      <w:b/>
+                      <w:bCs/>
+                    </w:rPr>
+                    <w:t xml:space="preserve"> </w:t>
+                  </w:r>
+                  <w:r>
+                    <w:rPr>
+                      <w:rFonts w:ascii="Arial" w:hAnsi="Arial" w:cs="Arial"/>
+                      <w:b/>
+                      <w:bCs/>
+                    </w:rPr>
+                    <w:t>QScript</w:t>
+                  </w:r>
+                  <w:r>
+                    <w:rPr>
+                      <w:rFonts w:ascii="Arial" w:hAnsi="Arial" w:cs="Arial"/>
+                      <w:b/>
+                      <w:bCs/>
+                    </w:rPr>
+                    <w:t>, Ahmedabad</w:t>
+                  </w:r>
+                  <w:r>
+                    <w:rPr>
+                      <w:rFonts w:ascii="Arial" w:hAnsi="Arial" w:cs="Arial"/>
+                      <w:b/>
+                      <w:bCs/>
+                    </w:rPr>
+                    <w:t xml:space="preserve"> </w:t>
+                  </w:r>
+                  <w:r>
+                    <w:rPr>
+                      <w:rFonts w:ascii="Arial" w:hAnsi="Arial" w:cs="Arial"/>
+                      <w:b/>
+                      <w:bCs/>
+                      <w:color w:val="3B3E42"/>
+                      <w:sz w:val="16"/>
+                      <w:szCs w:val="16"/>
+                    </w:rPr>
+                    <w:t xml:space="preserve">(July, 2013 </w:t>
+                  </w:r>
+                  <w:r>
+                    <w:rPr>
+                      <w:rFonts w:ascii="Arial" w:hAnsi="Arial" w:cs="Arial"/>
+                      <w:b/>
+                      <w:bCs/>
+                      <w:color w:val="3B3E42"/>
+                      <w:sz w:val="16"/>
+                      <w:szCs w:val="16"/>
+                    </w:rPr>
+                    <w:t xml:space="preserve">- </w:t>
+                  </w:r>
+                  <w:r>
+                    <w:rPr>
+                      <w:rFonts w:ascii="Arial" w:hAnsi="Arial" w:cs="Arial"/>
+                      <w:b/>
+                      <w:bCs/>
+                      <w:color w:val="3B3E42"/>
+                      <w:sz w:val="16"/>
+                      <w:szCs w:val="16"/>
+                    </w:rPr>
+                    <w:t>July, 2014)</w:t>
                   </w:r>
                 </w:p>
-              </w:tc>
-            </w:tr>
-            <w:tr>
-              <w:tc>
-                <w:tcPr>
-                  <w:tcW w:w="10446" w:type="dxa"/>
-                  <w:tcBorders>
-                    <w:top w:val="double" w:sz="6" w:space="0" w:color="AEBAD5"/>
-                    <w:left w:val="single" w:sz="8" w:space="0" w:color="AEBAD5"/>
-                    <w:bottom w:val="single" w:sz="8" w:space="0" w:color="AEBAD5"/>
-                    <w:right w:val="single" w:sz="8" w:space="0" w:color="AEBAD5"/>
-                  </w:tcBorders>
-                </w:tcPr>
-                <w:tbl>
-                  <w:tblPr>
-                    <w:tblW w:w="0" w:type="auto"/>
-                    <w:tblLook w:val="04A0" w:firstRow="1" w:lastRow="0" w:firstColumn="1" w:lastColumn="0" w:noHBand="0" w:noVBand="1"/>
-                  </w:tblPr>
-                  <w:tblGrid>
-                    <w:gridCol w:w="2145"/>
-                    <w:gridCol w:w="8070"/>
-                  </w:tblGrid>
-                  <w:tr>
-                    <w:tc>
-                      <w:tcPr>
-                        <w:tcW w:w="2145" w:type="dxa"/>
-                      </w:tcPr>
-                      <w:p>
-                        <w:pPr>
-                          <w:spacing w:before="80" w:after="0" w:line="240" w:lineRule="auto"/>
-                          <w:jc w:val="right"/>
-                          <w:rPr>
-                            <w:rFonts w:ascii="Arial" w:hAnsi="Arial" w:cs="Arial"/>
-                            <w:b/>
-                            <w:bCs/>
-                            <w:color w:val="3B3E42"/>
-                          </w:rPr>
-                        </w:pPr>
-                        <w:r>
-                          <w:rPr>
-                            <w:rFonts w:ascii="Arial" w:hAnsi="Arial" w:cs="Arial"/>
-                            <w:b/>
-                            <w:bCs/>
-                            <w:color w:val="3B3E42"/>
-                          </w:rPr>
-                          <w:t>Project Undertaken</w:t>
-                        </w:r>
-                      </w:p>
-                    </w:tc>
-                    <w:tc>
-                      <w:tcPr>
-                        <w:tcW w:w="8070" w:type="dxa"/>
-                      </w:tcPr>
-                      <w:p>
-                        <w:pPr>
-                          <w:spacing w:before="80" w:after="0" w:line="240" w:lineRule="auto"/>
-                          <w:rPr>
-                            <w:rFonts w:ascii="Arial" w:eastAsia="Arial" w:hAnsi="Arial" w:cs="Arial"/>
-                            <w:i/>
-                            <w:iCs/>
-                            <w:color w:val="3B3E42"/>
-                          </w:rPr>
-                        </w:pPr>
-                        <w:r>
-                          <w:rPr>
-                            <w:rFonts w:ascii="Arial" w:hAnsi="Arial" w:cs="Arial"/>
-                            <w:color w:val="3B3E42"/>
-                          </w:rPr>
-                          <w:t xml:space="preserve">UIET college website in ASP.Net, </w:t>
-                        </w:r>
-                        <w:r>
-                          <w:rPr>
-                            <w:rFonts w:ascii="Arial" w:eastAsia="Arial" w:hAnsi="Arial" w:cs="Arial"/>
-                            <w:color w:val="3B3E42"/>
-                          </w:rPr>
-                          <w:t xml:space="preserve">website is running on its own CMS solution. </w:t>
-                        </w:r>
-                      </w:p>
-                      <w:p>
-                        <w:pPr>
-                          <w:spacing w:before="80" w:after="0" w:line="240" w:lineRule="auto"/>
-                          <w:rPr>
-                            <w:rFonts w:ascii="Arial" w:hAnsi="Arial" w:cs="Arial"/>
-                            <w:color w:val="3B3E42"/>
-                          </w:rPr>
-                        </w:pPr>
-                      </w:p>
-                    </w:tc>
-                  </w:tr>
-                  <w:tr>
-                    <w:tc>
-                      <w:tcPr>
-                        <w:tcW w:w="2145" w:type="dxa"/>
-                      </w:tcPr>
-                      <w:p>
-                        <w:pPr>
-                          <w:spacing w:after="0" w:line="240" w:lineRule="auto"/>
-                          <w:jc w:val="right"/>
-                          <w:rPr>
-                            <w:rFonts w:ascii="Arial" w:hAnsi="Arial" w:cs="Arial"/>
-                            <w:b/>
-                            <w:bCs/>
-                            <w:color w:val="3B3E42"/>
-                          </w:rPr>
-                        </w:pPr>
-                        <w:r>
-                          <w:rPr>
-                            <w:rFonts w:ascii="Arial" w:hAnsi="Arial" w:cs="Arial"/>
-                            <w:b/>
-                            <w:bCs/>
-                            <w:color w:val="3B3E42"/>
-                          </w:rPr>
-                          <w:t>Activities</w:t>
-                        </w:r>
-                      </w:p>
-                    </w:tc>
-                    <w:tc>
-                      <w:tcPr>
-                        <w:tcW w:w="8070" w:type="dxa"/>
-                      </w:tcPr>
-                      <w:p>
-                        <w:pPr>
-                          <w:spacing w:after="0" w:line="240" w:lineRule="auto"/>
-                          <w:rPr>
-                            <w:rFonts w:ascii="Arial" w:hAnsi="Arial" w:cs="Arial"/>
-                            <w:color w:val="3B3E42"/>
-                          </w:rPr>
-                        </w:pPr>
-                        <w:r>
-                          <w:rPr>
-                            <w:rFonts w:ascii="Arial" w:hAnsi="Arial" w:cs="Arial"/>
-                            <w:color w:val="3B3E42"/>
-                          </w:rPr>
-                          <w:t>Web surfing, Ethical Hacking, participation in technical or startup events and Hackathons/workshops, solving online programming problems, learning new programming languages, Windows Maintenance &amp; troubleshooting.</w:t>
-                        </w:r>
-                      </w:p>
-                    </w:tc>
-                  </w:tr>
-                  <w:tr>
-                    <w:tc>
-                      <w:tcPr>
-                        <w:tcW w:w="2145" w:type="dxa"/>
-                      </w:tcPr>
-                      <w:p>
-                        <w:pPr>
-                          <w:spacing w:after="0" w:line="240" w:lineRule="auto"/>
-                          <w:jc w:val="right"/>
-                          <w:rPr>
-                            <w:rFonts w:ascii="Arial" w:hAnsi="Arial" w:cs="Arial"/>
-                            <w:b/>
-                            <w:color w:val="3B3E42"/>
-                          </w:rPr>
-                        </w:pPr>
-                      </w:p>
-                    </w:tc>
-                    <w:tc>
-                      <w:tcPr>
-                        <w:tcW w:w="8070" w:type="dxa"/>
-                      </w:tcPr>
-                      <w:p>
-                        <w:pPr>
-                          <w:spacing w:after="0" w:line="240" w:lineRule="auto"/>
-                          <w:rPr>
-                            <w:rFonts w:ascii="Arial" w:hAnsi="Arial" w:cs="Arial"/>
-                            <w:color w:val="3B3E42"/>
-                          </w:rPr>
-                        </w:pPr>
-                      </w:p>
-                    </w:tc>
-                  </w:tr>
-                </w:tbl>
                 <w:p>
                   <w:pPr>
-                    <w:spacing w:after="0" w:line="240" w:lineRule="auto"/>
-                    <w:rPr>
-                      <w:rFonts w:ascii="Arial" w:hAnsi="Arial" w:cs="Arial"/>
-                      <w:b/>
-                      <w:bCs/>
+                    <w:pStyle w:val="ListParagraph"/>
+                    <w:numPr>
+                      <w:ilvl w:val="0"/>
+                      <w:numId w:val="10"/>
+                    </w:numPr>
+                    <w:spacing w:before="80" w:after="120" w:line="240" w:lineRule="auto"/>
+                    <w:ind w:left="1448"/>
+                    <w:jc w:val="left"/>
+                    <w:rPr>
+                      <w:rFonts w:ascii="Arial" w:hAnsi="Arial" w:cs="Arial"/>
                     </w:rPr>
                   </w:pPr>
+                  <w:r>
+                    <w:rPr>
+                      <w:rFonts w:ascii="Arial" w:hAnsi="Arial" w:cs="Arial"/>
+                    </w:rPr>
+                    <w:t>Early stage B2B product startup in Market Research domain.</w:t>
+                  </w:r>
+                </w:p>
+                <w:p>
+                  <w:pPr>
+                    <w:pStyle w:val="ListParagraph"/>
+                    <w:numPr>
+                      <w:ilvl w:val="0"/>
+                      <w:numId w:val="10"/>
+                    </w:numPr>
+                    <w:spacing w:before="80" w:after="120" w:line="240" w:lineRule="auto"/>
+                    <w:ind w:left="1448"/>
+                    <w:jc w:val="left"/>
+                    <w:rPr>
+                      <w:rFonts w:ascii="Arial" w:hAnsi="Arial" w:cs="Arial"/>
+                    </w:rPr>
+                  </w:pPr>
+                  <w:r>
+                    <w:rPr>
+                      <w:rFonts w:ascii="Arial" w:hAnsi="Arial" w:cs="Arial"/>
+                    </w:rPr>
+                    <w:t>Responsible for the development of PhoneGap app and other multiple tasks.</w:t>
+                  </w:r>
+                </w:p>
+                <w:p>
+                  <w:pPr>
+                    <w:pStyle w:val="ListParagraph"/>
+                    <w:numPr>
+                      <w:ilvl w:val="0"/>
+                      <w:numId w:val="10"/>
+                    </w:numPr>
+                    <w:spacing w:before="80" w:after="120" w:line="240" w:lineRule="auto"/>
+                    <w:ind w:left="1448"/>
+                    <w:jc w:val="left"/>
+                    <w:rPr>
+                      <w:rFonts w:ascii="Arial" w:hAnsi="Arial" w:cs="Arial"/>
+                    </w:rPr>
+                  </w:pPr>
+                  <w:r>
+                    <w:rPr>
+                      <w:rFonts w:ascii="Arial" w:hAnsi="Arial" w:cs="Arial"/>
+                    </w:rPr>
+                    <w:t>I</w:t>
+                  </w:r>
+                  <w:r>
+                    <w:rPr>
+                      <w:rFonts w:ascii="Arial" w:hAnsi="Arial" w:cs="Arial"/>
+                    </w:rPr>
+                    <w:t xml:space="preserve">ncubated from </w:t>
+                  </w:r>
+                  <w:r>
+                    <w:rPr>
+                      <w:rFonts w:ascii="Arial" w:hAnsi="Arial" w:cs="Arial"/>
+                      <w:b/>
+                      <w:bCs/>
+                    </w:rPr>
+                    <w:t>iAccelerator, CIIE, IIM Ahmedabad</w:t>
+                  </w:r>
+                  <w:r>
+                    <w:rPr>
+                      <w:rFonts w:ascii="Arial" w:hAnsi="Arial" w:cs="Arial"/>
+                    </w:rPr>
+                    <w:t xml:space="preserve"> (2013 batch)</w:t>
+                  </w:r>
+                  <w:r>
+                    <w:rPr>
+                      <w:rFonts w:ascii="Arial" w:hAnsi="Arial" w:cs="Arial"/>
+                    </w:rPr>
+                    <w:t>.</w:t>
+                  </w:r>
+                </w:p>
+                <w:p>
+                  <w:pPr>
+                    <w:pStyle w:val="ListParagraph"/>
+                    <w:numPr>
+                      <w:ilvl w:val="0"/>
+                      <w:numId w:val="10"/>
+                    </w:numPr>
+                    <w:spacing w:before="80" w:after="120" w:line="240" w:lineRule="auto"/>
+                    <w:ind w:left="1448"/>
+                    <w:jc w:val="left"/>
+                    <w:rPr>
+                      <w:rFonts w:ascii="Arial" w:hAnsi="Arial" w:cs="Arial"/>
+                    </w:rPr>
+                  </w:pPr>
+                  <w:r>
+                    <w:rPr>
+                      <w:rFonts w:ascii="Arial" w:hAnsi="Arial" w:cs="Arial"/>
+                    </w:rPr>
+                    <w:t xml:space="preserve">Helped </w:t>
+                  </w:r>
+                  <w:r>
+                    <w:rPr>
+                      <w:rFonts w:ascii="Arial" w:hAnsi="Arial" w:cs="Arial"/>
+                    </w:rPr>
+                    <w:t xml:space="preserve">in the maintenance </w:t>
+                  </w:r>
+                  <w:r>
+                    <w:rPr>
+                      <w:rFonts w:ascii="Arial" w:hAnsi="Arial" w:cs="Arial"/>
+                    </w:rPr>
+                    <w:t xml:space="preserve">&amp; development </w:t>
+                  </w:r>
+                  <w:r>
+                    <w:rPr>
+                      <w:rFonts w:ascii="Arial" w:hAnsi="Arial" w:cs="Arial"/>
+                    </w:rPr>
+                    <w:t>of</w:t>
+                  </w:r>
+                  <w:r>
+                    <w:rPr>
+                      <w:rFonts w:ascii="Arial" w:hAnsi="Arial" w:cs="Arial"/>
+                    </w:rPr>
+                    <w:t xml:space="preserve"> </w:t>
+                  </w:r>
+                  <w:r>
+                    <w:rPr>
+                      <w:rFonts w:ascii="Arial" w:hAnsi="Arial" w:cs="Arial"/>
+                    </w:rPr>
+                    <w:t xml:space="preserve">the </w:t>
+                  </w:r>
+                  <w:r>
+                    <w:rPr>
+                      <w:rFonts w:ascii="Arial" w:hAnsi="Arial" w:cs="Arial"/>
+                    </w:rPr>
+                    <w:t xml:space="preserve">QScript </w:t>
+                  </w:r>
+                  <w:r>
+                    <w:rPr>
+                      <w:rFonts w:ascii="Arial" w:hAnsi="Arial" w:cs="Arial"/>
+                    </w:rPr>
+                    <w:t>c</w:t>
+                  </w:r>
+                  <w:r>
+                    <w:rPr>
+                      <w:rFonts w:ascii="Arial" w:hAnsi="Arial" w:cs="Arial"/>
+                    </w:rPr>
+                    <w:t xml:space="preserve">ompiler using </w:t>
+                  </w:r>
+                  <w:r>
+                    <w:rPr>
+                      <w:rFonts w:ascii="Arial" w:hAnsi="Arial" w:cs="Arial"/>
+                      <w:color w:val="3B3E42"/>
+                    </w:rPr>
+                    <w:t>Flex, Bison (</w:t>
+                  </w:r>
+                  <w:r>
+                    <w:rPr>
+                      <w:rFonts w:ascii="Arial" w:hAnsi="Arial" w:cs="Arial"/>
+                      <w:i/>
+                      <w:iCs/>
+                      <w:color w:val="3B3E42"/>
+                    </w:rPr>
+                    <w:t>for compiler construction</w:t>
+                  </w:r>
+                  <w:r>
+                    <w:rPr>
+                      <w:rFonts w:ascii="Arial" w:hAnsi="Arial" w:cs="Arial"/>
+                      <w:color w:val="3B3E42"/>
+                    </w:rPr>
+                    <w:t>)</w:t>
+                  </w:r>
+                </w:p>
+                <w:p>
+                  <w:pPr>
+                    <w:spacing w:before="80" w:after="120" w:line="240" w:lineRule="auto"/>
+                    <w:jc w:val="left"/>
+                    <w:rPr>
+                      <w:rFonts w:ascii="Arial" w:hAnsi="Arial" w:cs="Arial"/>
+                      <w:b/>
+                      <w:bCs/>
+                    </w:rPr>
+                  </w:pPr>
+                </w:p>
+                <w:p>
+                  <w:pPr>
+                    <w:spacing w:before="80" w:after="120" w:line="240" w:lineRule="auto"/>
+                    <w:ind w:left="597"/>
+                    <w:jc w:val="left"/>
+                    <w:rPr>
+                      <w:rFonts w:ascii="Arial" w:hAnsi="Arial" w:cs="Arial"/>
+                      <w:b/>
+                      <w:bCs/>
+                      <w:color w:val="3B3E42"/>
+                      <w:sz w:val="16"/>
+                      <w:szCs w:val="16"/>
+                    </w:rPr>
+                  </w:pPr>
+                  <w:r>
+                    <w:rPr>
+                      <w:rFonts w:ascii="Arial" w:hAnsi="Arial" w:cs="Arial"/>
+                      <w:b/>
+                      <w:bCs/>
+                    </w:rPr>
+                    <w:t xml:space="preserve">* </w:t>
+                  </w:r>
+                  <w:r>
+                    <w:rPr>
+                      <w:rFonts w:ascii="Arial" w:hAnsi="Arial" w:cs="Arial"/>
+                      <w:b/>
+                      <w:bCs/>
+                    </w:rPr>
+                    <w:t xml:space="preserve">Firefox &amp; Chrome Extension developer - Freelancer </w:t>
+                  </w:r>
+                  <w:r>
+                    <w:rPr>
+                      <w:rFonts w:ascii="Arial" w:hAnsi="Arial" w:cs="Arial"/>
+                      <w:b/>
+                      <w:bCs/>
+                      <w:color w:val="3B3E42"/>
+                      <w:sz w:val="16"/>
+                      <w:szCs w:val="16"/>
+                    </w:rPr>
+                    <w:t xml:space="preserve">(August, 2009 </w:t>
+                  </w:r>
+                  <w:r>
+                    <w:rPr>
+                      <w:rFonts w:ascii="Arial" w:hAnsi="Arial" w:cs="Arial"/>
+                      <w:b/>
+                      <w:bCs/>
+                      <w:color w:val="3B3E42"/>
+                      <w:sz w:val="16"/>
+                      <w:szCs w:val="16"/>
+                    </w:rPr>
+                    <w:t xml:space="preserve">- </w:t>
+                  </w:r>
+                  <w:r>
+                    <w:rPr>
+                      <w:rFonts w:ascii="Arial" w:hAnsi="Arial" w:cs="Arial"/>
+                      <w:b/>
+                      <w:bCs/>
+                      <w:color w:val="3B3E42"/>
+                      <w:sz w:val="16"/>
+                      <w:szCs w:val="16"/>
+                    </w:rPr>
+                    <w:t>Present)</w:t>
+                  </w:r>
+                </w:p>
+                <w:p>
+                  <w:pPr>
+                    <w:pStyle w:val="ListParagraph"/>
+                    <w:numPr>
+                      <w:ilvl w:val="0"/>
+                      <w:numId w:val="10"/>
+                    </w:numPr>
+                    <w:spacing w:before="80" w:after="120" w:line="240" w:lineRule="auto"/>
+                    <w:ind w:left="1448"/>
+                    <w:jc w:val="left"/>
+                    <w:rPr>
+                      <w:rFonts w:ascii="Arial" w:hAnsi="Arial" w:cs="Arial"/>
+                    </w:rPr>
+                  </w:pPr>
+                  <w:r>
+                    <w:rPr>
+                      <w:rFonts w:ascii="Arial" w:hAnsi="Arial" w:cs="Arial"/>
+                    </w:rPr>
+                    <w:t>Successfully completed more than 50+ browser extension in the past 15+ years.</w:t>
+                  </w:r>
+                </w:p>
+                <w:p>
+                  <w:pPr>
+                    <w:pStyle w:val="ListParagraph"/>
+                    <w:numPr>
+                      <w:ilvl w:val="0"/>
+                      <w:numId w:val="10"/>
+                    </w:numPr>
+                    <w:spacing w:before="80" w:after="120" w:line="240" w:lineRule="auto"/>
+                    <w:ind w:left="1448"/>
+                    <w:jc w:val="left"/>
+                    <w:rPr>
+                      <w:rFonts w:ascii="Arial" w:hAnsi="Arial" w:cs="Arial"/>
+                    </w:rPr>
+                  </w:pPr>
+                  <w:r>
+                    <w:rPr>
+                      <w:rFonts w:ascii="Arial" w:hAnsi="Arial" w:cs="Arial"/>
+                    </w:rPr>
+                    <w:t>I was the ranked no. 1 freelancer in browser extension category for more than an year (this was the biggest freelancing website at the time).</w:t>
+                  </w:r>
+                </w:p>
+                <w:p>
+                  <w:pPr>
+                    <w:pStyle w:val="ListParagraph"/>
+                    <w:numPr>
+                      <w:ilvl w:val="0"/>
+                      <w:numId w:val="10"/>
+                    </w:numPr>
+                    <w:spacing w:before="80" w:after="120" w:line="240" w:lineRule="auto"/>
+                    <w:ind w:left="1448"/>
+                    <w:jc w:val="left"/>
+                    <w:rPr>
+                      <w:rFonts w:ascii="Arial" w:hAnsi="Arial" w:cs="Arial"/>
+                    </w:rPr>
+                  </w:pPr>
+                  <w:r>
+                    <w:rPr>
+                      <w:rFonts w:ascii="Arial" w:hAnsi="Arial" w:cs="Arial"/>
+                    </w:rPr>
+                    <w:t xml:space="preserve">Profile : </w:t>
+                  </w:r>
+                  <w:r>
+                    <w:rPr>
+                      <w:rFonts w:ascii="Arial" w:hAnsi="Arial" w:cs="Arial"/>
+                    </w:rPr>
+                    <w:t>https://www.freelancer.com/u/hemantonpc</w:t>
+                  </w:r>
                 </w:p>
               </w:tc>
             </w:tr>
@@ -2792,38 +1770,29 @@
                     <w:spacing w:before="80" w:after="120" w:line="240" w:lineRule="auto"/>
                     <w:jc w:val="left"/>
                     <w:rPr>
-                      <w:color w:val="3B3E42"/>
+                      <w:color w:val="000000" w:themeColor="text1"/>
                     </w:rPr>
                   </w:pPr>
                   <w:r>
                     <w:rPr>
                       <w:rFonts w:ascii="Arial" w:eastAsia="Arial" w:hAnsi="Arial" w:cs="Arial"/>
-                      <w:color w:val="3B3E42"/>
-                      <w:sz w:val="22"/>
-                      <w:szCs w:val="22"/>
-                    </w:rPr>
-                    <w:t xml:space="preserve">Winner </w:t>
+                      <w:color w:val="000000" w:themeColor="text1"/>
+                    </w:rPr>
+                    <w:t xml:space="preserve">Winner of </w:t>
                   </w:r>
                   <w:r>
                     <w:rPr>
                       <w:rFonts w:ascii="Arial" w:eastAsia="Arial" w:hAnsi="Arial" w:cs="Arial"/>
-                      <w:color w:val="3B3E42"/>
-                    </w:rPr>
-                    <w:t xml:space="preserve">of </w:t>
+                      <w:b/>
+                      <w:bCs/>
+                      <w:color w:val="000000" w:themeColor="text1"/>
+                    </w:rPr>
+                    <w:t>NASSCOM Weekend Ventures</w:t>
                   </w:r>
                   <w:r>
                     <w:rPr>
                       <w:rFonts w:ascii="Arial" w:eastAsia="Arial" w:hAnsi="Arial" w:cs="Arial"/>
-                      <w:b/>
-                      <w:bCs/>
-                      <w:color w:val="3B3E42"/>
-                    </w:rPr>
-                    <w:t>NASSCOM Weekend Ventures</w:t>
-                  </w:r>
-                  <w:r>
-                    <w:rPr>
-                      <w:rFonts w:ascii="Arial" w:eastAsia="Arial" w:hAnsi="Arial" w:cs="Arial"/>
-                      <w:color w:val="3B3E42"/>
+                      <w:color w:val="000000" w:themeColor="text1"/>
                     </w:rPr>
                     <w:t>, a 54 hrs. long Hackathon (Delhi, July 13).</w:t>
                   </w:r>
@@ -2838,13 +1807,13 @@
                     <w:spacing w:before="80" w:after="120" w:line="240" w:lineRule="auto"/>
                     <w:jc w:val="left"/>
                     <w:rPr>
-                      <w:color w:val="3B3E42"/>
+                      <w:color w:val="000000" w:themeColor="text1"/>
                     </w:rPr>
                   </w:pPr>
                   <w:r>
                     <w:rPr>
                       <w:rFonts w:ascii="Arial" w:eastAsia="Arial" w:hAnsi="Arial" w:cs="Arial"/>
-                      <w:color w:val="3B3E42"/>
+                      <w:color w:val="000000" w:themeColor="text1"/>
                     </w:rPr>
                     <w:t xml:space="preserve">Sparkle (Certificate of Appreciation for exceptional work in product development) – </w:t>
                   </w:r>
@@ -2853,18 +1822,9 @@
                       <w:rFonts w:ascii="Arial" w:eastAsia="Arial" w:hAnsi="Arial" w:cs="Arial"/>
                       <w:b/>
                       <w:bCs/>
-                      <w:color w:val="3B3E42"/>
-                    </w:rPr>
-                    <w:t>Advertise</w:t>
-                  </w:r>
-                  <w:r>
-                    <w:rPr>
-                      <w:rFonts w:ascii="Arial" w:eastAsia="Arial" w:hAnsi="Arial" w:cs="Arial"/>
-                      <w:b/>
-                      <w:bCs/>
-                      <w:color w:val="3B3E42"/>
-                    </w:rPr>
-                    <w:t>.com</w:t>
+                      <w:color w:val="000000" w:themeColor="text1"/>
+                    </w:rPr>
+                    <w:t>Advertise.com</w:t>
                   </w:r>
                 </w:p>
                 <w:p>
@@ -2876,10 +1836,14 @@
                     </w:numPr>
                     <w:spacing w:before="80" w:after="120" w:line="240" w:lineRule="auto"/>
                     <w:jc w:val="left"/>
+                    <w:rPr>
+                      <w:color w:val="000000" w:themeColor="text1"/>
+                    </w:rPr>
                   </w:pPr>
                   <w:r>
                     <w:rPr>
                       <w:rFonts w:ascii="Arial" w:eastAsia="Arial" w:hAnsi="Arial" w:cs="Arial"/>
+                      <w:color w:val="000000" w:themeColor="text1"/>
                     </w:rPr>
                     <w:t xml:space="preserve">Developer Champion – </w:t>
                   </w:r>
@@ -2888,6 +1852,7 @@
                       <w:rFonts w:ascii="Arial" w:eastAsia="Arial" w:hAnsi="Arial" w:cs="Arial"/>
                       <w:b/>
                       <w:bCs/>
+                      <w:color w:val="000000" w:themeColor="text1"/>
                     </w:rPr>
                     <w:t>Ilantus Technologies Pvt. Ltd.</w:t>
                   </w:r>
@@ -2902,13 +1867,13 @@
                     <w:spacing w:before="80" w:after="120" w:line="240" w:lineRule="auto"/>
                     <w:jc w:val="left"/>
                     <w:rPr>
-                      <w:color w:val="3B3E42"/>
+                      <w:color w:val="000000" w:themeColor="text1"/>
                     </w:rPr>
                   </w:pPr>
                   <w:r>
                     <w:rPr>
                       <w:rFonts w:ascii="Arial" w:eastAsia="Arial" w:hAnsi="Arial" w:cs="Arial"/>
-                      <w:color w:val="3B3E42"/>
+                      <w:color w:val="000000" w:themeColor="text1"/>
                     </w:rPr>
                     <w:t>GATE 2011 Qualified.</w:t>
                   </w:r>
@@ -2922,40 +1887,46 @@
                     </w:numPr>
                     <w:spacing w:before="80" w:after="120" w:line="240" w:lineRule="auto"/>
                     <w:jc w:val="left"/>
+                    <w:rPr>
+                      <w:color w:val="000000" w:themeColor="text1"/>
+                    </w:rPr>
                   </w:pPr>
                   <w:r>
                     <w:rPr>
                       <w:rFonts w:ascii="Arial" w:eastAsia="Arial" w:hAnsi="Arial" w:cs="Arial"/>
-                    </w:rPr>
-                    <w:t xml:space="preserve">Machine Learning by Stanford University on </w:t>
+                      <w:color w:val="000000" w:themeColor="text1"/>
+                    </w:rPr>
+                    <w:t xml:space="preserve">Successfully completed </w:t>
                   </w:r>
                   <w:r>
                     <w:rPr>
                       <w:rFonts w:ascii="Arial" w:eastAsia="Arial" w:hAnsi="Arial" w:cs="Arial"/>
                       <w:b/>
                       <w:bCs/>
-                    </w:rPr>
-                    <w:t>Coursera</w:t>
+                      <w:color w:val="000000" w:themeColor="text1"/>
+                    </w:rPr>
+                    <w:t>50+ browser extension projects</w:t>
                   </w:r>
                   <w:r>
                     <w:rPr>
                       <w:rFonts w:ascii="Arial" w:eastAsia="Arial" w:hAnsi="Arial" w:cs="Arial"/>
-                    </w:rPr>
-                    <w:t xml:space="preserve"> (</w:t>
+                      <w:color w:val="000000" w:themeColor="text1"/>
+                    </w:rPr>
+                    <w:t xml:space="preserve"> over the past </w:t>
                   </w:r>
                   <w:r>
                     <w:rPr>
                       <w:rFonts w:ascii="Arial" w:eastAsia="Arial" w:hAnsi="Arial" w:cs="Arial"/>
-                      <w:i/>
-                      <w:iCs/>
-                    </w:rPr>
-                    <w:t>verified</w:t>
+                      <w:color w:val="000000" w:themeColor="text1"/>
+                    </w:rPr>
+                    <w:t>15 years</w:t>
                   </w:r>
                   <w:r>
                     <w:rPr>
                       <w:rFonts w:ascii="Arial" w:eastAsia="Arial" w:hAnsi="Arial" w:cs="Arial"/>
-                    </w:rPr>
-                    <w:t>).</w:t>
+                      <w:color w:val="000000" w:themeColor="text1"/>
+                    </w:rPr>
+                    <w:t>.</w:t>
                   </w:r>
                 </w:p>
                 <w:p>
@@ -2967,83 +1938,171 @@
                     </w:numPr>
                     <w:spacing w:before="80" w:after="120" w:line="240" w:lineRule="auto"/>
                     <w:jc w:val="left"/>
+                    <w:rPr>
+                      <w:color w:val="000000" w:themeColor="text1"/>
+                    </w:rPr>
                   </w:pPr>
                   <w:r>
                     <w:rPr>
                       <w:rFonts w:ascii="Arial" w:eastAsia="Arial" w:hAnsi="Arial" w:cs="Arial"/>
-                    </w:rPr>
-                    <w:t xml:space="preserve">Getting Started with AWS </w:t>
+                      <w:color w:val="000000" w:themeColor="text1"/>
+                    </w:rPr>
+                    <w:t xml:space="preserve">Was the </w:t>
                   </w:r>
                   <w:r>
                     <w:rPr>
                       <w:rFonts w:ascii="Arial" w:eastAsia="Arial" w:hAnsi="Arial" w:cs="Arial"/>
-                    </w:rPr>
-                    <w:t xml:space="preserve">Machine Learning by </w:t>
+                      <w:b/>
+                      <w:bCs/>
+                      <w:color w:val="000000" w:themeColor="text1"/>
+                    </w:rPr>
+                    <w:t>top ranked freelancer</w:t>
                   </w:r>
                   <w:r>
                     <w:rPr>
                       <w:rFonts w:ascii="Arial" w:eastAsia="Arial" w:hAnsi="Arial" w:cs="Arial"/>
-                    </w:rPr>
-                    <w:t xml:space="preserve">AWS </w:t>
+                      <w:color w:val="000000" w:themeColor="text1"/>
+                    </w:rPr>
+                    <w:t xml:space="preserve"> in browser extension category for more than an year</w:t>
                   </w:r>
                   <w:r>
                     <w:rPr>
                       <w:rFonts w:ascii="Arial" w:eastAsia="Arial" w:hAnsi="Arial" w:cs="Arial"/>
-                    </w:rPr>
-                    <w:t xml:space="preserve">on </w:t>
-                  </w:r>
-                  <w:r>
-                    <w:rPr>
-                      <w:rFonts w:ascii="Arial" w:eastAsia="Arial" w:hAnsi="Arial" w:cs="Arial"/>
-                      <w:b/>
-                      <w:bCs/>
-                    </w:rPr>
-                    <w:t>Coursera</w:t>
-                  </w:r>
-                  <w:r>
-                    <w:rPr>
-                      <w:rFonts w:ascii="Arial" w:eastAsia="Arial" w:hAnsi="Arial" w:cs="Arial"/>
-                    </w:rPr>
-                    <w:t xml:space="preserve"> (</w:t>
-                  </w:r>
-                  <w:r>
-                    <w:rPr>
-                      <w:rFonts w:ascii="Arial" w:eastAsia="Arial" w:hAnsi="Arial" w:cs="Arial"/>
-                      <w:i/>
-                      <w:iCs/>
-                    </w:rPr>
-                    <w:t>verified</w:t>
-                  </w:r>
-                  <w:r>
-                    <w:rPr>
-                      <w:rFonts w:ascii="Arial" w:eastAsia="Arial" w:hAnsi="Arial" w:cs="Arial"/>
-                    </w:rPr>
-                    <w:t>).</w:t>
+                      <w:color w:val="000000" w:themeColor="text1"/>
+                    </w:rPr>
+                    <w:t>.</w:t>
                   </w:r>
                 </w:p>
                 <w:p>
                   <w:pPr>
                     <w:pStyle w:val="ListParagraph"/>
+                    <w:numPr>
+                      <w:ilvl w:val="1"/>
+                      <w:numId w:val="1"/>
+                    </w:numPr>
                     <w:spacing w:before="80" w:after="120" w:line="240" w:lineRule="auto"/>
                     <w:jc w:val="left"/>
                     <w:rPr>
-                      <w:rFonts w:ascii="Arial" w:hAnsi="Arial" w:cs="Arial"/>
-                      <w:b/>
-                      <w:bCs/>
+                      <w:color w:val="000000" w:themeColor="text1"/>
                     </w:rPr>
                   </w:pPr>
+                  <w:r>
+                    <w:rPr>
+                      <w:rFonts w:ascii="Arial" w:eastAsia="Arial" w:hAnsi="Arial" w:cs="Arial"/>
+                      <w:color w:val="000000" w:themeColor="text1"/>
+                    </w:rPr>
+                    <w:t>Built a CMS from scratch in ASP.Net for my college website as my graduation project.</w:t>
+                  </w:r>
+                </w:p>
+                <w:p>
+                  <w:pPr>
+                    <w:pStyle w:val="ListParagraph"/>
+                    <w:numPr>
+                      <w:ilvl w:val="1"/>
+                      <w:numId w:val="1"/>
+                    </w:numPr>
+                    <w:spacing w:before="80" w:after="120" w:line="240" w:lineRule="auto"/>
+                    <w:jc w:val="left"/>
+                    <w:rPr>
+                      <w:color w:val="000000" w:themeColor="text1"/>
+                    </w:rPr>
+                  </w:pPr>
+                  <w:r>
+                    <w:rPr>
+                      <w:rFonts w:ascii="Arial" w:eastAsia="Arial" w:hAnsi="Arial" w:cs="Arial"/>
+                      <w:color w:val="000000" w:themeColor="text1"/>
+                    </w:rPr>
+                    <w:t xml:space="preserve">Machine Learning by Stanford University on </w:t>
+                  </w:r>
+                  <w:r>
+                    <w:rPr>
+                      <w:rFonts w:ascii="Arial" w:eastAsia="Arial" w:hAnsi="Arial" w:cs="Arial"/>
+                      <w:b/>
+                      <w:bCs/>
+                      <w:color w:val="000000" w:themeColor="text1"/>
+                    </w:rPr>
+                    <w:t>Coursera</w:t>
+                  </w:r>
+                  <w:r>
+                    <w:rPr>
+                      <w:rFonts w:ascii="Arial" w:eastAsia="Arial" w:hAnsi="Arial" w:cs="Arial"/>
+                      <w:color w:val="000000" w:themeColor="text1"/>
+                    </w:rPr>
+                    <w:t xml:space="preserve"> (</w:t>
+                  </w:r>
+                  <w:r>
+                    <w:rPr>
+                      <w:rFonts w:ascii="Arial" w:eastAsia="Arial" w:hAnsi="Arial" w:cs="Arial"/>
+                      <w:i/>
+                      <w:iCs/>
+                      <w:color w:val="000000" w:themeColor="text1"/>
+                    </w:rPr>
+                    <w:t>verified</w:t>
+                  </w:r>
+                  <w:r>
+                    <w:rPr>
+                      <w:rFonts w:ascii="Arial" w:eastAsia="Arial" w:hAnsi="Arial" w:cs="Arial"/>
+                      <w:color w:val="000000" w:themeColor="text1"/>
+                    </w:rPr>
+                    <w:t>).</w:t>
+                  </w:r>
+                </w:p>
+                <w:p>
+                  <w:pPr>
+                    <w:pStyle w:val="ListParagraph"/>
+                    <w:numPr>
+                      <w:ilvl w:val="1"/>
+                      <w:numId w:val="1"/>
+                    </w:numPr>
+                    <w:spacing w:before="80" w:after="120" w:line="240" w:lineRule="auto"/>
+                    <w:jc w:val="left"/>
+                    <w:rPr>
+                      <w:color w:val="000000" w:themeColor="text1"/>
+                    </w:rPr>
+                  </w:pPr>
+                  <w:r>
+                    <w:rPr>
+                      <w:rFonts w:ascii="Arial" w:eastAsia="Arial" w:hAnsi="Arial" w:cs="Arial"/>
+                      <w:color w:val="000000" w:themeColor="text1"/>
+                    </w:rPr>
+                    <w:t xml:space="preserve">Getting Started with AWS Machine Learning by AWS on </w:t>
+                  </w:r>
+                  <w:r>
+                    <w:rPr>
+                      <w:rFonts w:ascii="Arial" w:eastAsia="Arial" w:hAnsi="Arial" w:cs="Arial"/>
+                      <w:b/>
+                      <w:bCs/>
+                      <w:color w:val="000000" w:themeColor="text1"/>
+                    </w:rPr>
+                    <w:t>Coursera</w:t>
+                  </w:r>
+                  <w:r>
+                    <w:rPr>
+                      <w:rFonts w:ascii="Arial" w:eastAsia="Arial" w:hAnsi="Arial" w:cs="Arial"/>
+                      <w:color w:val="000000" w:themeColor="text1"/>
+                    </w:rPr>
+                    <w:t xml:space="preserve"> (</w:t>
+                  </w:r>
+                  <w:r>
+                    <w:rPr>
+                      <w:rFonts w:ascii="Arial" w:eastAsia="Arial" w:hAnsi="Arial" w:cs="Arial"/>
+                      <w:i/>
+                      <w:iCs/>
+                      <w:color w:val="000000" w:themeColor="text1"/>
+                    </w:rPr>
+                    <w:t>verified</w:t>
+                  </w:r>
+                  <w:r>
+                    <w:rPr>
+                      <w:rFonts w:ascii="Arial" w:eastAsia="Arial" w:hAnsi="Arial" w:cs="Arial"/>
+                      <w:color w:val="000000" w:themeColor="text1"/>
+                    </w:rPr>
+                    <w:t>).</w:t>
+                  </w:r>
                 </w:p>
               </w:tc>
             </w:tr>
           </w:tbl>
-          <w:p>
-            <w:pPr>
-              <w:spacing w:after="0" w:line="240" w:lineRule="auto"/>
-              <w:rPr>
-                <w:rFonts w:ascii="Arial" w:hAnsi="Arial" w:cs="Arial"/>
-              </w:rPr>
-            </w:pPr>
-          </w:p>
           <w:p>
             <w:pPr>
               <w:spacing w:after="0" w:line="240" w:lineRule="auto"/>
@@ -3681,6 +2740,119 @@
 <file path=word/numbering.xml><?xml version="1.0" encoding="utf-8"?>
 <w:numbering xmlns:wpc="http://schemas.microsoft.com/office/word/2010/wordprocessingCanvas" xmlns:cx="http://schemas.microsoft.com/office/drawing/2014/chartex" xmlns:cx1="http://schemas.microsoft.com/office/drawing/2015/9/8/chartex" xmlns:cx2="http://schemas.microsoft.com/office/drawing/2015/10/21/chartex" xmlns:cx3="http://schemas.microsoft.com/office/drawing/2016/5/9/chartex" xmlns:cx4="http://schemas.microsoft.com/office/drawing/2016/5/10/chartex" xmlns:cx5="http://schemas.microsoft.com/office/drawing/2016/5/11/chartex" xmlns:cx6="http://schemas.microsoft.com/office/drawing/2016/5/12/chartex" xmlns:cx7="http://schemas.microsoft.com/office/drawing/2016/5/13/chartex" xmlns:cx8="http://schemas.microsoft.com/office/drawing/2016/5/14/chartex" xmlns:mc="http://schemas.openxmlformats.org/markup-compatibility/2006" xmlns:aink="http://schemas.microsoft.com/office/drawing/2016/ink" xmlns:am3d="http://schemas.microsoft.com/office/drawing/2017/model3d" xmlns:o="urn:schemas-microsoft-com:office:office" xmlns:oel="http://schemas.microsoft.com/office/2019/extlst" xmlns:r="http://schemas.openxmlformats.org/officeDocument/2006/relationships" xmlns:m="http://schemas.openxmlformats.org/officeDocument/2006/math" xmlns:v="urn:schemas-microsoft-com:vml" xmlns:wp14="http://schemas.microsoft.com/office/word/2010/wordprocessingDrawing" xmlns:wp="http://schemas.openxmlformats.org/drawingml/2006/wordprocessingDrawing" xmlns:w10="urn:schemas-microsoft-com:office:word" xmlns:w="http://schemas.openxmlformats.org/wordprocessingml/2006/main" xmlns:w14="http://schemas.microsoft.com/office/word/2010/wordml" xmlns:w15="http://schemas.microsoft.com/office/word/2012/wordml" xmlns:w16cex="http://schemas.microsoft.com/office/word/2018/wordml/cex" xmlns:w16cid="http://schemas.microsoft.com/office/word/2016/wordml/cid" xmlns:w16="http://schemas.microsoft.com/office/word/2018/wordml" xmlns:w16sdtdh="http://schemas.microsoft.com/office/word/2020/wordml/sdtdatahash" xmlns:w16se="http://schemas.microsoft.com/office/word/2015/wordml/symex" xmlns:wpg="http://schemas.microsoft.com/office/word/2010/wordprocessingGroup" xmlns:wpi="http://schemas.microsoft.com/office/word/2010/wordprocessingInk" xmlns:wne="http://schemas.microsoft.com/office/word/2006/wordml" xmlns:wps="http://schemas.microsoft.com/office/word/2010/wordprocessingShape" mc:Ignorable="w14 w15 w16se w16cid w16 w16cex w16sdtdh wp14">
   <w:abstractNum w:abstractNumId="0" w15:restartNumberingAfterBreak="0">
+    <w:nsid w:val="0CDD34EA"/>
+    <w:multiLevelType w:val="hybridMultilevel"/>
+    <w:tmpl w:val="679AF312"/>
+    <w:lvl w:ilvl="0" w:tplc="08090001">
+      <w:start w:val="1"/>
+      <w:numFmt w:val="bullet"/>
+      <w:lvlText w:val=""/>
+      <w:lvlJc w:val="left"/>
+      <w:pPr>
+        <w:ind w:left="720" w:hanging="360"/>
+      </w:pPr>
+      <w:rPr>
+        <w:rFonts w:ascii="Symbol" w:hAnsi="Symbol" w:hint="default"/>
+      </w:rPr>
+    </w:lvl>
+    <w:lvl w:ilvl="1" w:tplc="08090003" w:tentative="1">
+      <w:start w:val="1"/>
+      <w:numFmt w:val="bullet"/>
+      <w:lvlText w:val="o"/>
+      <w:lvlJc w:val="left"/>
+      <w:pPr>
+        <w:ind w:left="1440" w:hanging="360"/>
+      </w:pPr>
+      <w:rPr>
+        <w:rFonts w:ascii="Courier New" w:hAnsi="Courier New" w:cs="Courier New" w:hint="default"/>
+      </w:rPr>
+    </w:lvl>
+    <w:lvl w:ilvl="2" w:tplc="08090005" w:tentative="1">
+      <w:start w:val="1"/>
+      <w:numFmt w:val="bullet"/>
+      <w:lvlText w:val=""/>
+      <w:lvlJc w:val="left"/>
+      <w:pPr>
+        <w:ind w:left="2160" w:hanging="360"/>
+      </w:pPr>
+      <w:rPr>
+        <w:rFonts w:ascii="Wingdings" w:hAnsi="Wingdings" w:hint="default"/>
+      </w:rPr>
+    </w:lvl>
+    <w:lvl w:ilvl="3" w:tplc="08090001" w:tentative="1">
+      <w:start w:val="1"/>
+      <w:numFmt w:val="bullet"/>
+      <w:lvlText w:val=""/>
+      <w:lvlJc w:val="left"/>
+      <w:pPr>
+        <w:ind w:left="2880" w:hanging="360"/>
+      </w:pPr>
+      <w:rPr>
+        <w:rFonts w:ascii="Symbol" w:hAnsi="Symbol" w:hint="default"/>
+      </w:rPr>
+    </w:lvl>
+    <w:lvl w:ilvl="4" w:tplc="08090003" w:tentative="1">
+      <w:start w:val="1"/>
+      <w:numFmt w:val="bullet"/>
+      <w:lvlText w:val="o"/>
+      <w:lvlJc w:val="left"/>
+      <w:pPr>
+        <w:ind w:left="3600" w:hanging="360"/>
+      </w:pPr>
+      <w:rPr>
+        <w:rFonts w:ascii="Courier New" w:hAnsi="Courier New" w:cs="Courier New" w:hint="default"/>
+      </w:rPr>
+    </w:lvl>
+    <w:lvl w:ilvl="5" w:tplc="08090005" w:tentative="1">
+      <w:start w:val="1"/>
+      <w:numFmt w:val="bullet"/>
+      <w:lvlText w:val=""/>
+      <w:lvlJc w:val="left"/>
+      <w:pPr>
+        <w:ind w:left="4320" w:hanging="360"/>
+      </w:pPr>
+      <w:rPr>
+        <w:rFonts w:ascii="Wingdings" w:hAnsi="Wingdings" w:hint="default"/>
+      </w:rPr>
+    </w:lvl>
+    <w:lvl w:ilvl="6" w:tplc="08090001" w:tentative="1">
+      <w:start w:val="1"/>
+      <w:numFmt w:val="bullet"/>
+      <w:lvlText w:val=""/>
+      <w:lvlJc w:val="left"/>
+      <w:pPr>
+        <w:ind w:left="5040" w:hanging="360"/>
+      </w:pPr>
+      <w:rPr>
+        <w:rFonts w:ascii="Symbol" w:hAnsi="Symbol" w:hint="default"/>
+      </w:rPr>
+    </w:lvl>
+    <w:lvl w:ilvl="7" w:tplc="08090003" w:tentative="1">
+      <w:start w:val="1"/>
+      <w:numFmt w:val="bullet"/>
+      <w:lvlText w:val="o"/>
+      <w:lvlJc w:val="left"/>
+      <w:pPr>
+        <w:ind w:left="5760" w:hanging="360"/>
+      </w:pPr>
+      <w:rPr>
+        <w:rFonts w:ascii="Courier New" w:hAnsi="Courier New" w:cs="Courier New" w:hint="default"/>
+      </w:rPr>
+    </w:lvl>
+    <w:lvl w:ilvl="8" w:tplc="08090005" w:tentative="1">
+      <w:start w:val="1"/>
+      <w:numFmt w:val="bullet"/>
+      <w:lvlText w:val=""/>
+      <w:lvlJc w:val="left"/>
+      <w:pPr>
+        <w:ind w:left="6480" w:hanging="360"/>
+      </w:pPr>
+      <w:rPr>
+        <w:rFonts w:ascii="Wingdings" w:hAnsi="Wingdings" w:hint="default"/>
+      </w:rPr>
+    </w:lvl>
+  </w:abstractNum>
+  <w:abstractNum w:abstractNumId="1" w15:restartNumberingAfterBreak="0">
     <w:nsid w:val="0E7F4B07"/>
     <w:multiLevelType w:val="hybridMultilevel"/>
     <w:tmpl w:val="298C35C4"/>
@@ -3793,7 +2965,7 @@
       </w:rPr>
     </w:lvl>
   </w:abstractNum>
-  <w:abstractNum w:abstractNumId="1" w15:restartNumberingAfterBreak="0">
+  <w:abstractNum w:abstractNumId="2" w15:restartNumberingAfterBreak="0">
     <w:nsid w:val="16C65F3E"/>
     <w:multiLevelType w:val="hybridMultilevel"/>
     <w:tmpl w:val="457AECD2"/>
@@ -3906,7 +3078,120 @@
       </w:rPr>
     </w:lvl>
   </w:abstractNum>
-  <w:abstractNum w:abstractNumId="2" w15:restartNumberingAfterBreak="0">
+  <w:abstractNum w:abstractNumId="3" w15:restartNumberingAfterBreak="0">
+    <w:nsid w:val="34DE6FDD"/>
+    <w:multiLevelType w:val="hybridMultilevel"/>
+    <w:tmpl w:val="5D585C54"/>
+    <w:lvl w:ilvl="0" w:tplc="08090001">
+      <w:start w:val="1"/>
+      <w:numFmt w:val="bullet"/>
+      <w:lvlText w:val=""/>
+      <w:lvlJc w:val="left"/>
+      <w:pPr>
+        <w:ind w:left="720" w:hanging="360"/>
+      </w:pPr>
+      <w:rPr>
+        <w:rFonts w:ascii="Symbol" w:hAnsi="Symbol" w:hint="default"/>
+      </w:rPr>
+    </w:lvl>
+    <w:lvl w:ilvl="1" w:tplc="08090003" w:tentative="1">
+      <w:start w:val="1"/>
+      <w:numFmt w:val="bullet"/>
+      <w:lvlText w:val="o"/>
+      <w:lvlJc w:val="left"/>
+      <w:pPr>
+        <w:ind w:left="1440" w:hanging="360"/>
+      </w:pPr>
+      <w:rPr>
+        <w:rFonts w:ascii="Courier New" w:hAnsi="Courier New" w:cs="Courier New" w:hint="default"/>
+      </w:rPr>
+    </w:lvl>
+    <w:lvl w:ilvl="2" w:tplc="08090005" w:tentative="1">
+      <w:start w:val="1"/>
+      <w:numFmt w:val="bullet"/>
+      <w:lvlText w:val=""/>
+      <w:lvlJc w:val="left"/>
+      <w:pPr>
+        <w:ind w:left="2160" w:hanging="360"/>
+      </w:pPr>
+      <w:rPr>
+        <w:rFonts w:ascii="Wingdings" w:hAnsi="Wingdings" w:hint="default"/>
+      </w:rPr>
+    </w:lvl>
+    <w:lvl w:ilvl="3" w:tplc="08090001" w:tentative="1">
+      <w:start w:val="1"/>
+      <w:numFmt w:val="bullet"/>
+      <w:lvlText w:val=""/>
+      <w:lvlJc w:val="left"/>
+      <w:pPr>
+        <w:ind w:left="2880" w:hanging="360"/>
+      </w:pPr>
+      <w:rPr>
+        <w:rFonts w:ascii="Symbol" w:hAnsi="Symbol" w:hint="default"/>
+      </w:rPr>
+    </w:lvl>
+    <w:lvl w:ilvl="4" w:tplc="08090003" w:tentative="1">
+      <w:start w:val="1"/>
+      <w:numFmt w:val="bullet"/>
+      <w:lvlText w:val="o"/>
+      <w:lvlJc w:val="left"/>
+      <w:pPr>
+        <w:ind w:left="3600" w:hanging="360"/>
+      </w:pPr>
+      <w:rPr>
+        <w:rFonts w:ascii="Courier New" w:hAnsi="Courier New" w:cs="Courier New" w:hint="default"/>
+      </w:rPr>
+    </w:lvl>
+    <w:lvl w:ilvl="5" w:tplc="08090005" w:tentative="1">
+      <w:start w:val="1"/>
+      <w:numFmt w:val="bullet"/>
+      <w:lvlText w:val=""/>
+      <w:lvlJc w:val="left"/>
+      <w:pPr>
+        <w:ind w:left="4320" w:hanging="360"/>
+      </w:pPr>
+      <w:rPr>
+        <w:rFonts w:ascii="Wingdings" w:hAnsi="Wingdings" w:hint="default"/>
+      </w:rPr>
+    </w:lvl>
+    <w:lvl w:ilvl="6" w:tplc="08090001" w:tentative="1">
+      <w:start w:val="1"/>
+      <w:numFmt w:val="bullet"/>
+      <w:lvlText w:val=""/>
+      <w:lvlJc w:val="left"/>
+      <w:pPr>
+        <w:ind w:left="5040" w:hanging="360"/>
+      </w:pPr>
+      <w:rPr>
+        <w:rFonts w:ascii="Symbol" w:hAnsi="Symbol" w:hint="default"/>
+      </w:rPr>
+    </w:lvl>
+    <w:lvl w:ilvl="7" w:tplc="08090003" w:tentative="1">
+      <w:start w:val="1"/>
+      <w:numFmt w:val="bullet"/>
+      <w:lvlText w:val="o"/>
+      <w:lvlJc w:val="left"/>
+      <w:pPr>
+        <w:ind w:left="5760" w:hanging="360"/>
+      </w:pPr>
+      <w:rPr>
+        <w:rFonts w:ascii="Courier New" w:hAnsi="Courier New" w:cs="Courier New" w:hint="default"/>
+      </w:rPr>
+    </w:lvl>
+    <w:lvl w:ilvl="8" w:tplc="08090005" w:tentative="1">
+      <w:start w:val="1"/>
+      <w:numFmt w:val="bullet"/>
+      <w:lvlText w:val=""/>
+      <w:lvlJc w:val="left"/>
+      <w:pPr>
+        <w:ind w:left="6480" w:hanging="360"/>
+      </w:pPr>
+      <w:rPr>
+        <w:rFonts w:ascii="Wingdings" w:hAnsi="Wingdings" w:hint="default"/>
+      </w:rPr>
+    </w:lvl>
+  </w:abstractNum>
+  <w:abstractNum w:abstractNumId="4" w15:restartNumberingAfterBreak="0">
     <w:nsid w:val="3C48520F"/>
     <w:multiLevelType w:val="hybridMultilevel"/>
     <w:tmpl w:val="980234CC"/>
@@ -4019,7 +3304,346 @@
       </w:rPr>
     </w:lvl>
   </w:abstractNum>
-  <w:abstractNum w:abstractNumId="3" w15:restartNumberingAfterBreak="0">
+  <w:abstractNum w:abstractNumId="5" w15:restartNumberingAfterBreak="0">
+    <w:nsid w:val="41870F1D"/>
+    <w:multiLevelType w:val="hybridMultilevel"/>
+    <w:tmpl w:val="DF7E9866"/>
+    <w:lvl w:ilvl="0" w:tplc="08090001">
+      <w:start w:val="1"/>
+      <w:numFmt w:val="bullet"/>
+      <w:lvlText w:val=""/>
+      <w:lvlJc w:val="left"/>
+      <w:pPr>
+        <w:ind w:left="720" w:hanging="360"/>
+      </w:pPr>
+      <w:rPr>
+        <w:rFonts w:ascii="Symbol" w:hAnsi="Symbol" w:hint="default"/>
+      </w:rPr>
+    </w:lvl>
+    <w:lvl w:ilvl="1" w:tplc="08090003" w:tentative="1">
+      <w:start w:val="1"/>
+      <w:numFmt w:val="bullet"/>
+      <w:lvlText w:val="o"/>
+      <w:lvlJc w:val="left"/>
+      <w:pPr>
+        <w:ind w:left="1440" w:hanging="360"/>
+      </w:pPr>
+      <w:rPr>
+        <w:rFonts w:ascii="Courier New" w:hAnsi="Courier New" w:cs="Courier New" w:hint="default"/>
+      </w:rPr>
+    </w:lvl>
+    <w:lvl w:ilvl="2" w:tplc="08090005" w:tentative="1">
+      <w:start w:val="1"/>
+      <w:numFmt w:val="bullet"/>
+      <w:lvlText w:val=""/>
+      <w:lvlJc w:val="left"/>
+      <w:pPr>
+        <w:ind w:left="2160" w:hanging="360"/>
+      </w:pPr>
+      <w:rPr>
+        <w:rFonts w:ascii="Wingdings" w:hAnsi="Wingdings" w:hint="default"/>
+      </w:rPr>
+    </w:lvl>
+    <w:lvl w:ilvl="3" w:tplc="08090001" w:tentative="1">
+      <w:start w:val="1"/>
+      <w:numFmt w:val="bullet"/>
+      <w:lvlText w:val=""/>
+      <w:lvlJc w:val="left"/>
+      <w:pPr>
+        <w:ind w:left="2880" w:hanging="360"/>
+      </w:pPr>
+      <w:rPr>
+        <w:rFonts w:ascii="Symbol" w:hAnsi="Symbol" w:hint="default"/>
+      </w:rPr>
+    </w:lvl>
+    <w:lvl w:ilvl="4" w:tplc="08090003" w:tentative="1">
+      <w:start w:val="1"/>
+      <w:numFmt w:val="bullet"/>
+      <w:lvlText w:val="o"/>
+      <w:lvlJc w:val="left"/>
+      <w:pPr>
+        <w:ind w:left="3600" w:hanging="360"/>
+      </w:pPr>
+      <w:rPr>
+        <w:rFonts w:ascii="Courier New" w:hAnsi="Courier New" w:cs="Courier New" w:hint="default"/>
+      </w:rPr>
+    </w:lvl>
+    <w:lvl w:ilvl="5" w:tplc="08090005" w:tentative="1">
+      <w:start w:val="1"/>
+      <w:numFmt w:val="bullet"/>
+      <w:lvlText w:val=""/>
+      <w:lvlJc w:val="left"/>
+      <w:pPr>
+        <w:ind w:left="4320" w:hanging="360"/>
+      </w:pPr>
+      <w:rPr>
+        <w:rFonts w:ascii="Wingdings" w:hAnsi="Wingdings" w:hint="default"/>
+      </w:rPr>
+    </w:lvl>
+    <w:lvl w:ilvl="6" w:tplc="08090001" w:tentative="1">
+      <w:start w:val="1"/>
+      <w:numFmt w:val="bullet"/>
+      <w:lvlText w:val=""/>
+      <w:lvlJc w:val="left"/>
+      <w:pPr>
+        <w:ind w:left="5040" w:hanging="360"/>
+      </w:pPr>
+      <w:rPr>
+        <w:rFonts w:ascii="Symbol" w:hAnsi="Symbol" w:hint="default"/>
+      </w:rPr>
+    </w:lvl>
+    <w:lvl w:ilvl="7" w:tplc="08090003" w:tentative="1">
+      <w:start w:val="1"/>
+      <w:numFmt w:val="bullet"/>
+      <w:lvlText w:val="o"/>
+      <w:lvlJc w:val="left"/>
+      <w:pPr>
+        <w:ind w:left="5760" w:hanging="360"/>
+      </w:pPr>
+      <w:rPr>
+        <w:rFonts w:ascii="Courier New" w:hAnsi="Courier New" w:cs="Courier New" w:hint="default"/>
+      </w:rPr>
+    </w:lvl>
+    <w:lvl w:ilvl="8" w:tplc="08090005" w:tentative="1">
+      <w:start w:val="1"/>
+      <w:numFmt w:val="bullet"/>
+      <w:lvlText w:val=""/>
+      <w:lvlJc w:val="left"/>
+      <w:pPr>
+        <w:ind w:left="6480" w:hanging="360"/>
+      </w:pPr>
+      <w:rPr>
+        <w:rFonts w:ascii="Wingdings" w:hAnsi="Wingdings" w:hint="default"/>
+      </w:rPr>
+    </w:lvl>
+  </w:abstractNum>
+  <w:abstractNum w:abstractNumId="6" w15:restartNumberingAfterBreak="0">
+    <w:nsid w:val="4BD90812"/>
+    <w:multiLevelType w:val="hybridMultilevel"/>
+    <w:tmpl w:val="A02EAFDE"/>
+    <w:lvl w:ilvl="0" w:tplc="08090001">
+      <w:start w:val="1"/>
+      <w:numFmt w:val="bullet"/>
+      <w:lvlText w:val=""/>
+      <w:lvlJc w:val="left"/>
+      <w:pPr>
+        <w:ind w:left="1884" w:hanging="360"/>
+      </w:pPr>
+      <w:rPr>
+        <w:rFonts w:ascii="Symbol" w:hAnsi="Symbol" w:hint="default"/>
+      </w:rPr>
+    </w:lvl>
+    <w:lvl w:ilvl="1" w:tplc="08090003" w:tentative="1">
+      <w:start w:val="1"/>
+      <w:numFmt w:val="bullet"/>
+      <w:lvlText w:val="o"/>
+      <w:lvlJc w:val="left"/>
+      <w:pPr>
+        <w:ind w:left="2604" w:hanging="360"/>
+      </w:pPr>
+      <w:rPr>
+        <w:rFonts w:ascii="Courier New" w:hAnsi="Courier New" w:cs="Courier New" w:hint="default"/>
+      </w:rPr>
+    </w:lvl>
+    <w:lvl w:ilvl="2" w:tplc="08090005" w:tentative="1">
+      <w:start w:val="1"/>
+      <w:numFmt w:val="bullet"/>
+      <w:lvlText w:val=""/>
+      <w:lvlJc w:val="left"/>
+      <w:pPr>
+        <w:ind w:left="3324" w:hanging="360"/>
+      </w:pPr>
+      <w:rPr>
+        <w:rFonts w:ascii="Wingdings" w:hAnsi="Wingdings" w:hint="default"/>
+      </w:rPr>
+    </w:lvl>
+    <w:lvl w:ilvl="3" w:tplc="08090001" w:tentative="1">
+      <w:start w:val="1"/>
+      <w:numFmt w:val="bullet"/>
+      <w:lvlText w:val=""/>
+      <w:lvlJc w:val="left"/>
+      <w:pPr>
+        <w:ind w:left="4044" w:hanging="360"/>
+      </w:pPr>
+      <w:rPr>
+        <w:rFonts w:ascii="Symbol" w:hAnsi="Symbol" w:hint="default"/>
+      </w:rPr>
+    </w:lvl>
+    <w:lvl w:ilvl="4" w:tplc="08090003" w:tentative="1">
+      <w:start w:val="1"/>
+      <w:numFmt w:val="bullet"/>
+      <w:lvlText w:val="o"/>
+      <w:lvlJc w:val="left"/>
+      <w:pPr>
+        <w:ind w:left="4764" w:hanging="360"/>
+      </w:pPr>
+      <w:rPr>
+        <w:rFonts w:ascii="Courier New" w:hAnsi="Courier New" w:cs="Courier New" w:hint="default"/>
+      </w:rPr>
+    </w:lvl>
+    <w:lvl w:ilvl="5" w:tplc="08090005" w:tentative="1">
+      <w:start w:val="1"/>
+      <w:numFmt w:val="bullet"/>
+      <w:lvlText w:val=""/>
+      <w:lvlJc w:val="left"/>
+      <w:pPr>
+        <w:ind w:left="5484" w:hanging="360"/>
+      </w:pPr>
+      <w:rPr>
+        <w:rFonts w:ascii="Wingdings" w:hAnsi="Wingdings" w:hint="default"/>
+      </w:rPr>
+    </w:lvl>
+    <w:lvl w:ilvl="6" w:tplc="08090001" w:tentative="1">
+      <w:start w:val="1"/>
+      <w:numFmt w:val="bullet"/>
+      <w:lvlText w:val=""/>
+      <w:lvlJc w:val="left"/>
+      <w:pPr>
+        <w:ind w:left="6204" w:hanging="360"/>
+      </w:pPr>
+      <w:rPr>
+        <w:rFonts w:ascii="Symbol" w:hAnsi="Symbol" w:hint="default"/>
+      </w:rPr>
+    </w:lvl>
+    <w:lvl w:ilvl="7" w:tplc="08090003" w:tentative="1">
+      <w:start w:val="1"/>
+      <w:numFmt w:val="bullet"/>
+      <w:lvlText w:val="o"/>
+      <w:lvlJc w:val="left"/>
+      <w:pPr>
+        <w:ind w:left="6924" w:hanging="360"/>
+      </w:pPr>
+      <w:rPr>
+        <w:rFonts w:ascii="Courier New" w:hAnsi="Courier New" w:cs="Courier New" w:hint="default"/>
+      </w:rPr>
+    </w:lvl>
+    <w:lvl w:ilvl="8" w:tplc="08090005" w:tentative="1">
+      <w:start w:val="1"/>
+      <w:numFmt w:val="bullet"/>
+      <w:lvlText w:val=""/>
+      <w:lvlJc w:val="left"/>
+      <w:pPr>
+        <w:ind w:left="7644" w:hanging="360"/>
+      </w:pPr>
+      <w:rPr>
+        <w:rFonts w:ascii="Wingdings" w:hAnsi="Wingdings" w:hint="default"/>
+      </w:rPr>
+    </w:lvl>
+  </w:abstractNum>
+  <w:abstractNum w:abstractNumId="7" w15:restartNumberingAfterBreak="0">
+    <w:nsid w:val="4EB71407"/>
+    <w:multiLevelType w:val="hybridMultilevel"/>
+    <w:tmpl w:val="E43461B6"/>
+    <w:lvl w:ilvl="0" w:tplc="08090001">
+      <w:start w:val="1"/>
+      <w:numFmt w:val="bullet"/>
+      <w:lvlText w:val=""/>
+      <w:lvlJc w:val="left"/>
+      <w:pPr>
+        <w:ind w:left="720" w:hanging="360"/>
+      </w:pPr>
+      <w:rPr>
+        <w:rFonts w:ascii="Symbol" w:hAnsi="Symbol" w:hint="default"/>
+      </w:rPr>
+    </w:lvl>
+    <w:lvl w:ilvl="1" w:tplc="08090003" w:tentative="1">
+      <w:start w:val="1"/>
+      <w:numFmt w:val="bullet"/>
+      <w:lvlText w:val="o"/>
+      <w:lvlJc w:val="left"/>
+      <w:pPr>
+        <w:ind w:left="1440" w:hanging="360"/>
+      </w:pPr>
+      <w:rPr>
+        <w:rFonts w:ascii="Courier New" w:hAnsi="Courier New" w:cs="Courier New" w:hint="default"/>
+      </w:rPr>
+    </w:lvl>
+    <w:lvl w:ilvl="2" w:tplc="08090005" w:tentative="1">
+      <w:start w:val="1"/>
+      <w:numFmt w:val="bullet"/>
+      <w:lvlText w:val=""/>
+      <w:lvlJc w:val="left"/>
+      <w:pPr>
+        <w:ind w:left="2160" w:hanging="360"/>
+      </w:pPr>
+      <w:rPr>
+        <w:rFonts w:ascii="Wingdings" w:hAnsi="Wingdings" w:hint="default"/>
+      </w:rPr>
+    </w:lvl>
+    <w:lvl w:ilvl="3" w:tplc="08090001" w:tentative="1">
+      <w:start w:val="1"/>
+      <w:numFmt w:val="bullet"/>
+      <w:lvlText w:val=""/>
+      <w:lvlJc w:val="left"/>
+      <w:pPr>
+        <w:ind w:left="2880" w:hanging="360"/>
+      </w:pPr>
+      <w:rPr>
+        <w:rFonts w:ascii="Symbol" w:hAnsi="Symbol" w:hint="default"/>
+      </w:rPr>
+    </w:lvl>
+    <w:lvl w:ilvl="4" w:tplc="08090003" w:tentative="1">
+      <w:start w:val="1"/>
+      <w:numFmt w:val="bullet"/>
+      <w:lvlText w:val="o"/>
+      <w:lvlJc w:val="left"/>
+      <w:pPr>
+        <w:ind w:left="3600" w:hanging="360"/>
+      </w:pPr>
+      <w:rPr>
+        <w:rFonts w:ascii="Courier New" w:hAnsi="Courier New" w:cs="Courier New" w:hint="default"/>
+      </w:rPr>
+    </w:lvl>
+    <w:lvl w:ilvl="5" w:tplc="08090005" w:tentative="1">
+      <w:start w:val="1"/>
+      <w:numFmt w:val="bullet"/>
+      <w:lvlText w:val=""/>
+      <w:lvlJc w:val="left"/>
+      <w:pPr>
+        <w:ind w:left="4320" w:hanging="360"/>
+      </w:pPr>
+      <w:rPr>
+        <w:rFonts w:ascii="Wingdings" w:hAnsi="Wingdings" w:hint="default"/>
+      </w:rPr>
+    </w:lvl>
+    <w:lvl w:ilvl="6" w:tplc="08090001" w:tentative="1">
+      <w:start w:val="1"/>
+      <w:numFmt w:val="bullet"/>
+      <w:lvlText w:val=""/>
+      <w:lvlJc w:val="left"/>
+      <w:pPr>
+        <w:ind w:left="5040" w:hanging="360"/>
+      </w:pPr>
+      <w:rPr>
+        <w:rFonts w:ascii="Symbol" w:hAnsi="Symbol" w:hint="default"/>
+      </w:rPr>
+    </w:lvl>
+    <w:lvl w:ilvl="7" w:tplc="08090003" w:tentative="1">
+      <w:start w:val="1"/>
+      <w:numFmt w:val="bullet"/>
+      <w:lvlText w:val="o"/>
+      <w:lvlJc w:val="left"/>
+      <w:pPr>
+        <w:ind w:left="5760" w:hanging="360"/>
+      </w:pPr>
+      <w:rPr>
+        <w:rFonts w:ascii="Courier New" w:hAnsi="Courier New" w:cs="Courier New" w:hint="default"/>
+      </w:rPr>
+    </w:lvl>
+    <w:lvl w:ilvl="8" w:tplc="08090005" w:tentative="1">
+      <w:start w:val="1"/>
+      <w:numFmt w:val="bullet"/>
+      <w:lvlText w:val=""/>
+      <w:lvlJc w:val="left"/>
+      <w:pPr>
+        <w:ind w:left="6480" w:hanging="360"/>
+      </w:pPr>
+      <w:rPr>
+        <w:rFonts w:ascii="Wingdings" w:hAnsi="Wingdings" w:hint="default"/>
+      </w:rPr>
+    </w:lvl>
+  </w:abstractNum>
+  <w:abstractNum w:abstractNumId="8" w15:restartNumberingAfterBreak="0">
     <w:nsid w:val="50796DC9"/>
     <w:multiLevelType w:val="hybridMultilevel"/>
     <w:tmpl w:val="EFA8A9C4"/>
@@ -4132,7 +3756,7 @@
       </w:rPr>
     </w:lvl>
   </w:abstractNum>
-  <w:abstractNum w:abstractNumId="4" w15:restartNumberingAfterBreak="0">
+  <w:abstractNum w:abstractNumId="9" w15:restartNumberingAfterBreak="0">
     <w:nsid w:val="5BA34A3A"/>
     <w:multiLevelType w:val="hybridMultilevel"/>
     <w:tmpl w:val="A712FACA"/>
@@ -4245,7 +3869,7 @@
       </w:rPr>
     </w:lvl>
   </w:abstractNum>
-  <w:abstractNum w:abstractNumId="5" w15:restartNumberingAfterBreak="0">
+  <w:abstractNum w:abstractNumId="10" w15:restartNumberingAfterBreak="0">
     <w:nsid w:val="5D863797"/>
     <w:multiLevelType w:val="hybridMultilevel"/>
     <w:tmpl w:val="936AECF2"/>
@@ -4358,7 +3982,7 @@
       </w:rPr>
     </w:lvl>
   </w:abstractNum>
-  <w:abstractNum w:abstractNumId="6" w15:restartNumberingAfterBreak="0">
+  <w:abstractNum w:abstractNumId="11" w15:restartNumberingAfterBreak="0">
     <w:nsid w:val="60CE0CD0"/>
     <w:multiLevelType w:val="hybridMultilevel"/>
     <w:tmpl w:val="7A0A3798"/>
@@ -4471,7 +4095,7 @@
       </w:rPr>
     </w:lvl>
   </w:abstractNum>
-  <w:abstractNum w:abstractNumId="7" w15:restartNumberingAfterBreak="0">
+  <w:abstractNum w:abstractNumId="12" w15:restartNumberingAfterBreak="0">
     <w:nsid w:val="70873A8B"/>
     <w:multiLevelType w:val="hybridMultilevel"/>
     <w:tmpl w:val="3E4E9048"/>
@@ -4585,28 +4209,43 @@
     </w:lvl>
   </w:abstractNum>
   <w:num w:numId="1" w16cid:durableId="1271010991">
+    <w:abstractNumId w:val="1"/>
+  </w:num>
+  <w:num w:numId="2" w16cid:durableId="2084058374">
+    <w:abstractNumId w:val="9"/>
+  </w:num>
+  <w:num w:numId="3" w16cid:durableId="1359623322">
+    <w:abstractNumId w:val="2"/>
+  </w:num>
+  <w:num w:numId="4" w16cid:durableId="509178758">
+    <w:abstractNumId w:val="10"/>
+  </w:num>
+  <w:num w:numId="5" w16cid:durableId="1724786805">
+    <w:abstractNumId w:val="4"/>
+  </w:num>
+  <w:num w:numId="6" w16cid:durableId="1410345797">
+    <w:abstractNumId w:val="11"/>
+  </w:num>
+  <w:num w:numId="7" w16cid:durableId="1186363864">
+    <w:abstractNumId w:val="12"/>
+  </w:num>
+  <w:num w:numId="8" w16cid:durableId="990908627">
+    <w:abstractNumId w:val="8"/>
+  </w:num>
+  <w:num w:numId="9" w16cid:durableId="1450978643">
     <w:abstractNumId w:val="0"/>
   </w:num>
-  <w:num w:numId="2" w16cid:durableId="2084058374">
-    <w:abstractNumId w:val="4"/>
+  <w:num w:numId="10" w16cid:durableId="1875120083">
+    <w:abstractNumId w:val="7"/>
   </w:num>
-  <w:num w:numId="3" w16cid:durableId="1359623322">
-    <w:abstractNumId w:val="1"/>
+  <w:num w:numId="11" w16cid:durableId="985546230">
+    <w:abstractNumId w:val="3"/>
   </w:num>
-  <w:num w:numId="4" w16cid:durableId="509178758">
+  <w:num w:numId="12" w16cid:durableId="1423837052">
     <w:abstractNumId w:val="5"/>
   </w:num>
-  <w:num w:numId="5" w16cid:durableId="1724786805">
-    <w:abstractNumId w:val="2"/>
-  </w:num>
-  <w:num w:numId="6" w16cid:durableId="1410345797">
+  <w:num w:numId="13" w16cid:durableId="1163819731">
     <w:abstractNumId w:val="6"/>
-  </w:num>
-  <w:num w:numId="7" w16cid:durableId="1186363864">
-    <w:abstractNumId w:val="7"/>
-  </w:num>
-  <w:num w:numId="8" w16cid:durableId="990908627">
-    <w:abstractNumId w:val="3"/>
   </w:num>
 </w:numbering>
 </file>
@@ -5209,7 +4848,6 @@
   <w:style w:type="character" w:default="1" w:styleId="DefaultParagraphFont">
     <w:name w:val="Default Paragraph Font"/>
     <w:uiPriority w:val="1"/>
-    <w:semiHidden/>
     <w:unhideWhenUsed/>
   </w:style>
   <w:style w:type="table" w:default="1" w:styleId="TableNormal">

</xml_diff>

<commit_message>
updated text color to RGB(59,62,66)
</commit_message>
<xml_diff>
--- a/Hemant.CV.docx
+++ b/Hemant.CV.docx
@@ -282,7 +282,7 @@
                       <w:rFonts w:ascii="Arial" w:hAnsi="Arial" w:cs="Arial"/>
                       <w:b/>
                       <w:bCs/>
-                      <w:color w:val="595C62"/>
+                      <w:color w:val="3B3E42"/>
                       <w:lang w:val="fr-FR"/>
                     </w:rPr>
                   </w:pPr>
@@ -313,6 +313,7 @@
               <w:spacing w:after="0" w:line="240" w:lineRule="auto"/>
               <w:rPr>
                 <w:rFonts w:ascii="Arial" w:hAnsi="Arial" w:cs="Arial"/>
+                <w:color w:val="3B3E42"/>
                 <w:lang w:val="fr-FR"/>
               </w:rPr>
             </w:pPr>
@@ -506,6 +507,7 @@
               <w:spacing w:after="0" w:line="240" w:lineRule="auto"/>
               <w:rPr>
                 <w:rFonts w:ascii="Arial" w:hAnsi="Arial" w:cs="Arial"/>
+                <w:color w:val="3B3E42"/>
                 <w:lang w:val="fr-FR"/>
               </w:rPr>
             </w:pPr>
@@ -523,6 +525,7 @@
               <w:spacing w:after="0" w:line="240" w:lineRule="auto"/>
               <w:rPr>
                 <w:rFonts w:ascii="Arial" w:hAnsi="Arial" w:cs="Arial"/>
+                <w:color w:val="3B3E42"/>
               </w:rPr>
             </w:pPr>
           </w:p>
@@ -531,6 +534,7 @@
               <w:spacing w:after="0" w:line="240" w:lineRule="auto"/>
               <w:rPr>
                 <w:rFonts w:ascii="Arial" w:hAnsi="Arial" w:cs="Arial"/>
+                <w:color w:val="3B3E42"/>
               </w:rPr>
             </w:pPr>
           </w:p>
@@ -733,6 +737,7 @@
               <w:spacing w:after="0" w:line="240" w:lineRule="auto"/>
               <w:rPr>
                 <w:rFonts w:ascii="Arial" w:hAnsi="Arial" w:cs="Arial"/>
+                <w:color w:val="3B3E42"/>
               </w:rPr>
             </w:pPr>
           </w:p>
@@ -768,6 +773,7 @@
               <w:spacing w:after="0" w:line="240" w:lineRule="auto"/>
               <w:rPr>
                 <w:rFonts w:ascii="Arial" w:hAnsi="Arial" w:cs="Arial"/>
+                <w:color w:val="3B3E42"/>
               </w:rPr>
             </w:pPr>
           </w:p>
@@ -841,6 +847,7 @@
                       <w:rFonts w:ascii="Arial" w:hAnsi="Arial" w:cs="Arial"/>
                       <w:b/>
                       <w:bCs/>
+                      <w:color w:val="3B3E42"/>
                     </w:rPr>
                   </w:pPr>
                   <w:r>
@@ -848,6 +855,7 @@
                       <w:rFonts w:ascii="Arial" w:hAnsi="Arial" w:cs="Arial"/>
                       <w:b/>
                       <w:bCs/>
+                      <w:color w:val="3B3E42"/>
                     </w:rPr>
                     <w:t xml:space="preserve">Senior Software Engineer </w:t>
                   </w:r>
@@ -856,6 +864,7 @@
                       <w:rFonts w:ascii="Arial" w:hAnsi="Arial" w:cs="Arial"/>
                       <w:b/>
                       <w:bCs/>
+                      <w:color w:val="3B3E42"/>
                     </w:rPr>
                     <w:t>|</w:t>
                   </w:r>
@@ -864,6 +873,7 @@
                       <w:rFonts w:ascii="Arial" w:hAnsi="Arial" w:cs="Arial"/>
                       <w:b/>
                       <w:bCs/>
+                      <w:color w:val="3B3E42"/>
                     </w:rPr>
                     <w:t xml:space="preserve"> Advertise.com, Hyderabad</w:t>
                   </w:r>
@@ -872,6 +882,7 @@
                       <w:rFonts w:ascii="Arial" w:hAnsi="Arial" w:cs="Arial"/>
                       <w:b/>
                       <w:bCs/>
+                      <w:color w:val="3B3E42"/>
                     </w:rPr>
                     <w:t xml:space="preserve"> </w:t>
                   </w:r>
@@ -950,7 +961,7 @@
                       <w:sz w:val="16"/>
                       <w:szCs w:val="16"/>
                     </w:rPr>
-                    <w:t xml:space="preserve">2023 &amp; </w:t>
+                    <w:t>2023 &amp; April, 2018</w:t>
                   </w:r>
                   <w:r>
                     <w:rPr>
@@ -961,7 +972,7 @@
                       <w:sz w:val="16"/>
                       <w:szCs w:val="16"/>
                     </w:rPr>
-                    <w:t>April, 2018</w:t>
+                    <w:t xml:space="preserve"> - </w:t>
                   </w:r>
                   <w:r>
                     <w:rPr>
@@ -972,29 +983,7 @@
                       <w:sz w:val="16"/>
                       <w:szCs w:val="16"/>
                     </w:rPr>
-                    <w:t xml:space="preserve"> - </w:t>
-                  </w:r>
-                  <w:r>
-                    <w:rPr>
-                      <w:rFonts w:ascii="Arial" w:hAnsi="Arial" w:cs="Arial"/>
-                      <w:b/>
-                      <w:bCs/>
-                      <w:color w:val="3B3E42"/>
-                      <w:sz w:val="16"/>
-                      <w:szCs w:val="16"/>
-                    </w:rPr>
-                    <w:t>Nov., 2019</w:t>
-                  </w:r>
-                  <w:r>
-                    <w:rPr>
-                      <w:rFonts w:ascii="Arial" w:hAnsi="Arial" w:cs="Arial"/>
-                      <w:b/>
-                      <w:bCs/>
-                      <w:color w:val="3B3E42"/>
-                      <w:sz w:val="16"/>
-                      <w:szCs w:val="16"/>
-                    </w:rPr>
-                    <w:t>)</w:t>
+                    <w:t>Nov., 2019)</w:t>
                   </w:r>
                 </w:p>
                 <w:p>
@@ -1009,17 +998,20 @@
                     <w:jc w:val="left"/>
                     <w:rPr>
                       <w:rFonts w:ascii="Arial" w:hAnsi="Arial" w:cs="Arial"/>
+                      <w:color w:val="3B3E42"/>
                     </w:rPr>
                   </w:pPr>
                   <w:r>
                     <w:rPr>
                       <w:rFonts w:ascii="Arial" w:hAnsi="Arial" w:cs="Arial"/>
+                      <w:color w:val="3B3E42"/>
                     </w:rPr>
                     <w:t>B2B product company</w:t>
                   </w:r>
                   <w:r>
                     <w:rPr>
                       <w:rFonts w:ascii="Arial" w:hAnsi="Arial" w:cs="Arial"/>
+                      <w:color w:val="3B3E42"/>
                     </w:rPr>
                     <w:t>.</w:t>
                   </w:r>
@@ -1036,11 +1028,13 @@
                     <w:jc w:val="left"/>
                     <w:rPr>
                       <w:rFonts w:ascii="Arial" w:hAnsi="Arial" w:cs="Arial"/>
+                      <w:color w:val="3B3E42"/>
                     </w:rPr>
                   </w:pPr>
                   <w:r>
                     <w:rPr>
                       <w:rFonts w:ascii="Arial" w:hAnsi="Arial" w:cs="Arial"/>
+                      <w:color w:val="3B3E42"/>
                     </w:rPr>
                     <w:t>Responsible for managing their browser extension and other products.</w:t>
                   </w:r>
@@ -1051,6 +1045,7 @@
                     <w:jc w:val="left"/>
                     <w:rPr>
                       <w:rFonts w:ascii="Arial" w:hAnsi="Arial" w:cs="Arial"/>
+                      <w:color w:val="3B3E42"/>
                     </w:rPr>
                   </w:pPr>
                 </w:p>
@@ -1063,6 +1058,7 @@
                       <w:rFonts w:ascii="Arial" w:hAnsi="Arial" w:cs="Arial"/>
                       <w:b/>
                       <w:bCs/>
+                      <w:color w:val="3B3E42"/>
                     </w:rPr>
                   </w:pPr>
                   <w:r>
@@ -1070,6 +1066,7 @@
                       <w:rFonts w:ascii="Arial" w:hAnsi="Arial" w:cs="Arial"/>
                       <w:b/>
                       <w:bCs/>
+                      <w:color w:val="3B3E42"/>
                     </w:rPr>
                     <w:t xml:space="preserve">Senior Software Engineer </w:t>
                   </w:r>
@@ -1078,6 +1075,7 @@
                       <w:rFonts w:ascii="Arial" w:hAnsi="Arial" w:cs="Arial"/>
                       <w:b/>
                       <w:bCs/>
+                      <w:color w:val="3B3E42"/>
                     </w:rPr>
                     <w:t>|</w:t>
                   </w:r>
@@ -1086,30 +1084,16 @@
                       <w:rFonts w:ascii="Arial" w:hAnsi="Arial" w:cs="Arial"/>
                       <w:b/>
                       <w:bCs/>
-                    </w:rPr>
-                    <w:t xml:space="preserve"> </w:t>
-                  </w:r>
-                  <w:r>
-                    <w:rPr>
-                      <w:rFonts w:ascii="Arial" w:hAnsi="Arial" w:cs="Arial"/>
-                      <w:b/>
-                      <w:bCs/>
-                    </w:rPr>
-                    <w:t>ILANTUS Technologies</w:t>
-                  </w:r>
-                  <w:r>
-                    <w:rPr>
-                      <w:rFonts w:ascii="Arial" w:hAnsi="Arial" w:cs="Arial"/>
-                      <w:b/>
-                      <w:bCs/>
-                    </w:rPr>
-                    <w:t>, Bangalore</w:t>
-                  </w:r>
-                  <w:r>
-                    <w:rPr>
-                      <w:rFonts w:ascii="Arial" w:hAnsi="Arial" w:cs="Arial"/>
-                      <w:b/>
-                      <w:bCs/>
+                      <w:color w:val="3B3E42"/>
+                    </w:rPr>
+                    <w:t xml:space="preserve"> ILANTUS Technologies, Bangalore</w:t>
+                  </w:r>
+                  <w:r>
+                    <w:rPr>
+                      <w:rFonts w:ascii="Arial" w:hAnsi="Arial" w:cs="Arial"/>
+                      <w:b/>
+                      <w:bCs/>
+                      <w:color w:val="3B3E42"/>
                     </w:rPr>
                     <w:t xml:space="preserve"> </w:t>
                   </w:r>
@@ -1159,31 +1143,22 @@
                     <w:jc w:val="left"/>
                     <w:rPr>
                       <w:rFonts w:ascii="Arial" w:hAnsi="Arial" w:cs="Arial"/>
+                      <w:color w:val="3B3E42"/>
                     </w:rPr>
                   </w:pPr>
                   <w:r>
                     <w:rPr>
                       <w:rFonts w:ascii="Arial" w:hAnsi="Arial" w:cs="Arial"/>
+                      <w:color w:val="3B3E42"/>
                     </w:rPr>
                     <w:t xml:space="preserve">B2B product company </w:t>
                   </w:r>
                   <w:r>
                     <w:rPr>
                       <w:rFonts w:ascii="Arial" w:hAnsi="Arial" w:cs="Arial"/>
-                    </w:rPr>
-                    <w:t xml:space="preserve">in </w:t>
-                  </w:r>
-                  <w:r>
-                    <w:rPr>
-                      <w:rFonts w:ascii="Arial" w:hAnsi="Arial" w:cs="Arial"/>
-                    </w:rPr>
-                    <w:t>Identity &amp; Access Management</w:t>
-                  </w:r>
-                  <w:r>
-                    <w:rPr>
-                      <w:rFonts w:ascii="Arial" w:hAnsi="Arial" w:cs="Arial"/>
-                    </w:rPr>
-                    <w:t xml:space="preserve"> domain.</w:t>
+                      <w:color w:val="3B3E42"/>
+                    </w:rPr>
+                    <w:t>in Identity &amp; Access Management domain.</w:t>
                   </w:r>
                 </w:p>
                 <w:p>
@@ -1198,19 +1173,15 @@
                     <w:jc w:val="left"/>
                     <w:rPr>
                       <w:rFonts w:ascii="Arial" w:hAnsi="Arial" w:cs="Arial"/>
+                      <w:color w:val="3B3E42"/>
                     </w:rPr>
                   </w:pPr>
                   <w:r>
                     <w:rPr>
                       <w:rFonts w:ascii="Arial" w:hAnsi="Arial" w:cs="Arial"/>
-                    </w:rPr>
-                    <w:t>R</w:t>
-                  </w:r>
-                  <w:r>
-                    <w:rPr>
-                      <w:rFonts w:ascii="Arial" w:hAnsi="Arial" w:cs="Arial"/>
-                    </w:rPr>
-                    <w:t>esponsible for developing and managing the browser extension for Firefox and Google Chrome.</w:t>
+                      <w:color w:val="3B3E42"/>
+                    </w:rPr>
+                    <w:t>Responsible for developing and managing the browser extension for Firefox and Google Chrome.</w:t>
                   </w:r>
                 </w:p>
                 <w:p>
@@ -1225,11 +1196,13 @@
                     <w:jc w:val="left"/>
                     <w:rPr>
                       <w:rFonts w:ascii="Arial" w:hAnsi="Arial" w:cs="Arial"/>
+                      <w:color w:val="3B3E42"/>
                     </w:rPr>
                   </w:pPr>
                   <w:r>
                     <w:rPr>
                       <w:rFonts w:ascii="Arial" w:hAnsi="Arial" w:cs="Arial"/>
+                      <w:color w:val="3B3E42"/>
                     </w:rPr>
                     <w:t>Introduced Thick Client SSO which helped company getting their biggest client. Company now holds patent for it.</w:t>
                   </w:r>
@@ -1240,6 +1213,7 @@
                     <w:jc w:val="left"/>
                     <w:rPr>
                       <w:rFonts w:ascii="Arial" w:hAnsi="Arial" w:cs="Arial"/>
+                      <w:color w:val="3B3E42"/>
                     </w:rPr>
                   </w:pPr>
                 </w:p>
@@ -1252,6 +1226,7 @@
                       <w:rFonts w:ascii="Arial" w:hAnsi="Arial" w:cs="Arial"/>
                       <w:b/>
                       <w:bCs/>
+                      <w:color w:val="3B3E42"/>
                     </w:rPr>
                   </w:pPr>
                   <w:r>
@@ -1259,6 +1234,7 @@
                       <w:rFonts w:ascii="Arial" w:hAnsi="Arial" w:cs="Arial"/>
                       <w:b/>
                       <w:bCs/>
+                      <w:color w:val="3B3E42"/>
                     </w:rPr>
                     <w:t xml:space="preserve">Software Developer </w:t>
                   </w:r>
@@ -1267,6 +1243,7 @@
                       <w:rFonts w:ascii="Arial" w:hAnsi="Arial" w:cs="Arial"/>
                       <w:b/>
                       <w:bCs/>
+                      <w:color w:val="3B3E42"/>
                     </w:rPr>
                     <w:t xml:space="preserve">| </w:t>
                   </w:r>
@@ -1275,6 +1252,7 @@
                       <w:rFonts w:ascii="Arial" w:hAnsi="Arial" w:cs="Arial"/>
                       <w:b/>
                       <w:bCs/>
+                      <w:color w:val="3B3E42"/>
                     </w:rPr>
                     <w:t>QScript</w:t>
                   </w:r>
@@ -1283,6 +1261,7 @@
                       <w:rFonts w:ascii="Arial" w:hAnsi="Arial" w:cs="Arial"/>
                       <w:b/>
                       <w:bCs/>
+                      <w:color w:val="3B3E42"/>
                     </w:rPr>
                     <w:t>, Ahmedabad</w:t>
                   </w:r>
@@ -1291,6 +1270,7 @@
                       <w:rFonts w:ascii="Arial" w:hAnsi="Arial" w:cs="Arial"/>
                       <w:b/>
                       <w:bCs/>
+                      <w:color w:val="3B3E42"/>
                     </w:rPr>
                     <w:t xml:space="preserve"> </w:t>
                   </w:r>
@@ -1340,11 +1320,13 @@
                     <w:jc w:val="left"/>
                     <w:rPr>
                       <w:rFonts w:ascii="Arial" w:hAnsi="Arial" w:cs="Arial"/>
+                      <w:color w:val="3B3E42"/>
                     </w:rPr>
                   </w:pPr>
                   <w:r>
                     <w:rPr>
                       <w:rFonts w:ascii="Arial" w:hAnsi="Arial" w:cs="Arial"/>
+                      <w:color w:val="3B3E42"/>
                     </w:rPr>
                     <w:t>Early stage B2B product startup in Market Research domain.</w:t>
                   </w:r>
@@ -1361,11 +1343,13 @@
                     <w:jc w:val="left"/>
                     <w:rPr>
                       <w:rFonts w:ascii="Arial" w:hAnsi="Arial" w:cs="Arial"/>
+                      <w:color w:val="3B3E42"/>
                     </w:rPr>
                   </w:pPr>
                   <w:r>
                     <w:rPr>
                       <w:rFonts w:ascii="Arial" w:hAnsi="Arial" w:cs="Arial"/>
+                      <w:color w:val="3B3E42"/>
                     </w:rPr>
                     <w:t>Responsible for the development of PhoneGap app and other multiple tasks.</w:t>
                   </w:r>
@@ -1382,39 +1366,31 @@
                     <w:jc w:val="left"/>
                     <w:rPr>
                       <w:rFonts w:ascii="Arial" w:hAnsi="Arial" w:cs="Arial"/>
+                      <w:color w:val="3B3E42"/>
                     </w:rPr>
                   </w:pPr>
                   <w:r>
                     <w:rPr>
                       <w:rFonts w:ascii="Arial" w:hAnsi="Arial" w:cs="Arial"/>
-                    </w:rPr>
-                    <w:t>I</w:t>
-                  </w:r>
-                  <w:r>
-                    <w:rPr>
-                      <w:rFonts w:ascii="Arial" w:hAnsi="Arial" w:cs="Arial"/>
-                    </w:rPr>
-                    <w:t xml:space="preserve">ncubated from </w:t>
-                  </w:r>
-                  <w:r>
-                    <w:rPr>
-                      <w:rFonts w:ascii="Arial" w:hAnsi="Arial" w:cs="Arial"/>
-                      <w:b/>
-                      <w:bCs/>
+                      <w:color w:val="3B3E42"/>
+                    </w:rPr>
+                    <w:t xml:space="preserve">Incubated from </w:t>
+                  </w:r>
+                  <w:r>
+                    <w:rPr>
+                      <w:rFonts w:ascii="Arial" w:hAnsi="Arial" w:cs="Arial"/>
+                      <w:b/>
+                      <w:bCs/>
+                      <w:color w:val="3B3E42"/>
                     </w:rPr>
                     <w:t>iAccelerator, CIIE, IIM Ahmedabad</w:t>
                   </w:r>
                   <w:r>
                     <w:rPr>
                       <w:rFonts w:ascii="Arial" w:hAnsi="Arial" w:cs="Arial"/>
-                    </w:rPr>
-                    <w:t xml:space="preserve"> (2013 batch)</w:t>
-                  </w:r>
-                  <w:r>
-                    <w:rPr>
-                      <w:rFonts w:ascii="Arial" w:hAnsi="Arial" w:cs="Arial"/>
-                    </w:rPr>
-                    <w:t>.</w:t>
+                      <w:color w:val="3B3E42"/>
+                    </w:rPr>
+                    <w:t xml:space="preserve"> (2013 batch).</w:t>
                   </w:r>
                 </w:p>
                 <w:p>
@@ -1429,68 +1405,57 @@
                     <w:jc w:val="left"/>
                     <w:rPr>
                       <w:rFonts w:ascii="Arial" w:hAnsi="Arial" w:cs="Arial"/>
+                      <w:color w:val="3B3E42"/>
                     </w:rPr>
                   </w:pPr>
                   <w:r>
                     <w:rPr>
                       <w:rFonts w:ascii="Arial" w:hAnsi="Arial" w:cs="Arial"/>
-                    </w:rPr>
-                    <w:t xml:space="preserve">Helped </w:t>
-                  </w:r>
-                  <w:r>
-                    <w:rPr>
-                      <w:rFonts w:ascii="Arial" w:hAnsi="Arial" w:cs="Arial"/>
-                    </w:rPr>
-                    <w:t xml:space="preserve">in the maintenance </w:t>
-                  </w:r>
-                  <w:r>
-                    <w:rPr>
-                      <w:rFonts w:ascii="Arial" w:hAnsi="Arial" w:cs="Arial"/>
+                      <w:color w:val="3B3E42"/>
+                    </w:rPr>
+                    <w:t xml:space="preserve">Helped in the maintenance </w:t>
+                  </w:r>
+                  <w:r>
+                    <w:rPr>
+                      <w:rFonts w:ascii="Arial" w:hAnsi="Arial" w:cs="Arial"/>
+                      <w:color w:val="3B3E42"/>
                     </w:rPr>
                     <w:t xml:space="preserve">&amp; development </w:t>
                   </w:r>
                   <w:r>
                     <w:rPr>
                       <w:rFonts w:ascii="Arial" w:hAnsi="Arial" w:cs="Arial"/>
-                    </w:rPr>
-                    <w:t>of</w:t>
-                  </w:r>
-                  <w:r>
-                    <w:rPr>
-                      <w:rFonts w:ascii="Arial" w:hAnsi="Arial" w:cs="Arial"/>
-                    </w:rPr>
-                    <w:t xml:space="preserve"> </w:t>
-                  </w:r>
-                  <w:r>
-                    <w:rPr>
-                      <w:rFonts w:ascii="Arial" w:hAnsi="Arial" w:cs="Arial"/>
+                      <w:color w:val="3B3E42"/>
+                    </w:rPr>
+                    <w:t xml:space="preserve">of </w:t>
+                  </w:r>
+                  <w:r>
+                    <w:rPr>
+                      <w:rFonts w:ascii="Arial" w:hAnsi="Arial" w:cs="Arial"/>
+                      <w:color w:val="3B3E42"/>
                     </w:rPr>
                     <w:t xml:space="preserve">the </w:t>
                   </w:r>
                   <w:r>
                     <w:rPr>
                       <w:rFonts w:ascii="Arial" w:hAnsi="Arial" w:cs="Arial"/>
+                      <w:color w:val="3B3E42"/>
                     </w:rPr>
                     <w:t xml:space="preserve">QScript </w:t>
                   </w:r>
                   <w:r>
                     <w:rPr>
                       <w:rFonts w:ascii="Arial" w:hAnsi="Arial" w:cs="Arial"/>
+                      <w:color w:val="3B3E42"/>
                     </w:rPr>
                     <w:t>c</w:t>
                   </w:r>
                   <w:r>
                     <w:rPr>
                       <w:rFonts w:ascii="Arial" w:hAnsi="Arial" w:cs="Arial"/>
-                    </w:rPr>
-                    <w:t xml:space="preserve">ompiler using </w:t>
-                  </w:r>
-                  <w:r>
-                    <w:rPr>
-                      <w:rFonts w:ascii="Arial" w:hAnsi="Arial" w:cs="Arial"/>
-                      <w:color w:val="3B3E42"/>
-                    </w:rPr>
-                    <w:t>Flex, Bison (</w:t>
+                      <w:color w:val="3B3E42"/>
+                    </w:rPr>
+                    <w:t>ompiler using Flex, Bison (</w:t>
                   </w:r>
                   <w:r>
                     <w:rPr>
@@ -1524,6 +1489,7 @@
                       <w:rFonts w:ascii="Arial" w:hAnsi="Arial" w:cs="Arial"/>
                       <w:b/>
                       <w:bCs/>
+                      <w:color w:val="3B3E42"/>
                     </w:rPr>
                   </w:pPr>
                 </w:p>
@@ -1546,6 +1512,7 @@
                       <w:rFonts w:ascii="Arial" w:hAnsi="Arial" w:cs="Arial"/>
                       <w:b/>
                       <w:bCs/>
+                      <w:color w:val="3B3E42"/>
                     </w:rPr>
                     <w:t xml:space="preserve">Firefox &amp; Chrome Extension developer </w:t>
                   </w:r>
@@ -1554,6 +1521,7 @@
                       <w:rFonts w:ascii="Arial" w:hAnsi="Arial" w:cs="Arial"/>
                       <w:b/>
                       <w:bCs/>
+                      <w:color w:val="3B3E42"/>
                     </w:rPr>
                     <w:t>|</w:t>
                   </w:r>
@@ -1562,6 +1530,7 @@
                       <w:rFonts w:ascii="Arial" w:hAnsi="Arial" w:cs="Arial"/>
                       <w:b/>
                       <w:bCs/>
+                      <w:color w:val="3B3E42"/>
                     </w:rPr>
                     <w:t xml:space="preserve"> </w:t>
                   </w:r>
@@ -1570,6 +1539,7 @@
                       <w:rFonts w:ascii="Arial" w:hAnsi="Arial" w:cs="Arial"/>
                       <w:b/>
                       <w:bCs/>
+                      <w:color w:val="3B3E42"/>
                     </w:rPr>
                     <w:t>*</w:t>
                   </w:r>
@@ -1578,6 +1548,7 @@
                       <w:rFonts w:ascii="Arial" w:hAnsi="Arial" w:cs="Arial"/>
                       <w:b/>
                       <w:bCs/>
+                      <w:color w:val="3B3E42"/>
                     </w:rPr>
                     <w:t xml:space="preserve"> </w:t>
                   </w:r>
@@ -1586,6 +1557,7 @@
                       <w:rFonts w:ascii="Arial" w:hAnsi="Arial" w:cs="Arial"/>
                       <w:b/>
                       <w:bCs/>
+                      <w:color w:val="3B3E42"/>
                     </w:rPr>
                     <w:t xml:space="preserve">Freelancer </w:t>
                   </w:r>
@@ -1598,29 +1570,7 @@
                       <w:sz w:val="16"/>
                       <w:szCs w:val="16"/>
                     </w:rPr>
-                    <w:t xml:space="preserve">(August, 2009 </w:t>
-                  </w:r>
-                  <w:r>
-                    <w:rPr>
-                      <w:rFonts w:ascii="Arial" w:hAnsi="Arial" w:cs="Arial"/>
-                      <w:b/>
-                      <w:bCs/>
-                      <w:color w:val="3B3E42"/>
-                      <w:sz w:val="16"/>
-                      <w:szCs w:val="16"/>
-                    </w:rPr>
-                    <w:t xml:space="preserve">- </w:t>
-                  </w:r>
-                  <w:r>
-                    <w:rPr>
-                      <w:rFonts w:ascii="Arial" w:hAnsi="Arial" w:cs="Arial"/>
-                      <w:b/>
-                      <w:bCs/>
-                      <w:color w:val="3B3E42"/>
-                      <w:sz w:val="16"/>
-                      <w:szCs w:val="16"/>
-                    </w:rPr>
-                    <w:t>Present)</w:t>
+                    <w:t>(August, 2009 - Present)</w:t>
                   </w:r>
                 </w:p>
                 <w:p>
@@ -1635,11 +1585,13 @@
                     <w:jc w:val="left"/>
                     <w:rPr>
                       <w:rFonts w:ascii="Arial" w:hAnsi="Arial" w:cs="Arial"/>
+                      <w:color w:val="3B3E42"/>
                     </w:rPr>
                   </w:pPr>
                   <w:r>
                     <w:rPr>
                       <w:rFonts w:ascii="Arial" w:hAnsi="Arial" w:cs="Arial"/>
+                      <w:color w:val="3B3E42"/>
                     </w:rPr>
                     <w:t>Successfully completed more than 50+ browser extension in the past 15+ years.</w:t>
                   </w:r>
@@ -1656,11 +1608,13 @@
                     <w:jc w:val="left"/>
                     <w:rPr>
                       <w:rFonts w:ascii="Arial" w:hAnsi="Arial" w:cs="Arial"/>
+                      <w:color w:val="3B3E42"/>
                     </w:rPr>
                   </w:pPr>
                   <w:r>
                     <w:rPr>
                       <w:rFonts w:ascii="Arial" w:hAnsi="Arial" w:cs="Arial"/>
+                      <w:color w:val="3B3E42"/>
                     </w:rPr>
                     <w:t>I was the ranked no. 1 freelancer in browser extension category for more than an year (this was the biggest freelancing website at the time).</w:t>
                   </w:r>
@@ -1677,19 +1631,15 @@
                     <w:jc w:val="left"/>
                     <w:rPr>
                       <w:rFonts w:ascii="Arial" w:hAnsi="Arial" w:cs="Arial"/>
+                      <w:color w:val="3B3E42"/>
                     </w:rPr>
                   </w:pPr>
                   <w:r>
                     <w:rPr>
                       <w:rFonts w:ascii="Arial" w:hAnsi="Arial" w:cs="Arial"/>
-                    </w:rPr>
-                    <w:t xml:space="preserve">Profile : </w:t>
-                  </w:r>
-                  <w:r>
-                    <w:rPr>
-                      <w:rFonts w:ascii="Arial" w:hAnsi="Arial" w:cs="Arial"/>
-                    </w:rPr>
-                    <w:t>https://www.freelancer.com/u/hemantonpc</w:t>
+                      <w:color w:val="3B3E42"/>
+                    </w:rPr>
+                    <w:t>Profile : https://www.freelancer.com/u/hemantonpc</w:t>
                   </w:r>
                 </w:p>
               </w:tc>
@@ -1700,6 +1650,7 @@
               <w:spacing w:after="0" w:line="240" w:lineRule="auto"/>
               <w:rPr>
                 <w:rFonts w:ascii="Arial" w:hAnsi="Arial" w:cs="Arial"/>
+                <w:color w:val="3B3E42"/>
               </w:rPr>
             </w:pPr>
           </w:p>
@@ -1708,6 +1659,7 @@
               <w:spacing w:after="0" w:line="240" w:lineRule="auto"/>
               <w:rPr>
                 <w:rFonts w:ascii="Arial" w:hAnsi="Arial" w:cs="Arial"/>
+                <w:color w:val="3B3E42"/>
               </w:rPr>
             </w:pPr>
           </w:p>
@@ -1791,13 +1743,13 @@
                     <w:spacing w:before="80" w:after="120" w:line="240" w:lineRule="auto"/>
                     <w:jc w:val="left"/>
                     <w:rPr>
-                      <w:color w:val="000000" w:themeColor="text1"/>
+                      <w:color w:val="3B3E42"/>
                     </w:rPr>
                   </w:pPr>
                   <w:r>
                     <w:rPr>
                       <w:rFonts w:ascii="Arial" w:eastAsia="Arial" w:hAnsi="Arial" w:cs="Arial"/>
-                      <w:color w:val="000000" w:themeColor="text1"/>
+                      <w:color w:val="3B3E42"/>
                     </w:rPr>
                     <w:t xml:space="preserve">Winner of </w:t>
                   </w:r>
@@ -1806,14 +1758,14 @@
                       <w:rFonts w:ascii="Arial" w:eastAsia="Arial" w:hAnsi="Arial" w:cs="Arial"/>
                       <w:b/>
                       <w:bCs/>
-                      <w:color w:val="000000" w:themeColor="text1"/>
+                      <w:color w:val="3B3E42"/>
                     </w:rPr>
                     <w:t>NASSCOM Weekend Ventures</w:t>
                   </w:r>
                   <w:r>
                     <w:rPr>
                       <w:rFonts w:ascii="Arial" w:eastAsia="Arial" w:hAnsi="Arial" w:cs="Arial"/>
-                      <w:color w:val="000000" w:themeColor="text1"/>
+                      <w:color w:val="3B3E42"/>
                     </w:rPr>
                     <w:t>, a 54 hrs. long Hackathon (Delhi, July 13).</w:t>
                   </w:r>
@@ -1828,13 +1780,13 @@
                     <w:spacing w:before="80" w:after="120" w:line="240" w:lineRule="auto"/>
                     <w:jc w:val="left"/>
                     <w:rPr>
-                      <w:color w:val="000000" w:themeColor="text1"/>
+                      <w:color w:val="3B3E42"/>
                     </w:rPr>
                   </w:pPr>
                   <w:r>
                     <w:rPr>
                       <w:rFonts w:ascii="Arial" w:eastAsia="Arial" w:hAnsi="Arial" w:cs="Arial"/>
-                      <w:color w:val="000000" w:themeColor="text1"/>
+                      <w:color w:val="3B3E42"/>
                     </w:rPr>
                     <w:t xml:space="preserve">Sparkle (Certificate of Appreciation for exceptional work in product development) – </w:t>
                   </w:r>
@@ -1843,7 +1795,7 @@
                       <w:rFonts w:ascii="Arial" w:eastAsia="Arial" w:hAnsi="Arial" w:cs="Arial"/>
                       <w:b/>
                       <w:bCs/>
-                      <w:color w:val="000000" w:themeColor="text1"/>
+                      <w:color w:val="3B3E42"/>
                     </w:rPr>
                     <w:t>Advertise.com</w:t>
                   </w:r>
@@ -1858,13 +1810,13 @@
                     <w:spacing w:before="80" w:after="120" w:line="240" w:lineRule="auto"/>
                     <w:jc w:val="left"/>
                     <w:rPr>
-                      <w:color w:val="000000" w:themeColor="text1"/>
+                      <w:color w:val="3B3E42"/>
                     </w:rPr>
                   </w:pPr>
                   <w:r>
                     <w:rPr>
                       <w:rFonts w:ascii="Arial" w:eastAsia="Arial" w:hAnsi="Arial" w:cs="Arial"/>
-                      <w:color w:val="000000" w:themeColor="text1"/>
+                      <w:color w:val="3B3E42"/>
                     </w:rPr>
                     <w:t xml:space="preserve">Developer Champion – </w:t>
                   </w:r>
@@ -1873,7 +1825,7 @@
                       <w:rFonts w:ascii="Arial" w:eastAsia="Arial" w:hAnsi="Arial" w:cs="Arial"/>
                       <w:b/>
                       <w:bCs/>
-                      <w:color w:val="000000" w:themeColor="text1"/>
+                      <w:color w:val="3B3E42"/>
                     </w:rPr>
                     <w:t>Ilantus Technologies Pvt. Ltd.</w:t>
                   </w:r>
@@ -1888,13 +1840,13 @@
                     <w:spacing w:before="80" w:after="120" w:line="240" w:lineRule="auto"/>
                     <w:jc w:val="left"/>
                     <w:rPr>
-                      <w:color w:val="000000" w:themeColor="text1"/>
+                      <w:color w:val="3B3E42"/>
                     </w:rPr>
                   </w:pPr>
                   <w:r>
                     <w:rPr>
                       <w:rFonts w:ascii="Arial" w:eastAsia="Arial" w:hAnsi="Arial" w:cs="Arial"/>
-                      <w:color w:val="000000" w:themeColor="text1"/>
+                      <w:color w:val="3B3E42"/>
                     </w:rPr>
                     <w:t>GATE 2011 Qualified.</w:t>
                   </w:r>
@@ -1909,34 +1861,34 @@
                     <w:spacing w:before="80" w:after="120" w:line="240" w:lineRule="auto"/>
                     <w:jc w:val="left"/>
                     <w:rPr>
-                      <w:color w:val="000000" w:themeColor="text1"/>
+                      <w:color w:val="3B3E42"/>
                     </w:rPr>
                   </w:pPr>
                   <w:r>
                     <w:rPr>
                       <w:rFonts w:ascii="Arial" w:eastAsia="Arial" w:hAnsi="Arial" w:cs="Arial"/>
-                      <w:color w:val="000000" w:themeColor="text1"/>
+                      <w:color w:val="3B3E42"/>
                     </w:rPr>
                     <w:t xml:space="preserve">Started an unregistered WordPress consulting shop </w:t>
                   </w:r>
                   <w:r>
                     <w:rPr>
                       <w:rFonts w:ascii="Arial" w:eastAsia="Arial" w:hAnsi="Arial" w:cs="Arial"/>
-                      <w:color w:val="000000" w:themeColor="text1"/>
+                      <w:color w:val="3B3E42"/>
                     </w:rPr>
                     <w:t xml:space="preserve">with a friend </w:t>
                   </w:r>
                   <w:r>
                     <w:rPr>
                       <w:rFonts w:ascii="Arial" w:eastAsia="Arial" w:hAnsi="Arial" w:cs="Arial"/>
-                      <w:color w:val="000000" w:themeColor="text1"/>
+                      <w:color w:val="3B3E42"/>
                     </w:rPr>
                     <w:t>during the 2</w:t>
                   </w:r>
                   <w:r>
                     <w:rPr>
                       <w:rFonts w:ascii="Arial" w:eastAsia="Arial" w:hAnsi="Arial" w:cs="Arial"/>
-                      <w:color w:val="000000" w:themeColor="text1"/>
+                      <w:color w:val="3B3E42"/>
                       <w:vertAlign w:val="superscript"/>
                     </w:rPr>
                     <w:t>nd</w:t>
@@ -1944,7 +1896,7 @@
                   <w:r>
                     <w:rPr>
                       <w:rFonts w:ascii="Arial" w:eastAsia="Arial" w:hAnsi="Arial" w:cs="Arial"/>
-                      <w:color w:val="000000" w:themeColor="text1"/>
+                      <w:color w:val="3B3E42"/>
                     </w:rPr>
                     <w:t xml:space="preserve"> year of graduation.</w:t>
                   </w:r>
@@ -1959,13 +1911,13 @@
                     <w:spacing w:before="80" w:after="120" w:line="240" w:lineRule="auto"/>
                     <w:jc w:val="left"/>
                     <w:rPr>
-                      <w:color w:val="000000" w:themeColor="text1"/>
+                      <w:color w:val="3B3E42"/>
                     </w:rPr>
                   </w:pPr>
                   <w:r>
                     <w:rPr>
                       <w:rFonts w:ascii="Arial" w:eastAsia="Arial" w:hAnsi="Arial" w:cs="Arial"/>
-                      <w:color w:val="000000" w:themeColor="text1"/>
+                      <w:color w:val="3B3E42"/>
                     </w:rPr>
                     <w:t>Built a CMS from scratch in ASP.Net for my college website as my graduation project.</w:t>
                   </w:r>
@@ -1980,13 +1932,13 @@
                     <w:spacing w:before="80" w:after="120" w:line="240" w:lineRule="auto"/>
                     <w:jc w:val="left"/>
                     <w:rPr>
-                      <w:color w:val="000000" w:themeColor="text1"/>
+                      <w:color w:val="3B3E42"/>
                     </w:rPr>
                   </w:pPr>
                   <w:r>
                     <w:rPr>
                       <w:rFonts w:ascii="Arial" w:eastAsia="Arial" w:hAnsi="Arial" w:cs="Arial"/>
-                      <w:color w:val="000000" w:themeColor="text1"/>
+                      <w:color w:val="3B3E42"/>
                     </w:rPr>
                     <w:t xml:space="preserve">Was the </w:t>
                   </w:r>
@@ -1995,23 +1947,16 @@
                       <w:rFonts w:ascii="Arial" w:eastAsia="Arial" w:hAnsi="Arial" w:cs="Arial"/>
                       <w:b/>
                       <w:bCs/>
-                      <w:color w:val="000000" w:themeColor="text1"/>
+                      <w:color w:val="3B3E42"/>
                     </w:rPr>
                     <w:t>top ranked freelancer</w:t>
                   </w:r>
                   <w:r>
                     <w:rPr>
                       <w:rFonts w:ascii="Arial" w:eastAsia="Arial" w:hAnsi="Arial" w:cs="Arial"/>
-                      <w:color w:val="000000" w:themeColor="text1"/>
-                    </w:rPr>
-                    <w:t xml:space="preserve"> in browser extension category for more than an year</w:t>
-                  </w:r>
-                  <w:r>
-                    <w:rPr>
-                      <w:rFonts w:ascii="Arial" w:eastAsia="Arial" w:hAnsi="Arial" w:cs="Arial"/>
-                      <w:color w:val="000000" w:themeColor="text1"/>
-                    </w:rPr>
-                    <w:t>.</w:t>
+                      <w:color w:val="3B3E42"/>
+                    </w:rPr>
+                    <w:t xml:space="preserve"> in browser extension category for more than an year.</w:t>
                   </w:r>
                 </w:p>
                 <w:p>
@@ -2024,13 +1969,13 @@
                     <w:spacing w:before="80" w:after="120" w:line="240" w:lineRule="auto"/>
                     <w:jc w:val="left"/>
                     <w:rPr>
-                      <w:color w:val="000000" w:themeColor="text1"/>
+                      <w:color w:val="3B3E42"/>
                     </w:rPr>
                   </w:pPr>
                   <w:r>
                     <w:rPr>
                       <w:rFonts w:ascii="Arial" w:eastAsia="Arial" w:hAnsi="Arial" w:cs="Arial"/>
-                      <w:color w:val="000000" w:themeColor="text1"/>
+                      <w:color w:val="3B3E42"/>
                     </w:rPr>
                     <w:t xml:space="preserve">Machine Learning by Stanford University on </w:t>
                   </w:r>
@@ -2039,14 +1984,14 @@
                       <w:rFonts w:ascii="Arial" w:eastAsia="Arial" w:hAnsi="Arial" w:cs="Arial"/>
                       <w:b/>
                       <w:bCs/>
-                      <w:color w:val="000000" w:themeColor="text1"/>
+                      <w:color w:val="3B3E42"/>
                     </w:rPr>
                     <w:t>Coursera</w:t>
                   </w:r>
                   <w:r>
                     <w:rPr>
                       <w:rFonts w:ascii="Arial" w:eastAsia="Arial" w:hAnsi="Arial" w:cs="Arial"/>
-                      <w:color w:val="000000" w:themeColor="text1"/>
+                      <w:color w:val="3B3E42"/>
                     </w:rPr>
                     <w:t xml:space="preserve"> (</w:t>
                   </w:r>
@@ -2055,14 +2000,14 @@
                       <w:rFonts w:ascii="Arial" w:eastAsia="Arial" w:hAnsi="Arial" w:cs="Arial"/>
                       <w:i/>
                       <w:iCs/>
-                      <w:color w:val="000000" w:themeColor="text1"/>
+                      <w:color w:val="3B3E42"/>
                     </w:rPr>
                     <w:t>verified</w:t>
                   </w:r>
                   <w:r>
                     <w:rPr>
                       <w:rFonts w:ascii="Arial" w:eastAsia="Arial" w:hAnsi="Arial" w:cs="Arial"/>
-                      <w:color w:val="000000" w:themeColor="text1"/>
+                      <w:color w:val="3B3E42"/>
                     </w:rPr>
                     <w:t>).</w:t>
                   </w:r>
@@ -2077,13 +2022,13 @@
                     <w:spacing w:before="80" w:after="120" w:line="240" w:lineRule="auto"/>
                     <w:jc w:val="left"/>
                     <w:rPr>
-                      <w:color w:val="000000" w:themeColor="text1"/>
+                      <w:color w:val="3B3E42"/>
                     </w:rPr>
                   </w:pPr>
                   <w:r>
                     <w:rPr>
                       <w:rFonts w:ascii="Arial" w:eastAsia="Arial" w:hAnsi="Arial" w:cs="Arial"/>
-                      <w:color w:val="000000" w:themeColor="text1"/>
+                      <w:color w:val="3B3E42"/>
                     </w:rPr>
                     <w:t xml:space="preserve">Getting Started with AWS Machine Learning by AWS on </w:t>
                   </w:r>
@@ -2092,14 +2037,14 @@
                       <w:rFonts w:ascii="Arial" w:eastAsia="Arial" w:hAnsi="Arial" w:cs="Arial"/>
                       <w:b/>
                       <w:bCs/>
-                      <w:color w:val="000000" w:themeColor="text1"/>
+                      <w:color w:val="3B3E42"/>
                     </w:rPr>
                     <w:t>Coursera</w:t>
                   </w:r>
                   <w:r>
                     <w:rPr>
                       <w:rFonts w:ascii="Arial" w:eastAsia="Arial" w:hAnsi="Arial" w:cs="Arial"/>
-                      <w:color w:val="000000" w:themeColor="text1"/>
+                      <w:color w:val="3B3E42"/>
                     </w:rPr>
                     <w:t xml:space="preserve"> (</w:t>
                   </w:r>
@@ -2108,14 +2053,14 @@
                       <w:rFonts w:ascii="Arial" w:eastAsia="Arial" w:hAnsi="Arial" w:cs="Arial"/>
                       <w:i/>
                       <w:iCs/>
-                      <w:color w:val="000000" w:themeColor="text1"/>
+                      <w:color w:val="3B3E42"/>
                     </w:rPr>
                     <w:t>verified</w:t>
                   </w:r>
                   <w:r>
                     <w:rPr>
                       <w:rFonts w:ascii="Arial" w:eastAsia="Arial" w:hAnsi="Arial" w:cs="Arial"/>
-                      <w:color w:val="000000" w:themeColor="text1"/>
+                      <w:color w:val="3B3E42"/>
                     </w:rPr>
                     <w:t>).</w:t>
                   </w:r>
@@ -2128,6 +2073,7 @@
               <w:spacing w:after="0" w:line="240" w:lineRule="auto"/>
               <w:rPr>
                 <w:rFonts w:ascii="Arial" w:hAnsi="Arial" w:cs="Arial"/>
+                <w:color w:val="3B3E42"/>
               </w:rPr>
             </w:pPr>
           </w:p>
@@ -2236,34 +2182,7 @@
                             <w:bCs/>
                             <w:color w:val="3B3E42"/>
                           </w:rPr>
-                          <w:t>20</w:t>
-                        </w:r>
-                        <w:r>
-                          <w:rPr>
-                            <w:rFonts w:ascii="Arial" w:hAnsi="Arial" w:cs="Arial"/>
-                            <w:b/>
-                            <w:bCs/>
-                            <w:color w:val="3B3E42"/>
-                          </w:rPr>
-                          <w:t>11</w:t>
-                        </w:r>
-                        <w:r>
-                          <w:rPr>
-                            <w:rFonts w:ascii="Arial" w:hAnsi="Arial" w:cs="Arial"/>
-                            <w:b/>
-                            <w:bCs/>
-                            <w:color w:val="3B3E42"/>
-                          </w:rPr>
-                          <w:t xml:space="preserve"> to 201</w:t>
-                        </w:r>
-                        <w:r>
-                          <w:rPr>
-                            <w:rFonts w:ascii="Arial" w:hAnsi="Arial" w:cs="Arial"/>
-                            <w:b/>
-                            <w:bCs/>
-                            <w:color w:val="3B3E42"/>
-                          </w:rPr>
-                          <w:t>3</w:t>
+                          <w:t>2011 to 2013</w:t>
                         </w:r>
                       </w:p>
                     </w:tc>
@@ -2288,16 +2207,7 @@
                             <w:bCs/>
                             <w:color w:val="3B3E42"/>
                           </w:rPr>
-                          <w:t>M</w:t>
-                        </w:r>
-                        <w:r>
-                          <w:rPr>
-                            <w:rFonts w:ascii="Arial" w:hAnsi="Arial" w:cs="Arial"/>
-                            <w:b/>
-                            <w:bCs/>
-                            <w:color w:val="3B3E42"/>
-                          </w:rPr>
-                          <w:t>.Tech in Computer Science &amp; Engineering</w:t>
+                          <w:t>M.Tech in Computer Science &amp; Engineering</w:t>
                         </w:r>
                       </w:p>
                       <w:p>
@@ -2572,6 +2482,7 @@
                       <w:rFonts w:ascii="Arial" w:hAnsi="Arial" w:cs="Arial"/>
                       <w:b/>
                       <w:bCs/>
+                      <w:color w:val="3B3E42"/>
                     </w:rPr>
                   </w:pPr>
                 </w:p>
@@ -2583,6 +2494,7 @@
               <w:spacing w:after="0" w:line="240" w:lineRule="auto"/>
               <w:rPr>
                 <w:rFonts w:ascii="Arial" w:hAnsi="Arial" w:cs="Arial"/>
+                <w:color w:val="3B3E42"/>
               </w:rPr>
             </w:pPr>
           </w:p>
@@ -2602,6 +2514,7 @@
               <w:spacing w:after="0" w:line="240" w:lineRule="auto"/>
               <w:rPr>
                 <w:rFonts w:ascii="Arial" w:hAnsi="Arial" w:cs="Arial"/>
+                <w:color w:val="3B3E42"/>
               </w:rPr>
             </w:pPr>
           </w:p>
@@ -2618,6 +2531,7 @@
               <w:spacing w:after="0" w:line="240" w:lineRule="auto"/>
               <w:rPr>
                 <w:rFonts w:ascii="Arial" w:hAnsi="Arial" w:cs="Arial"/>
+                <w:color w:val="3B3E42"/>
               </w:rPr>
             </w:pPr>
           </w:p>
@@ -2634,6 +2548,7 @@
               <w:spacing w:after="0" w:line="240" w:lineRule="auto"/>
               <w:rPr>
                 <w:rFonts w:ascii="Arial" w:hAnsi="Arial" w:cs="Arial"/>
+                <w:color w:val="3B3E42"/>
                 <w:sz w:val="16"/>
                 <w:szCs w:val="16"/>
               </w:rPr>
@@ -2652,6 +2567,7 @@
               <w:spacing w:after="0" w:line="240" w:lineRule="auto"/>
               <w:rPr>
                 <w:rFonts w:ascii="Arial" w:hAnsi="Arial" w:cs="Arial"/>
+                <w:color w:val="3B3E42"/>
                 <w:sz w:val="4"/>
                 <w:szCs w:val="4"/>
               </w:rPr>
@@ -2670,6 +2586,7 @@
               <w:spacing w:after="0" w:line="240" w:lineRule="auto"/>
               <w:rPr>
                 <w:rFonts w:ascii="Arial" w:hAnsi="Arial" w:cs="Arial"/>
+                <w:color w:val="3B3E42"/>
                 <w:sz w:val="4"/>
                 <w:szCs w:val="4"/>
               </w:rPr>
@@ -2688,6 +2605,7 @@
               <w:spacing w:after="0" w:line="240" w:lineRule="auto"/>
               <w:rPr>
                 <w:rFonts w:ascii="Arial" w:hAnsi="Arial" w:cs="Arial"/>
+                <w:color w:val="3B3E42"/>
                 <w:sz w:val="4"/>
                 <w:szCs w:val="4"/>
               </w:rPr>

</xml_diff>

<commit_message>
removed address and made the resume to single page
</commit_message>
<xml_diff>
--- a/Hemant.CV.docx
+++ b/Hemant.CV.docx
@@ -4,21 +4,24 @@
   <w:body>
     <w:tbl>
       <w:tblPr>
-        <w:tblW w:w="0" w:type="auto"/>
+        <w:tblW w:w="10698" w:type="dxa"/>
         <w:tblLook w:val="04A0" w:firstRow="1" w:lastRow="0" w:firstColumn="1" w:lastColumn="0" w:noHBand="0" w:noVBand="1"/>
       </w:tblPr>
       <w:tblGrid>
-        <w:gridCol w:w="6453"/>
-        <w:gridCol w:w="4229"/>
+        <w:gridCol w:w="6879"/>
+        <w:gridCol w:w="3834"/>
       </w:tblGrid>
       <w:tr>
+        <w:trPr>
+          <w:trHeight w:val="1623"/>
+        </w:trPr>
         <w:tc>
           <w:tcPr>
-            <w:tcW w:w="6453" w:type="dxa"/>
+            <w:tcW w:w="6462" w:type="dxa"/>
           </w:tcPr>
           <w:tbl>
             <w:tblPr>
-              <w:tblW w:w="6237" w:type="dxa"/>
+              <w:tblW w:w="6246" w:type="dxa"/>
               <w:tblBorders>
                 <w:top w:val="single" w:sz="8" w:space="0" w:color="AEBAD5"/>
                 <w:bottom w:val="single" w:sz="8" w:space="0" w:color="AEBAD5"/>
@@ -26,12 +29,15 @@
               <w:tblLook w:val="0680" w:firstRow="0" w:lastRow="0" w:firstColumn="1" w:lastColumn="0" w:noHBand="1" w:noVBand="1"/>
             </w:tblPr>
             <w:tblGrid>
-              <w:gridCol w:w="6237"/>
+              <w:gridCol w:w="6246"/>
             </w:tblGrid>
             <w:tr>
+              <w:trPr>
+                <w:trHeight w:val="551"/>
+              </w:trPr>
               <w:tc>
                 <w:tcPr>
-                  <w:tcW w:w="6237" w:type="dxa"/>
+                  <w:tcW w:w="6246" w:type="dxa"/>
                 </w:tcPr>
                 <w:p>
                   <w:pPr>
@@ -61,11 +67,11 @@
             </w:tr>
             <w:tr>
               <w:trPr>
-                <w:trHeight w:val="513"/>
+                <w:trHeight w:val="505"/>
               </w:trPr>
               <w:tc>
                 <w:tcPr>
-                  <w:tcW w:w="6237" w:type="dxa"/>
+                  <w:tcW w:w="6246" w:type="dxa"/>
                 </w:tcPr>
                 <w:p>
                   <w:pPr>
@@ -154,7 +160,7 @@
         </w:tc>
         <w:tc>
           <w:tcPr>
-            <w:tcW w:w="4229" w:type="dxa"/>
+            <w:tcW w:w="4236" w:type="dxa"/>
           </w:tcPr>
           <w:tbl>
             <w:tblPr>
@@ -170,12 +176,15 @@
               <w:tblLook w:val="04C0" w:firstRow="0" w:lastRow="1" w:firstColumn="1" w:lastColumn="0" w:noHBand="0" w:noVBand="1"/>
             </w:tblPr>
             <w:tblGrid>
-              <w:gridCol w:w="3993"/>
+              <w:gridCol w:w="3598"/>
             </w:tblGrid>
             <w:tr>
+              <w:trPr>
+                <w:trHeight w:val="267"/>
+              </w:trPr>
               <w:tc>
                 <w:tcPr>
-                  <w:tcW w:w="3993" w:type="dxa"/>
+                  <w:tcW w:w="3998" w:type="dxa"/>
                   <w:tcBorders>
                     <w:top w:val="single" w:sz="8" w:space="0" w:color="AEBAD5"/>
                     <w:left w:val="single" w:sz="8" w:space="0" w:color="AEBAD5"/>
@@ -207,9 +216,12 @@
               </w:tc>
             </w:tr>
             <w:tr>
+              <w:trPr>
+                <w:trHeight w:val="803"/>
+              </w:trPr>
               <w:tc>
                 <w:tcPr>
-                  <w:tcW w:w="3993" w:type="dxa"/>
+                  <w:tcW w:w="3998" w:type="dxa"/>
                   <w:tcBorders>
                     <w:top w:val="double" w:sz="6" w:space="0" w:color="AEBAD5"/>
                     <w:left w:val="single" w:sz="8" w:space="0" w:color="AEBAD5"/>
@@ -321,9 +333,12 @@
         </w:tc>
       </w:tr>
       <w:tr>
+        <w:trPr>
+          <w:trHeight w:val="1276"/>
+        </w:trPr>
         <w:tc>
           <w:tcPr>
-            <w:tcW w:w="10682" w:type="dxa"/>
+            <w:tcW w:w="10698" w:type="dxa"/>
             <w:gridSpan w:val="2"/>
           </w:tcPr>
           <w:tbl>
@@ -340,12 +355,15 @@
               <w:tblLook w:val="04C0" w:firstRow="0" w:lastRow="1" w:firstColumn="1" w:lastColumn="0" w:noHBand="0" w:noVBand="1"/>
             </w:tblPr>
             <w:tblGrid>
-              <w:gridCol w:w="10446"/>
+              <w:gridCol w:w="10461"/>
             </w:tblGrid>
             <w:tr>
+              <w:trPr>
+                <w:trHeight w:val="267"/>
+              </w:trPr>
               <w:tc>
                 <w:tcPr>
-                  <w:tcW w:w="10446" w:type="dxa"/>
+                  <w:tcW w:w="10461" w:type="dxa"/>
                   <w:tcBorders>
                     <w:top w:val="single" w:sz="8" w:space="0" w:color="AEBAD5"/>
                     <w:left w:val="single" w:sz="8" w:space="0" w:color="AEBAD5"/>
@@ -371,227 +389,18 @@
                       <w:bCs/>
                       <w:color w:val="3B3E42"/>
                     </w:rPr>
-                    <w:t>Address</w:t>
+                    <w:t>Key Skills</w:t>
                   </w:r>
                 </w:p>
               </w:tc>
             </w:tr>
             <w:tr>
               <w:trPr>
-                <w:trHeight w:val="342"/>
+                <w:trHeight w:val="914"/>
               </w:trPr>
               <w:tc>
                 <w:tcPr>
-                  <w:tcW w:w="10446" w:type="dxa"/>
-                  <w:tcBorders>
-                    <w:top w:val="double" w:sz="6" w:space="0" w:color="AEBAD5"/>
-                    <w:left w:val="single" w:sz="8" w:space="0" w:color="AEBAD5"/>
-                    <w:bottom w:val="single" w:sz="8" w:space="0" w:color="AEBAD5"/>
-                    <w:right w:val="single" w:sz="8" w:space="0" w:color="AEBAD5"/>
-                  </w:tcBorders>
-                </w:tcPr>
-                <w:p>
-                  <w:pPr>
-                    <w:spacing w:before="80" w:after="40" w:line="240" w:lineRule="auto"/>
-                    <w:jc w:val="center"/>
-                    <w:rPr>
-                      <w:rFonts w:ascii="Arial" w:hAnsi="Arial" w:cs="Arial"/>
-                      <w:b/>
-                      <w:bCs/>
-                      <w:color w:val="3B3E42"/>
-                      <w:lang w:val="fr-FR"/>
-                    </w:rPr>
-                  </w:pPr>
-                  <w:r>
-                    <w:rPr>
-                      <w:rFonts w:ascii="Arial" w:hAnsi="Arial" w:cs="Arial"/>
-                      <w:color w:val="3B3E42"/>
-                      <w:lang w:val="fr-FR"/>
-                    </w:rPr>
-                    <w:t>#</w:t>
-                  </w:r>
-                  <w:r>
-                    <w:rPr>
-                      <w:rFonts w:ascii="Arial" w:hAnsi="Arial" w:cs="Arial"/>
-                      <w:color w:val="3B3E42"/>
-                      <w:lang w:val="fr-FR"/>
-                    </w:rPr>
-                    <w:t>B-405,</w:t>
-                  </w:r>
-                  <w:r>
-                    <w:rPr>
-                      <w:rFonts w:ascii="Arial" w:hAnsi="Arial" w:cs="Arial"/>
-                      <w:color w:val="3B3E42"/>
-                      <w:lang w:val="fr-FR"/>
-                    </w:rPr>
-                    <w:t xml:space="preserve"> </w:t>
-                  </w:r>
-                  <w:r>
-                    <w:rPr>
-                      <w:rFonts w:ascii="Arial" w:hAnsi="Arial" w:cs="Arial"/>
-                      <w:color w:val="3B3E42"/>
-                      <w:lang w:val="fr-FR"/>
-                    </w:rPr>
-                    <w:t>GurgaonOne</w:t>
-                  </w:r>
-                  <w:r>
-                    <w:rPr>
-                      <w:rFonts w:ascii="Arial" w:hAnsi="Arial" w:cs="Arial"/>
-                      <w:color w:val="3B3E42"/>
-                      <w:lang w:val="fr-FR"/>
-                    </w:rPr>
-                    <w:t xml:space="preserve">, Sector 84, </w:t>
-                  </w:r>
-                  <w:r>
-                    <w:rPr>
-                      <w:rFonts w:ascii="Arial" w:hAnsi="Arial" w:cs="Arial"/>
-                      <w:color w:val="3B3E42"/>
-                      <w:lang w:val="fr-FR"/>
-                    </w:rPr>
-                    <w:t>Gurgaon</w:t>
-                  </w:r>
-                  <w:r>
-                    <w:rPr>
-                      <w:rFonts w:ascii="Arial" w:hAnsi="Arial" w:cs="Arial"/>
-                      <w:color w:val="3B3E42"/>
-                      <w:lang w:val="fr-FR"/>
-                    </w:rPr>
-                    <w:t xml:space="preserve"> (Haryana) </w:t>
-                  </w:r>
-                  <w:r>
-                    <w:rPr>
-                      <w:rFonts w:ascii="Arial" w:hAnsi="Arial" w:cs="Arial"/>
-                      <w:color w:val="3B3E42"/>
-                      <w:lang w:val="fr-FR"/>
-                    </w:rPr>
-                    <w:t>–</w:t>
-                  </w:r>
-                  <w:r>
-                    <w:rPr>
-                      <w:rFonts w:ascii="Arial" w:hAnsi="Arial" w:cs="Arial"/>
-                      <w:color w:val="3B3E42"/>
-                      <w:lang w:val="fr-FR"/>
-                    </w:rPr>
-                    <w:t xml:space="preserve"> 12</w:t>
-                  </w:r>
-                  <w:r>
-                    <w:rPr>
-                      <w:rFonts w:ascii="Arial" w:hAnsi="Arial" w:cs="Arial"/>
-                      <w:color w:val="3B3E42"/>
-                      <w:lang w:val="fr-FR"/>
-                    </w:rPr>
-                    <w:t>2</w:t>
-                  </w:r>
-                  <w:r>
-                    <w:rPr>
-                      <w:rFonts w:ascii="Arial" w:hAnsi="Arial" w:cs="Arial"/>
-                      <w:color w:val="3B3E42"/>
-                      <w:lang w:val="fr-FR"/>
-                    </w:rPr>
-                    <w:t>00</w:t>
-                  </w:r>
-                  <w:r>
-                    <w:rPr>
-                      <w:rFonts w:ascii="Arial" w:hAnsi="Arial" w:cs="Arial"/>
-                      <w:color w:val="3B3E42"/>
-                      <w:lang w:val="fr-FR"/>
-                    </w:rPr>
-                    <w:t>4</w:t>
-                  </w:r>
-                </w:p>
-              </w:tc>
-            </w:tr>
-          </w:tbl>
-          <w:p>
-            <w:pPr>
-              <w:spacing w:after="0" w:line="240" w:lineRule="auto"/>
-              <w:rPr>
-                <w:rFonts w:ascii="Arial" w:hAnsi="Arial" w:cs="Arial"/>
-                <w:color w:val="3B3E42"/>
-                <w:lang w:val="fr-FR"/>
-              </w:rPr>
-            </w:pPr>
-          </w:p>
-        </w:tc>
-      </w:tr>
-      <w:tr>
-        <w:tc>
-          <w:tcPr>
-            <w:tcW w:w="10682" w:type="dxa"/>
-            <w:gridSpan w:val="2"/>
-          </w:tcPr>
-          <w:p>
-            <w:pPr>
-              <w:spacing w:after="0" w:line="240" w:lineRule="auto"/>
-              <w:rPr>
-                <w:rFonts w:ascii="Arial" w:hAnsi="Arial" w:cs="Arial"/>
-                <w:color w:val="3B3E42"/>
-              </w:rPr>
-            </w:pPr>
-          </w:p>
-          <w:p>
-            <w:pPr>
-              <w:spacing w:after="0" w:line="240" w:lineRule="auto"/>
-              <w:rPr>
-                <w:rFonts w:ascii="Arial" w:hAnsi="Arial" w:cs="Arial"/>
-                <w:color w:val="3B3E42"/>
-              </w:rPr>
-            </w:pPr>
-          </w:p>
-          <w:tbl>
-            <w:tblPr>
-              <w:tblW w:w="0" w:type="auto"/>
-              <w:tblBorders>
-                <w:top w:val="single" w:sz="8" w:space="0" w:color="AEBAD5"/>
-                <w:left w:val="single" w:sz="8" w:space="0" w:color="AEBAD5"/>
-                <w:bottom w:val="single" w:sz="8" w:space="0" w:color="AEBAD5"/>
-                <w:right w:val="single" w:sz="8" w:space="0" w:color="AEBAD5"/>
-                <w:insideH w:val="single" w:sz="8" w:space="0" w:color="AEBAD5"/>
-                <w:insideV w:val="single" w:sz="8" w:space="0" w:color="AEBAD5"/>
-              </w:tblBorders>
-              <w:tblLook w:val="04C0" w:firstRow="0" w:lastRow="1" w:firstColumn="1" w:lastColumn="0" w:noHBand="0" w:noVBand="1"/>
-            </w:tblPr>
-            <w:tblGrid>
-              <w:gridCol w:w="10446"/>
-            </w:tblGrid>
-            <w:tr>
-              <w:tc>
-                <w:tcPr>
-                  <w:tcW w:w="10446" w:type="dxa"/>
-                  <w:tcBorders>
-                    <w:top w:val="single" w:sz="8" w:space="0" w:color="AEBAD5"/>
-                    <w:left w:val="single" w:sz="8" w:space="0" w:color="AEBAD5"/>
-                    <w:bottom w:val="single" w:sz="8" w:space="0" w:color="AEBAD5"/>
-                    <w:right w:val="single" w:sz="8" w:space="0" w:color="AEBAD5"/>
-                  </w:tcBorders>
-                  <w:shd w:val="clear" w:color="auto" w:fill="EAEDF4"/>
-                </w:tcPr>
-                <w:p>
-                  <w:pPr>
-                    <w:spacing w:after="0" w:line="240" w:lineRule="auto"/>
-                    <w:rPr>
-                      <w:rFonts w:ascii="Arial" w:hAnsi="Arial" w:cs="Arial"/>
-                      <w:b/>
-                      <w:bCs/>
-                      <w:color w:val="3B3E42"/>
-                    </w:rPr>
-                  </w:pPr>
-                  <w:r>
-                    <w:rPr>
-                      <w:rFonts w:ascii="Arial" w:hAnsi="Arial" w:cs="Arial"/>
-                      <w:b/>
-                      <w:bCs/>
-                      <w:color w:val="3B3E42"/>
-                    </w:rPr>
-                    <w:t>Key Skills</w:t>
-                  </w:r>
-                </w:p>
-              </w:tc>
-            </w:tr>
-            <w:tr>
-              <w:tc>
-                <w:tcPr>
-                  <w:tcW w:w="10446" w:type="dxa"/>
+                  <w:tcW w:w="10461" w:type="dxa"/>
                   <w:tcBorders>
                     <w:top w:val="double" w:sz="6" w:space="0" w:color="AEBAD5"/>
                     <w:left w:val="single" w:sz="8" w:space="0" w:color="AEBAD5"/>
@@ -671,6 +480,59 @@
                       <w:bCs/>
                       <w:color w:val="3B3E42"/>
                     </w:rPr>
+                    <w:t>Secondary:</w:t>
+                  </w:r>
+                  <w:r>
+                    <w:rPr>
+                      <w:rFonts w:ascii="Arial" w:hAnsi="Arial" w:cs="Arial"/>
+                      <w:color w:val="3B3E42"/>
+                    </w:rPr>
+                    <w:t xml:space="preserve"> HTML</w:t>
+                  </w:r>
+                  <w:r>
+                    <w:rPr>
+                      <w:rFonts w:ascii="Arial" w:hAnsi="Arial" w:cs="Arial"/>
+                      <w:color w:val="3B3E42"/>
+                    </w:rPr>
+                    <w:t xml:space="preserve"> |</w:t>
+                  </w:r>
+                  <w:r>
+                    <w:rPr>
+                      <w:rFonts w:ascii="Arial" w:hAnsi="Arial" w:cs="Arial"/>
+                      <w:color w:val="3B3E42"/>
+                    </w:rPr>
+                    <w:t xml:space="preserve"> CSS</w:t>
+                  </w:r>
+                  <w:r>
+                    <w:rPr>
+                      <w:rFonts w:ascii="Arial" w:hAnsi="Arial" w:cs="Arial"/>
+                      <w:color w:val="3B3E42"/>
+                    </w:rPr>
+                    <w:t xml:space="preserve"> | Tailwind CSS | Shadcn UI | Material UI</w:t>
+                  </w:r>
+                </w:p>
+                <w:p>
+                  <w:pPr>
+                    <w:pStyle w:val="ListParagraph"/>
+                    <w:numPr>
+                      <w:ilvl w:val="0"/>
+                      <w:numId w:val="13"/>
+                    </w:numPr>
+                    <w:spacing w:before="80" w:after="120" w:line="240" w:lineRule="auto"/>
+                    <w:ind w:left="1448"/>
+                    <w:jc w:val="left"/>
+                    <w:rPr>
+                      <w:rFonts w:ascii="Arial" w:hAnsi="Arial" w:cs="Arial"/>
+                      <w:color w:val="3B3E42"/>
+                    </w:rPr>
+                  </w:pPr>
+                  <w:r>
+                    <w:rPr>
+                      <w:rFonts w:ascii="Arial" w:hAnsi="Arial" w:cs="Arial"/>
+                      <w:b/>
+                      <w:bCs/>
+                      <w:color w:val="3B3E42"/>
+                    </w:rPr>
                     <w:t>Other</w:t>
                   </w:r>
                   <w:r>
@@ -696,7 +558,21 @@
                       <w:rFonts w:ascii="Arial" w:hAnsi="Arial" w:cs="Arial"/>
                       <w:color w:val="3B3E42"/>
                     </w:rPr>
-                    <w:t xml:space="preserve"> Visual Basic 6.0 | MATLAB</w:t>
+                    <w:t xml:space="preserve"> </w:t>
+                  </w:r>
+                  <w:r>
+                    <w:rPr>
+                      <w:rFonts w:ascii="Arial" w:hAnsi="Arial" w:cs="Arial"/>
+                      <w:color w:val="3B3E42"/>
+                    </w:rPr>
+                    <w:t xml:space="preserve">Git | </w:t>
+                  </w:r>
+                  <w:r>
+                    <w:rPr>
+                      <w:rFonts w:ascii="Arial" w:hAnsi="Arial" w:cs="Arial"/>
+                      <w:color w:val="3B3E42"/>
+                    </w:rPr>
+                    <w:t>Visual Basic 6.0 | MATLAB</w:t>
                   </w:r>
                   <w:r>
                     <w:rPr>
@@ -744,11 +620,23 @@
         </w:tc>
       </w:tr>
       <w:tr>
+        <w:trPr>
+          <w:trHeight w:val="535"/>
+        </w:trPr>
         <w:tc>
           <w:tcPr>
-            <w:tcW w:w="10682" w:type="dxa"/>
+            <w:tcW w:w="10698" w:type="dxa"/>
             <w:gridSpan w:val="2"/>
           </w:tcPr>
+          <w:p>
+            <w:pPr>
+              <w:spacing w:after="0" w:line="240" w:lineRule="auto"/>
+              <w:rPr>
+                <w:rFonts w:ascii="Arial" w:hAnsi="Arial" w:cs="Arial"/>
+                <w:color w:val="3B3E42"/>
+              </w:rPr>
+            </w:pPr>
+          </w:p>
           <w:p>
             <w:pPr>
               <w:spacing w:after="0" w:line="240" w:lineRule="auto"/>
@@ -763,20 +651,14 @@
         </w:tc>
       </w:tr>
       <w:tr>
+        <w:trPr>
+          <w:trHeight w:val="10104"/>
+        </w:trPr>
         <w:tc>
           <w:tcPr>
-            <w:tcW w:w="10682" w:type="dxa"/>
+            <w:tcW w:w="10698" w:type="dxa"/>
             <w:gridSpan w:val="2"/>
           </w:tcPr>
-          <w:p>
-            <w:pPr>
-              <w:spacing w:after="0" w:line="240" w:lineRule="auto"/>
-              <w:rPr>
-                <w:rFonts w:ascii="Arial" w:hAnsi="Arial" w:cs="Arial"/>
-                <w:color w:val="3B3E42"/>
-              </w:rPr>
-            </w:pPr>
-          </w:p>
           <w:tbl>
             <w:tblPr>
               <w:tblW w:w="0" w:type="auto"/>
@@ -791,12 +673,15 @@
               <w:tblLook w:val="04C0" w:firstRow="0" w:lastRow="1" w:firstColumn="1" w:lastColumn="0" w:noHBand="0" w:noVBand="1"/>
             </w:tblPr>
             <w:tblGrid>
-              <w:gridCol w:w="10446"/>
+              <w:gridCol w:w="10461"/>
             </w:tblGrid>
             <w:tr>
+              <w:trPr>
+                <w:trHeight w:val="267"/>
+              </w:trPr>
               <w:tc>
                 <w:tcPr>
-                  <w:tcW w:w="10446" w:type="dxa"/>
+                  <w:tcW w:w="10461" w:type="dxa"/>
                   <w:tcBorders>
                     <w:top w:val="single" w:sz="8" w:space="0" w:color="AEBAD5"/>
                     <w:left w:val="single" w:sz="8" w:space="0" w:color="AEBAD5"/>
@@ -828,9 +713,12 @@
               </w:tc>
             </w:tr>
             <w:tr>
+              <w:trPr>
+                <w:trHeight w:val="6525"/>
+              </w:trPr>
               <w:tc>
                 <w:tcPr>
-                  <w:tcW w:w="10446" w:type="dxa"/>
+                  <w:tcW w:w="10461" w:type="dxa"/>
                   <w:tcBorders>
                     <w:top w:val="double" w:sz="6" w:space="0" w:color="AEBAD5"/>
                     <w:left w:val="single" w:sz="8" w:space="0" w:color="AEBAD5"/>
@@ -1677,12 +1565,15 @@
               <w:tblLook w:val="04C0" w:firstRow="0" w:lastRow="1" w:firstColumn="1" w:lastColumn="0" w:noHBand="0" w:noVBand="1"/>
             </w:tblPr>
             <w:tblGrid>
-              <w:gridCol w:w="10446"/>
+              <w:gridCol w:w="10461"/>
             </w:tblGrid>
             <w:tr>
+              <w:trPr>
+                <w:trHeight w:val="267"/>
+              </w:trPr>
               <w:tc>
                 <w:tcPr>
-                  <w:tcW w:w="10446" w:type="dxa"/>
+                  <w:tcW w:w="10461" w:type="dxa"/>
                   <w:tcBorders>
                     <w:top w:val="single" w:sz="8" w:space="0" w:color="AEBAD5"/>
                     <w:left w:val="single" w:sz="8" w:space="0" w:color="AEBAD5"/>
@@ -1723,9 +1614,12 @@
               </w:tc>
             </w:tr>
             <w:tr>
+              <w:trPr>
+                <w:trHeight w:val="2364"/>
+              </w:trPr>
               <w:tc>
                 <w:tcPr>
-                  <w:tcW w:w="10446" w:type="dxa"/>
+                  <w:tcW w:w="10461" w:type="dxa"/>
                   <w:tcBorders>
                     <w:top w:val="double" w:sz="6" w:space="0" w:color="AEBAD5"/>
                     <w:left w:val="single" w:sz="8" w:space="0" w:color="AEBAD5"/>
@@ -2064,427 +1958,6 @@
                     </w:rPr>
                     <w:t>).</w:t>
                   </w:r>
-                </w:p>
-              </w:tc>
-            </w:tr>
-          </w:tbl>
-          <w:p>
-            <w:pPr>
-              <w:spacing w:after="0" w:line="240" w:lineRule="auto"/>
-              <w:rPr>
-                <w:rFonts w:ascii="Arial" w:hAnsi="Arial" w:cs="Arial"/>
-                <w:color w:val="3B3E42"/>
-              </w:rPr>
-            </w:pPr>
-          </w:p>
-        </w:tc>
-      </w:tr>
-      <w:tr>
-        <w:tc>
-          <w:tcPr>
-            <w:tcW w:w="10682" w:type="dxa"/>
-            <w:gridSpan w:val="2"/>
-          </w:tcPr>
-          <w:tbl>
-            <w:tblPr>
-              <w:tblW w:w="0" w:type="auto"/>
-              <w:tblBorders>
-                <w:top w:val="single" w:sz="8" w:space="0" w:color="AEBAD5"/>
-                <w:left w:val="single" w:sz="8" w:space="0" w:color="AEBAD5"/>
-                <w:bottom w:val="single" w:sz="8" w:space="0" w:color="AEBAD5"/>
-                <w:right w:val="single" w:sz="8" w:space="0" w:color="AEBAD5"/>
-                <w:insideH w:val="single" w:sz="8" w:space="0" w:color="AEBAD5"/>
-                <w:insideV w:val="single" w:sz="8" w:space="0" w:color="AEBAD5"/>
-              </w:tblBorders>
-              <w:tblLook w:val="04C0" w:firstRow="0" w:lastRow="1" w:firstColumn="1" w:lastColumn="0" w:noHBand="0" w:noVBand="1"/>
-            </w:tblPr>
-            <w:tblGrid>
-              <w:gridCol w:w="10446"/>
-            </w:tblGrid>
-            <w:tr>
-              <w:tc>
-                <w:tcPr>
-                  <w:tcW w:w="10446" w:type="dxa"/>
-                  <w:tcBorders>
-                    <w:top w:val="single" w:sz="8" w:space="0" w:color="AEBAD5"/>
-                    <w:left w:val="single" w:sz="8" w:space="0" w:color="AEBAD5"/>
-                    <w:bottom w:val="single" w:sz="8" w:space="0" w:color="AEBAD5"/>
-                    <w:right w:val="single" w:sz="8" w:space="0" w:color="AEBAD5"/>
-                  </w:tcBorders>
-                  <w:shd w:val="clear" w:color="auto" w:fill="EAEDF4"/>
-                </w:tcPr>
-                <w:p>
-                  <w:pPr>
-                    <w:spacing w:after="0" w:line="240" w:lineRule="auto"/>
-                    <w:rPr>
-                      <w:rFonts w:ascii="Arial" w:hAnsi="Arial" w:cs="Arial"/>
-                      <w:b/>
-                      <w:bCs/>
-                      <w:color w:val="3B3E42"/>
-                    </w:rPr>
-                  </w:pPr>
-                  <w:r>
-                    <w:rPr>
-                      <w:rFonts w:ascii="Arial" w:hAnsi="Arial" w:cs="Arial"/>
-                      <w:b/>
-                      <w:bCs/>
-                      <w:color w:val="3B3E42"/>
-                    </w:rPr>
-                    <w:lastRenderedPageBreak/>
-                    <w:t>Education</w:t>
-                  </w:r>
-                </w:p>
-              </w:tc>
-            </w:tr>
-            <w:tr>
-              <w:trPr>
-                <w:trHeight w:val="3283"/>
-              </w:trPr>
-              <w:tc>
-                <w:tcPr>
-                  <w:tcW w:w="10446" w:type="dxa"/>
-                  <w:tcBorders>
-                    <w:top w:val="double" w:sz="6" w:space="0" w:color="AEBAD5"/>
-                    <w:left w:val="single" w:sz="8" w:space="0" w:color="AEBAD5"/>
-                    <w:bottom w:val="single" w:sz="8" w:space="0" w:color="AEBAD5"/>
-                    <w:right w:val="single" w:sz="8" w:space="0" w:color="AEBAD5"/>
-                  </w:tcBorders>
-                </w:tcPr>
-                <w:tbl>
-                  <w:tblPr>
-                    <w:tblW w:w="0" w:type="auto"/>
-                    <w:tblLook w:val="04A0" w:firstRow="1" w:lastRow="0" w:firstColumn="1" w:lastColumn="0" w:noHBand="0" w:noVBand="1"/>
-                  </w:tblPr>
-                  <w:tblGrid>
-                    <w:gridCol w:w="2150"/>
-                    <w:gridCol w:w="8065"/>
-                  </w:tblGrid>
-                  <w:tr>
-                    <w:tc>
-                      <w:tcPr>
-                        <w:tcW w:w="2150" w:type="dxa"/>
-                      </w:tcPr>
-                      <w:p>
-                        <w:pPr>
-                          <w:spacing w:before="80" w:after="0" w:line="240" w:lineRule="auto"/>
-                          <w:jc w:val="center"/>
-                          <w:rPr>
-                            <w:rFonts w:ascii="Arial" w:hAnsi="Arial" w:cs="Arial"/>
-                            <w:b/>
-                            <w:bCs/>
-                            <w:color w:val="3B3E42"/>
-                          </w:rPr>
-                        </w:pPr>
-                        <w:r>
-                          <w:rPr>
-                            <w:rFonts w:ascii="Arial" w:hAnsi="Arial" w:cs="Arial"/>
-                            <w:b/>
-                            <w:bCs/>
-                            <w:color w:val="3B3E42"/>
-                          </w:rPr>
-                          <w:t>2011 to 2013</w:t>
-                        </w:r>
-                      </w:p>
-                    </w:tc>
-                    <w:tc>
-                      <w:tcPr>
-                        <w:tcW w:w="8065" w:type="dxa"/>
-                      </w:tcPr>
-                      <w:p>
-                        <w:pPr>
-                          <w:spacing w:before="80" w:after="0" w:line="240" w:lineRule="auto"/>
-                          <w:rPr>
-                            <w:rFonts w:ascii="Arial" w:hAnsi="Arial" w:cs="Arial"/>
-                            <w:b/>
-                            <w:bCs/>
-                            <w:color w:val="3B3E42"/>
-                          </w:rPr>
-                        </w:pPr>
-                        <w:r>
-                          <w:rPr>
-                            <w:rFonts w:ascii="Arial" w:hAnsi="Arial" w:cs="Arial"/>
-                            <w:b/>
-                            <w:bCs/>
-                            <w:color w:val="3B3E42"/>
-                          </w:rPr>
-                          <w:t>M.Tech in Computer Science &amp; Engineering</w:t>
-                        </w:r>
-                      </w:p>
-                      <w:p>
-                        <w:pPr>
-                          <w:spacing w:after="0" w:line="240" w:lineRule="auto"/>
-                          <w:rPr>
-                            <w:rFonts w:ascii="Arial" w:hAnsi="Arial" w:cs="Arial"/>
-                            <w:color w:val="3B3E42"/>
-                          </w:rPr>
-                        </w:pPr>
-                        <w:r>
-                          <w:rPr>
-                            <w:rFonts w:ascii="Arial" w:hAnsi="Arial" w:cs="Arial"/>
-                            <w:color w:val="3B3E42"/>
-                          </w:rPr>
-                          <w:t>UIET, Maharshi Dayanand University, Rohtak</w:t>
-                        </w:r>
-                      </w:p>
-                      <w:p>
-                        <w:pPr>
-                          <w:spacing w:before="80" w:after="0" w:line="240" w:lineRule="auto"/>
-                          <w:rPr>
-                            <w:rFonts w:ascii="Arial" w:hAnsi="Arial" w:cs="Arial"/>
-                            <w:b/>
-                            <w:bCs/>
-                            <w:color w:val="3B3E42"/>
-                          </w:rPr>
-                        </w:pPr>
-                      </w:p>
-                    </w:tc>
-                  </w:tr>
-                  <w:tr>
-                    <w:tc>
-                      <w:tcPr>
-                        <w:tcW w:w="2150" w:type="dxa"/>
-                      </w:tcPr>
-                      <w:p>
-                        <w:pPr>
-                          <w:spacing w:before="80" w:after="0" w:line="240" w:lineRule="auto"/>
-                          <w:jc w:val="center"/>
-                          <w:rPr>
-                            <w:rFonts w:ascii="Arial" w:hAnsi="Arial" w:cs="Arial"/>
-                            <w:b/>
-                            <w:bCs/>
-                            <w:color w:val="3B3E42"/>
-                          </w:rPr>
-                        </w:pPr>
-                        <w:r>
-                          <w:rPr>
-                            <w:rFonts w:ascii="Arial" w:hAnsi="Arial" w:cs="Arial"/>
-                            <w:b/>
-                            <w:bCs/>
-                            <w:color w:val="3B3E42"/>
-                          </w:rPr>
-                          <w:t>2006 to 2010</w:t>
-                        </w:r>
-                      </w:p>
-                    </w:tc>
-                    <w:tc>
-                      <w:tcPr>
-                        <w:tcW w:w="8065" w:type="dxa"/>
-                      </w:tcPr>
-                      <w:p>
-                        <w:pPr>
-                          <w:spacing w:before="80" w:after="0" w:line="240" w:lineRule="auto"/>
-                          <w:rPr>
-                            <w:rFonts w:ascii="Arial" w:hAnsi="Arial" w:cs="Arial"/>
-                            <w:b/>
-                            <w:bCs/>
-                            <w:color w:val="3B3E42"/>
-                          </w:rPr>
-                        </w:pPr>
-                        <w:r>
-                          <w:rPr>
-                            <w:rFonts w:ascii="Arial" w:hAnsi="Arial" w:cs="Arial"/>
-                            <w:b/>
-                            <w:bCs/>
-                            <w:color w:val="3B3E42"/>
-                          </w:rPr>
-                          <w:t>B.Tech in Computer Science &amp; Engineering</w:t>
-                        </w:r>
-                      </w:p>
-                      <w:p>
-                        <w:pPr>
-                          <w:spacing w:after="0" w:line="240" w:lineRule="auto"/>
-                          <w:rPr>
-                            <w:rFonts w:ascii="Arial" w:hAnsi="Arial" w:cs="Arial"/>
-                            <w:color w:val="3B3E42"/>
-                          </w:rPr>
-                        </w:pPr>
-                        <w:r>
-                          <w:rPr>
-                            <w:rFonts w:ascii="Arial" w:hAnsi="Arial" w:cs="Arial"/>
-                            <w:color w:val="3B3E42"/>
-                          </w:rPr>
-                          <w:t>UIET, Maharshi Dayanand University, Rohtak</w:t>
-                        </w:r>
-                      </w:p>
-                      <w:p>
-                        <w:pPr>
-                          <w:spacing w:after="0" w:line="240" w:lineRule="auto"/>
-                          <w:rPr>
-                            <w:rFonts w:ascii="Arial" w:hAnsi="Arial" w:cs="Arial"/>
-                            <w:color w:val="3B3E42"/>
-                          </w:rPr>
-                        </w:pPr>
-                      </w:p>
-                    </w:tc>
-                  </w:tr>
-                  <w:tr>
-                    <w:tc>
-                      <w:tcPr>
-                        <w:tcW w:w="2150" w:type="dxa"/>
-                      </w:tcPr>
-                      <w:p>
-                        <w:pPr>
-                          <w:spacing w:before="80" w:after="0" w:line="240" w:lineRule="auto"/>
-                          <w:jc w:val="center"/>
-                          <w:rPr>
-                            <w:rFonts w:ascii="Arial" w:hAnsi="Arial" w:cs="Arial"/>
-                            <w:b/>
-                            <w:bCs/>
-                            <w:color w:val="3B3E42"/>
-                          </w:rPr>
-                        </w:pPr>
-                        <w:r>
-                          <w:rPr>
-                            <w:rFonts w:ascii="Arial" w:hAnsi="Arial" w:cs="Arial"/>
-                            <w:b/>
-                            <w:bCs/>
-                            <w:color w:val="3B3E42"/>
-                          </w:rPr>
-                          <w:t>2003 to 2005</w:t>
-                        </w:r>
-                      </w:p>
-                    </w:tc>
-                    <w:tc>
-                      <w:tcPr>
-                        <w:tcW w:w="8065" w:type="dxa"/>
-                      </w:tcPr>
-                      <w:p>
-                        <w:pPr>
-                          <w:spacing w:before="80" w:after="0" w:line="240" w:lineRule="auto"/>
-                          <w:rPr>
-                            <w:rFonts w:ascii="Arial" w:hAnsi="Arial" w:cs="Arial"/>
-                            <w:b/>
-                            <w:bCs/>
-                            <w:color w:val="3B3E42"/>
-                          </w:rPr>
-                        </w:pPr>
-                        <w:r>
-                          <w:rPr>
-                            <w:rFonts w:ascii="Arial" w:hAnsi="Arial" w:cs="Arial"/>
-                            <w:b/>
-                            <w:bCs/>
-                            <w:color w:val="3B3E42"/>
-                          </w:rPr>
-                          <w:t>10+2 (PCM)</w:t>
-                        </w:r>
-                      </w:p>
-                      <w:p>
-                        <w:pPr>
-                          <w:spacing w:after="0" w:line="240" w:lineRule="auto"/>
-                          <w:rPr>
-                            <w:rFonts w:ascii="Arial" w:hAnsi="Arial" w:cs="Arial"/>
-                            <w:color w:val="3B3E42"/>
-                          </w:rPr>
-                        </w:pPr>
-                        <w:r>
-                          <w:rPr>
-                            <w:rFonts w:ascii="Arial" w:hAnsi="Arial" w:cs="Arial"/>
-                            <w:color w:val="3B3E42"/>
-                          </w:rPr>
-                          <w:t>DAV Centenary Public School, Rohtak</w:t>
-                        </w:r>
-                      </w:p>
-                      <w:p>
-                        <w:pPr>
-                          <w:spacing w:after="0" w:line="240" w:lineRule="auto"/>
-                          <w:rPr>
-                            <w:rFonts w:ascii="Arial" w:hAnsi="Arial" w:cs="Arial"/>
-                            <w:color w:val="3B3E42"/>
-                          </w:rPr>
-                        </w:pPr>
-                      </w:p>
-                    </w:tc>
-                  </w:tr>
-                  <w:tr>
-                    <w:tc>
-                      <w:tcPr>
-                        <w:tcW w:w="2150" w:type="dxa"/>
-                      </w:tcPr>
-                      <w:p>
-                        <w:pPr>
-                          <w:spacing w:before="80" w:after="0" w:line="240" w:lineRule="auto"/>
-                          <w:jc w:val="center"/>
-                          <w:rPr>
-                            <w:rFonts w:ascii="Arial" w:hAnsi="Arial" w:cs="Arial"/>
-                            <w:b/>
-                            <w:bCs/>
-                            <w:color w:val="3B3E42"/>
-                          </w:rPr>
-                        </w:pPr>
-                        <w:r>
-                          <w:rPr>
-                            <w:rFonts w:ascii="Arial" w:hAnsi="Arial" w:cs="Arial"/>
-                            <w:b/>
-                            <w:bCs/>
-                            <w:color w:val="3B3E42"/>
-                          </w:rPr>
-                          <w:t>2003</w:t>
-                        </w:r>
-                      </w:p>
-                    </w:tc>
-                    <w:tc>
-                      <w:tcPr>
-                        <w:tcW w:w="8065" w:type="dxa"/>
-                      </w:tcPr>
-                      <w:p>
-                        <w:pPr>
-                          <w:spacing w:before="80" w:after="0" w:line="240" w:lineRule="auto"/>
-                          <w:rPr>
-                            <w:rFonts w:ascii="Arial" w:hAnsi="Arial" w:cs="Arial"/>
-                            <w:b/>
-                            <w:bCs/>
-                            <w:color w:val="3B3E42"/>
-                          </w:rPr>
-                        </w:pPr>
-                        <w:r>
-                          <w:rPr>
-                            <w:rFonts w:ascii="Arial" w:hAnsi="Arial" w:cs="Arial"/>
-                            <w:b/>
-                            <w:bCs/>
-                            <w:color w:val="3B3E42"/>
-                          </w:rPr>
-                          <w:t>10</w:t>
-                        </w:r>
-                        <w:r>
-                          <w:rPr>
-                            <w:rFonts w:ascii="Arial" w:hAnsi="Arial" w:cs="Arial"/>
-                            <w:b/>
-                            <w:bCs/>
-                            <w:color w:val="3B3E42"/>
-                            <w:vertAlign w:val="superscript"/>
-                          </w:rPr>
-                          <w:t>th</w:t>
-                        </w:r>
-                      </w:p>
-                      <w:p>
-                        <w:pPr>
-                          <w:spacing w:before="80" w:after="0" w:line="240" w:lineRule="auto"/>
-                          <w:rPr>
-                            <w:rFonts w:ascii="Arial" w:hAnsi="Arial" w:cs="Arial"/>
-                            <w:color w:val="3B3E42"/>
-                          </w:rPr>
-                        </w:pPr>
-                        <w:r>
-                          <w:rPr>
-                            <w:rFonts w:ascii="Arial" w:hAnsi="Arial" w:cs="Arial"/>
-                            <w:color w:val="3B3E42"/>
-                          </w:rPr>
-                          <w:t>Vaish Public School, Rohtak</w:t>
-                        </w:r>
-                      </w:p>
-                    </w:tc>
-                  </w:tr>
-                </w:tbl>
-                <w:p>
-                  <w:pPr>
-                    <w:spacing w:after="0" w:line="240" w:lineRule="auto"/>
-                    <w:rPr>
-                      <w:rFonts w:ascii="Arial" w:hAnsi="Arial" w:cs="Arial"/>
-                      <w:b/>
-                      <w:bCs/>
-                      <w:color w:val="3B3E42"/>
-                    </w:rPr>
-                  </w:pPr>
                 </w:p>
               </w:tc>
             </w:tr>
@@ -2502,11 +1975,11 @@
       </w:tr>
       <w:tr>
         <w:trPr>
-          <w:trHeight w:val="135"/>
+          <w:trHeight w:val="267"/>
         </w:trPr>
         <w:tc>
           <w:tcPr>
-            <w:tcW w:w="10682" w:type="dxa"/>
+            <w:tcW w:w="10698" w:type="dxa"/>
             <w:gridSpan w:val="2"/>
           </w:tcPr>
           <w:p>
@@ -2521,9 +1994,12 @@
         </w:tc>
       </w:tr>
       <w:tr>
+        <w:trPr>
+          <w:trHeight w:val="133"/>
+        </w:trPr>
         <w:tc>
           <w:tcPr>
-            <w:tcW w:w="10682" w:type="dxa"/>
+            <w:tcW w:w="10698" w:type="dxa"/>
             <w:gridSpan w:val="2"/>
           </w:tcPr>
           <w:p>
@@ -2538,86 +2014,269 @@
         </w:tc>
       </w:tr>
       <w:tr>
+        <w:trPr>
+          <w:trHeight w:val="1056"/>
+        </w:trPr>
         <w:tc>
           <w:tcPr>
-            <w:tcW w:w="10682" w:type="dxa"/>
+            <w:tcW w:w="10698" w:type="dxa"/>
             <w:gridSpan w:val="2"/>
           </w:tcPr>
+          <w:tbl>
+            <w:tblPr>
+              <w:tblW w:w="10477" w:type="dxa"/>
+              <w:tblBorders>
+                <w:top w:val="single" w:sz="8" w:space="0" w:color="AEBAD5"/>
+                <w:left w:val="single" w:sz="8" w:space="0" w:color="AEBAD5"/>
+                <w:bottom w:val="single" w:sz="8" w:space="0" w:color="AEBAD5"/>
+                <w:right w:val="single" w:sz="8" w:space="0" w:color="AEBAD5"/>
+                <w:insideH w:val="single" w:sz="8" w:space="0" w:color="AEBAD5"/>
+                <w:insideV w:val="single" w:sz="8" w:space="0" w:color="AEBAD5"/>
+              </w:tblBorders>
+              <w:tblLook w:val="04C0" w:firstRow="0" w:lastRow="1" w:firstColumn="1" w:lastColumn="0" w:noHBand="0" w:noVBand="1"/>
+            </w:tblPr>
+            <w:tblGrid>
+              <w:gridCol w:w="10477"/>
+            </w:tblGrid>
+            <w:tr>
+              <w:trPr>
+                <w:trHeight w:val="238"/>
+              </w:trPr>
+              <w:tc>
+                <w:tcPr>
+                  <w:tcW w:w="10477" w:type="dxa"/>
+                  <w:tcBorders>
+                    <w:top w:val="single" w:sz="8" w:space="0" w:color="AEBAD5"/>
+                    <w:left w:val="single" w:sz="8" w:space="0" w:color="AEBAD5"/>
+                    <w:bottom w:val="single" w:sz="8" w:space="0" w:color="AEBAD5"/>
+                    <w:right w:val="single" w:sz="8" w:space="0" w:color="AEBAD5"/>
+                  </w:tcBorders>
+                  <w:shd w:val="clear" w:color="auto" w:fill="EAEDF4"/>
+                </w:tcPr>
+                <w:p>
+                  <w:pPr>
+                    <w:spacing w:after="0" w:line="240" w:lineRule="auto"/>
+                    <w:rPr>
+                      <w:rFonts w:ascii="Arial" w:hAnsi="Arial" w:cs="Arial"/>
+                      <w:b/>
+                      <w:bCs/>
+                      <w:color w:val="3B3E42"/>
+                    </w:rPr>
+                  </w:pPr>
+                  <w:r>
+                    <w:rPr>
+                      <w:rFonts w:ascii="Arial" w:hAnsi="Arial" w:cs="Arial"/>
+                      <w:b/>
+                      <w:bCs/>
+                      <w:color w:val="3B3E42"/>
+                    </w:rPr>
+                    <w:t>Education</w:t>
+                  </w:r>
+                </w:p>
+              </w:tc>
+            </w:tr>
+            <w:tr>
+              <w:trPr>
+                <w:trHeight w:val="504"/>
+              </w:trPr>
+              <w:tc>
+                <w:tcPr>
+                  <w:tcW w:w="10477" w:type="dxa"/>
+                  <w:tcBorders>
+                    <w:top w:val="double" w:sz="6" w:space="0" w:color="AEBAD5"/>
+                    <w:left w:val="single" w:sz="8" w:space="0" w:color="AEBAD5"/>
+                    <w:bottom w:val="single" w:sz="8" w:space="0" w:color="AEBAD5"/>
+                    <w:right w:val="single" w:sz="8" w:space="0" w:color="AEBAD5"/>
+                  </w:tcBorders>
+                </w:tcPr>
+                <w:p>
+                  <w:pPr>
+                    <w:pStyle w:val="ListParagraph"/>
+                    <w:numPr>
+                      <w:ilvl w:val="0"/>
+                      <w:numId w:val="13"/>
+                    </w:numPr>
+                    <w:spacing w:after="120"/>
+                    <w:ind w:left="1448"/>
+                    <w:jc w:val="left"/>
+                    <w:rPr>
+                      <w:rFonts w:ascii="Arial" w:hAnsi="Arial" w:cs="Arial"/>
+                      <w:b/>
+                      <w:bCs/>
+                      <w:color w:val="3B3E42"/>
+                    </w:rPr>
+                  </w:pPr>
+                  <w:r>
+                    <w:rPr>
+                      <w:rFonts w:ascii="Arial" w:hAnsi="Arial" w:cs="Arial"/>
+                      <w:b/>
+                      <w:bCs/>
+                      <w:color w:val="3B3E42"/>
+                    </w:rPr>
+                    <w:t xml:space="preserve">M.Tech </w:t>
+                  </w:r>
+                  <w:r>
+                    <w:rPr>
+                      <w:rFonts w:ascii="Arial" w:hAnsi="Arial" w:cs="Arial"/>
+                      <w:b/>
+                      <w:bCs/>
+                      <w:color w:val="3B3E42"/>
+                    </w:rPr>
+                    <w:t>(</w:t>
+                  </w:r>
+                  <w:r>
+                    <w:rPr>
+                      <w:rFonts w:ascii="Arial" w:hAnsi="Arial" w:cs="Arial"/>
+                      <w:b/>
+                      <w:bCs/>
+                      <w:color w:val="3B3E42"/>
+                    </w:rPr>
+                    <w:t>Computer Science &amp; Engineering</w:t>
+                  </w:r>
+                  <w:r>
+                    <w:rPr>
+                      <w:rFonts w:ascii="Arial" w:hAnsi="Arial" w:cs="Arial"/>
+                      <w:b/>
+                      <w:bCs/>
+                      <w:color w:val="3B3E42"/>
+                    </w:rPr>
+                    <w:t xml:space="preserve">), </w:t>
+                  </w:r>
+                  <w:r>
+                    <w:rPr>
+                      <w:rFonts w:ascii="Arial" w:hAnsi="Arial" w:cs="Arial"/>
+                      <w:color w:val="3B3E42"/>
+                    </w:rPr>
+                    <w:t>UIET MDU, Rohtak</w:t>
+                  </w:r>
+                  <w:r>
+                    <w:rPr>
+                      <w:rFonts w:ascii="Arial" w:hAnsi="Arial" w:cs="Arial"/>
+                      <w:color w:val="3B3E42"/>
+                    </w:rPr>
+                    <w:t xml:space="preserve"> </w:t>
+                  </w:r>
+                  <w:r>
+                    <w:rPr>
+                      <w:rFonts w:ascii="Arial" w:hAnsi="Arial" w:cs="Arial"/>
+                      <w:i/>
+                      <w:iCs/>
+                      <w:color w:val="3B3E42"/>
+                    </w:rPr>
+                    <w:t>(2011 - 2013)</w:t>
+                  </w:r>
+                </w:p>
+                <w:p>
+                  <w:pPr>
+                    <w:pStyle w:val="ListParagraph"/>
+                    <w:numPr>
+                      <w:ilvl w:val="0"/>
+                      <w:numId w:val="13"/>
+                    </w:numPr>
+                    <w:spacing w:after="120"/>
+                    <w:ind w:left="1448"/>
+                    <w:jc w:val="left"/>
+                    <w:rPr>
+                      <w:rFonts w:ascii="Arial" w:hAnsi="Arial" w:cs="Arial"/>
+                      <w:b/>
+                      <w:bCs/>
+                      <w:color w:val="3B3E42"/>
+                    </w:rPr>
+                  </w:pPr>
+                  <w:r>
+                    <w:rPr>
+                      <w:rFonts w:ascii="Arial" w:hAnsi="Arial" w:cs="Arial"/>
+                      <w:b/>
+                      <w:bCs/>
+                      <w:color w:val="3B3E42"/>
+                    </w:rPr>
+                    <w:t>B</w:t>
+                  </w:r>
+                  <w:r>
+                    <w:rPr>
+                      <w:rFonts w:ascii="Arial" w:hAnsi="Arial" w:cs="Arial"/>
+                      <w:b/>
+                      <w:bCs/>
+                      <w:color w:val="3B3E42"/>
+                    </w:rPr>
+                    <w:t xml:space="preserve">.Tech </w:t>
+                  </w:r>
+                  <w:r>
+                    <w:rPr>
+                      <w:rFonts w:ascii="Arial" w:hAnsi="Arial" w:cs="Arial"/>
+                      <w:b/>
+                      <w:bCs/>
+                      <w:color w:val="3B3E42"/>
+                    </w:rPr>
+                    <w:t>(</w:t>
+                  </w:r>
+                  <w:r>
+                    <w:rPr>
+                      <w:rFonts w:ascii="Arial" w:hAnsi="Arial" w:cs="Arial"/>
+                      <w:b/>
+                      <w:bCs/>
+                      <w:color w:val="3B3E42"/>
+                    </w:rPr>
+                    <w:t>Computer Science &amp; Engineering</w:t>
+                  </w:r>
+                  <w:r>
+                    <w:rPr>
+                      <w:rFonts w:ascii="Arial" w:hAnsi="Arial" w:cs="Arial"/>
+                      <w:b/>
+                      <w:bCs/>
+                      <w:color w:val="3B3E42"/>
+                    </w:rPr>
+                    <w:t xml:space="preserve">), </w:t>
+                  </w:r>
+                  <w:r>
+                    <w:rPr>
+                      <w:rFonts w:ascii="Arial" w:hAnsi="Arial" w:cs="Arial"/>
+                      <w:color w:val="3B3E42"/>
+                    </w:rPr>
+                    <w:t>UIET MDU, Rohtak</w:t>
+                  </w:r>
+                  <w:r>
+                    <w:rPr>
+                      <w:rFonts w:ascii="Arial" w:hAnsi="Arial" w:cs="Arial"/>
+                      <w:color w:val="3B3E42"/>
+                    </w:rPr>
+                    <w:t xml:space="preserve"> </w:t>
+                  </w:r>
+                  <w:r>
+                    <w:rPr>
+                      <w:rFonts w:ascii="Arial" w:hAnsi="Arial" w:cs="Arial"/>
+                      <w:i/>
+                      <w:iCs/>
+                      <w:color w:val="3B3E42"/>
+                    </w:rPr>
+                    <w:t>(2006 - 2010)</w:t>
+                  </w:r>
+                </w:p>
+              </w:tc>
+            </w:tr>
+          </w:tbl>
           <w:p>
             <w:pPr>
               <w:spacing w:after="0" w:line="240" w:lineRule="auto"/>
               <w:rPr>
                 <w:rFonts w:ascii="Arial" w:hAnsi="Arial" w:cs="Arial"/>
                 <w:color w:val="3B3E42"/>
-                <w:sz w:val="16"/>
-                <w:szCs w:val="16"/>
-              </w:rPr>
-            </w:pPr>
-          </w:p>
-        </w:tc>
-      </w:tr>
-      <w:tr>
-        <w:tc>
-          <w:tcPr>
-            <w:tcW w:w="10682" w:type="dxa"/>
-            <w:gridSpan w:val="2"/>
-          </w:tcPr>
-          <w:p>
-            <w:pPr>
-              <w:spacing w:after="0" w:line="240" w:lineRule="auto"/>
-              <w:rPr>
-                <w:rFonts w:ascii="Arial" w:hAnsi="Arial" w:cs="Arial"/>
-                <w:color w:val="3B3E42"/>
-                <w:sz w:val="4"/>
-                <w:szCs w:val="4"/>
-              </w:rPr>
-            </w:pPr>
-          </w:p>
-        </w:tc>
-      </w:tr>
-      <w:tr>
-        <w:tc>
-          <w:tcPr>
-            <w:tcW w:w="10682" w:type="dxa"/>
-            <w:gridSpan w:val="2"/>
-          </w:tcPr>
-          <w:p>
-            <w:pPr>
-              <w:spacing w:after="0" w:line="240" w:lineRule="auto"/>
-              <w:rPr>
-                <w:rFonts w:ascii="Arial" w:hAnsi="Arial" w:cs="Arial"/>
-                <w:color w:val="3B3E42"/>
-                <w:sz w:val="4"/>
-                <w:szCs w:val="4"/>
-              </w:rPr>
-            </w:pPr>
-          </w:p>
-        </w:tc>
-      </w:tr>
-      <w:tr>
-        <w:tc>
-          <w:tcPr>
-            <w:tcW w:w="10682" w:type="dxa"/>
-            <w:gridSpan w:val="2"/>
-          </w:tcPr>
-          <w:p>
-            <w:pPr>
-              <w:spacing w:after="0" w:line="240" w:lineRule="auto"/>
-              <w:rPr>
-                <w:rFonts w:ascii="Arial" w:hAnsi="Arial" w:cs="Arial"/>
-                <w:color w:val="3B3E42"/>
-                <w:sz w:val="4"/>
-                <w:szCs w:val="4"/>
               </w:rPr>
             </w:pPr>
           </w:p>
         </w:tc>
       </w:tr>
     </w:tbl>
-    <w:p/>
+    <w:p>
+      <w:pPr>
+        <w:rPr>
+          <w:rFonts w:ascii="Arial" w:hAnsi="Arial" w:cs="Arial"/>
+        </w:rPr>
+      </w:pPr>
+    </w:p>
     <w:sectPr>
       <w:pgSz w:w="11906" w:h="16838"/>
-      <w:pgMar w:top="1080" w:right="720" w:bottom="720" w:left="720" w:header="708" w:footer="708" w:gutter="0"/>
+      <w:pgMar w:top="709" w:right="720" w:bottom="720" w:left="720" w:header="708" w:footer="708" w:gutter="0"/>
       <w:cols w:space="708"/>
       <w:docGrid w:linePitch="360"/>
     </w:sectPr>

</xml_diff>